<commit_message>
New model test, Confusion matrix test, Comments, Report
</commit_message>
<xml_diff>
--- a/Report template.docx
+++ b/Report template.docx
@@ -7,10 +7,22 @@
         <w:pStyle w:val="Heading1"/>
         <w:rPr>
           <w:ins w:id="0" w:author="UG-Rai, Neeraj" w:date="2021-12-11T17:50:00Z"/>
-        </w:rPr>
-      </w:pPr>
-      <w:ins w:id="1" w:author="UG-Rai, Neeraj" w:date="2021-12-11T17:49:00Z">
-        <w:r>
+          <w:rFonts w:ascii="Arial" w:hAnsi="Arial" w:cs="Arial"/>
+          <w:rPrChange w:id="1" w:author="максим малиновский" w:date="2021-12-25T16:54:00Z">
+            <w:rPr>
+              <w:ins w:id="2" w:author="UG-Rai, Neeraj" w:date="2021-12-11T17:50:00Z"/>
+            </w:rPr>
+          </w:rPrChange>
+        </w:rPr>
+      </w:pPr>
+      <w:ins w:id="3" w:author="UG-Rai, Neeraj" w:date="2021-12-11T17:49:00Z">
+        <w:r>
+          <w:rPr>
+            <w:rFonts w:ascii="Arial" w:hAnsi="Arial" w:cs="Arial"/>
+            <w:rPrChange w:id="4" w:author="максим малиновский" w:date="2021-12-25T16:54:00Z">
+              <w:rPr/>
+            </w:rPrChange>
+          </w:rPr>
           <w:t xml:space="preserve">Introduction to Artificial Intelligence </w:t>
         </w:r>
       </w:ins>
@@ -18,7 +30,13 @@
     <w:p>
       <w:pPr>
         <w:rPr>
-          <w:ins w:id="2" w:author="UG-Rai, Neeraj" w:date="2021-12-11T17:53:00Z"/>
+          <w:ins w:id="5" w:author="UG-Rai, Neeraj" w:date="2021-12-11T17:53:00Z"/>
+          <w:rFonts w:ascii="Arial" w:hAnsi="Arial" w:cs="Arial"/>
+          <w:rPrChange w:id="6" w:author="максим малиновский" w:date="2021-12-25T16:54:00Z">
+            <w:rPr>
+              <w:ins w:id="7" w:author="UG-Rai, Neeraj" w:date="2021-12-11T17:53:00Z"/>
+            </w:rPr>
+          </w:rPrChange>
         </w:rPr>
       </w:pPr>
     </w:p>
@@ -26,22 +44,52 @@
       <w:pPr>
         <w:pStyle w:val="Heading2"/>
         <w:rPr>
-          <w:ins w:id="3" w:author="UG-Rai, Neeraj" w:date="2021-12-11T17:54:00Z"/>
-        </w:rPr>
-      </w:pPr>
-      <w:ins w:id="4" w:author="UG-Rai, Neeraj" w:date="2021-12-11T17:53:00Z">
-        <w:r>
+          <w:ins w:id="8" w:author="UG-Rai, Neeraj" w:date="2021-12-11T17:54:00Z"/>
+          <w:rFonts w:ascii="Arial" w:hAnsi="Arial" w:cs="Arial"/>
+          <w:rPrChange w:id="9" w:author="максим малиновский" w:date="2021-12-25T16:54:00Z">
+            <w:rPr>
+              <w:ins w:id="10" w:author="UG-Rai, Neeraj" w:date="2021-12-11T17:54:00Z"/>
+            </w:rPr>
+          </w:rPrChange>
+        </w:rPr>
+      </w:pPr>
+      <w:ins w:id="11" w:author="UG-Rai, Neeraj" w:date="2021-12-11T17:53:00Z">
+        <w:r>
+          <w:rPr>
+            <w:rFonts w:ascii="Arial" w:hAnsi="Arial" w:cs="Arial"/>
+            <w:rPrChange w:id="12" w:author="максим малиновский" w:date="2021-12-25T16:54:00Z">
+              <w:rPr/>
+            </w:rPrChange>
+          </w:rPr>
           <w:t xml:space="preserve">Problem: “Predicting software engineer salaries </w:t>
         </w:r>
       </w:ins>
-      <w:ins w:id="5" w:author="UG-Rai, Neeraj" w:date="2021-12-11T17:54:00Z">
-        <w:r>
+      <w:ins w:id="13" w:author="UG-Rai, Neeraj" w:date="2021-12-11T17:54:00Z">
+        <w:r>
+          <w:rPr>
+            <w:rFonts w:ascii="Arial" w:hAnsi="Arial" w:cs="Arial"/>
+            <w:rPrChange w:id="14" w:author="максим малиновский" w:date="2021-12-25T16:54:00Z">
+              <w:rPr/>
+            </w:rPrChange>
+          </w:rPr>
           <w:t>using regression and natural language processing</w:t>
         </w:r>
         <w:r>
+          <w:rPr>
+            <w:rFonts w:ascii="Arial" w:hAnsi="Arial" w:cs="Arial"/>
+            <w:rPrChange w:id="15" w:author="максим малиновский" w:date="2021-12-25T16:54:00Z">
+              <w:rPr/>
+            </w:rPrChange>
+          </w:rPr>
           <w:t xml:space="preserve"> and finding any significant patterns</w:t>
         </w:r>
         <w:r>
+          <w:rPr>
+            <w:rFonts w:ascii="Arial" w:hAnsi="Arial" w:cs="Arial"/>
+            <w:rPrChange w:id="16" w:author="максим малиновский" w:date="2021-12-25T16:54:00Z">
+              <w:rPr/>
+            </w:rPrChange>
+          </w:rPr>
           <w:t>”</w:t>
         </w:r>
       </w:ins>
@@ -49,7 +97,13 @@
     <w:p>
       <w:pPr>
         <w:rPr>
-          <w:ins w:id="6" w:author="UG-Rai, Neeraj" w:date="2021-12-11T17:50:00Z"/>
+          <w:ins w:id="17" w:author="UG-Rai, Neeraj" w:date="2021-12-11T17:50:00Z"/>
+          <w:rFonts w:ascii="Arial" w:hAnsi="Arial" w:cs="Arial"/>
+          <w:rPrChange w:id="18" w:author="максим малиновский" w:date="2021-12-25T16:54:00Z">
+            <w:rPr>
+              <w:ins w:id="19" w:author="UG-Rai, Neeraj" w:date="2021-12-11T17:50:00Z"/>
+            </w:rPr>
+          </w:rPrChange>
         </w:rPr>
       </w:pPr>
     </w:p>
@@ -57,11 +111,23 @@
       <w:pPr>
         <w:pStyle w:val="Heading2"/>
         <w:rPr>
-          <w:ins w:id="7" w:author="UG-Rai, Neeraj" w:date="2021-12-11T17:50:00Z"/>
-        </w:rPr>
-      </w:pPr>
-      <w:ins w:id="8" w:author="UG-Rai, Neeraj" w:date="2021-12-11T17:50:00Z">
-        <w:r>
+          <w:ins w:id="20" w:author="UG-Rai, Neeraj" w:date="2021-12-11T17:50:00Z"/>
+          <w:rFonts w:ascii="Arial" w:hAnsi="Arial" w:cs="Arial"/>
+          <w:rPrChange w:id="21" w:author="максим малиновский" w:date="2021-12-25T16:54:00Z">
+            <w:rPr>
+              <w:ins w:id="22" w:author="UG-Rai, Neeraj" w:date="2021-12-11T17:50:00Z"/>
+            </w:rPr>
+          </w:rPrChange>
+        </w:rPr>
+      </w:pPr>
+      <w:ins w:id="23" w:author="UG-Rai, Neeraj" w:date="2021-12-11T17:50:00Z">
+        <w:r>
+          <w:rPr>
+            <w:rFonts w:ascii="Arial" w:hAnsi="Arial" w:cs="Arial"/>
+            <w:rPrChange w:id="24" w:author="максим малиновский" w:date="2021-12-25T16:54:00Z">
+              <w:rPr/>
+            </w:rPrChange>
+          </w:rPr>
           <w:t>Group members</w:t>
         </w:r>
       </w:ins>
@@ -72,176 +138,737 @@
         <w:shd w:val="clear" w:color="auto" w:fill="FFFFFF"/>
         <w:spacing w:before="0" w:beforeAutospacing="0" w:after="0" w:afterAutospacing="0"/>
         <w:rPr>
-          <w:ins w:id="9" w:author="UG-Rai, Neeraj" w:date="2021-12-11T17:50:00Z"/>
-          <w:rFonts w:ascii="Calibri" w:hAnsi="Calibri" w:cs="Calibri"/>
+          <w:ins w:id="25" w:author="UG-Rai, Neeraj" w:date="2021-12-11T17:50:00Z"/>
+          <w:rFonts w:ascii="Arial" w:hAnsi="Arial" w:cs="Arial"/>
           <w:color w:val="201F1E"/>
           <w:sz w:val="22"/>
           <w:szCs w:val="22"/>
-        </w:rPr>
-      </w:pPr>
-      <w:ins w:id="10" w:author="UG-Rai, Neeraj" w:date="2021-12-11T17:50:00Z">
-        <w:r>
-          <w:rPr>
-            <w:rFonts w:ascii="Calibri" w:hAnsi="Calibri" w:cs="Calibri"/>
+          <w:rPrChange w:id="26" w:author="максим малиновский" w:date="2021-12-25T16:54:00Z">
+            <w:rPr>
+              <w:ins w:id="27" w:author="UG-Rai, Neeraj" w:date="2021-12-11T17:50:00Z"/>
+              <w:rFonts w:ascii="Calibri" w:hAnsi="Calibri" w:cs="Calibri"/>
+              <w:color w:val="201F1E"/>
+              <w:sz w:val="22"/>
+              <w:szCs w:val="22"/>
+            </w:rPr>
+          </w:rPrChange>
+        </w:rPr>
+      </w:pPr>
+      <w:ins w:id="28" w:author="UG-Rai, Neeraj" w:date="2021-12-11T17:50:00Z">
+        <w:r>
+          <w:rPr>
+            <w:rFonts w:ascii="Arial" w:hAnsi="Arial" w:cs="Arial"/>
             <w:color w:val="201F1E"/>
             <w:sz w:val="22"/>
             <w:szCs w:val="22"/>
+            <w:rPrChange w:id="29" w:author="максим малиновский" w:date="2021-12-25T16:54:00Z">
+              <w:rPr>
+                <w:rFonts w:ascii="Calibri" w:hAnsi="Calibri" w:cs="Calibri"/>
+                <w:color w:val="201F1E"/>
+                <w:sz w:val="22"/>
+                <w:szCs w:val="22"/>
+              </w:rPr>
+            </w:rPrChange>
           </w:rPr>
           <w:t>UG-Rai, Neeraj </w:t>
         </w:r>
         <w:r>
           <w:rPr>
-            <w:rFonts w:ascii="Calibri" w:hAnsi="Calibri" w:cs="Calibri"/>
+            <w:rFonts w:ascii="Arial" w:hAnsi="Arial" w:cs="Arial"/>
             <w:color w:val="201F1E"/>
             <w:sz w:val="22"/>
             <w:szCs w:val="22"/>
+            <w:rPrChange w:id="30" w:author="максим малиновский" w:date="2021-12-25T16:54:00Z">
+              <w:rPr>
+                <w:rFonts w:ascii="Calibri" w:hAnsi="Calibri" w:cs="Calibri"/>
+                <w:color w:val="201F1E"/>
+                <w:sz w:val="22"/>
+                <w:szCs w:val="22"/>
+              </w:rPr>
+            </w:rPrChange>
           </w:rPr>
           <w:fldChar w:fldCharType="begin"/>
         </w:r>
         <w:r>
           <w:rPr>
-            <w:rFonts w:ascii="Calibri" w:hAnsi="Calibri" w:cs="Calibri"/>
+            <w:rFonts w:ascii="Arial" w:hAnsi="Arial" w:cs="Arial"/>
             <w:color w:val="201F1E"/>
             <w:sz w:val="22"/>
             <w:szCs w:val="22"/>
+            <w:rPrChange w:id="31" w:author="максим малиновский" w:date="2021-12-25T16:54:00Z">
+              <w:rPr>
+                <w:rFonts w:ascii="Calibri" w:hAnsi="Calibri" w:cs="Calibri"/>
+                <w:color w:val="201F1E"/>
+                <w:sz w:val="22"/>
+                <w:szCs w:val="22"/>
+              </w:rPr>
+            </w:rPrChange>
           </w:rPr>
           <w:instrText xml:space="preserve"> HYPERLINK "mailto:Neeraj.Rai@city.ac.uk" \t "_blank" </w:instrText>
         </w:r>
         <w:r>
           <w:rPr>
-            <w:rFonts w:ascii="Calibri" w:hAnsi="Calibri" w:cs="Calibri"/>
+            <w:rFonts w:ascii="Arial" w:hAnsi="Arial" w:cs="Arial"/>
             <w:color w:val="201F1E"/>
             <w:sz w:val="22"/>
             <w:szCs w:val="22"/>
+            <w:rPrChange w:id="32" w:author="максим малиновский" w:date="2021-12-25T16:54:00Z">
+              <w:rPr>
+                <w:rFonts w:ascii="Calibri" w:hAnsi="Calibri" w:cs="Calibri"/>
+                <w:color w:val="201F1E"/>
+                <w:sz w:val="22"/>
+                <w:szCs w:val="22"/>
+              </w:rPr>
+            </w:rPrChange>
           </w:rPr>
           <w:fldChar w:fldCharType="separate"/>
         </w:r>
         <w:r>
           <w:rPr>
             <w:rStyle w:val="Hyperlink"/>
-            <w:rFonts w:ascii="Calibri" w:hAnsi="Calibri" w:cs="Calibri"/>
+            <w:rFonts w:ascii="Arial" w:hAnsi="Arial" w:cs="Arial"/>
             <w:sz w:val="22"/>
             <w:szCs w:val="22"/>
             <w:bdr w:val="none" w:sz="0" w:space="0" w:color="auto" w:frame="1"/>
+            <w:rPrChange w:id="33" w:author="максим малиновский" w:date="2021-12-25T16:54:00Z">
+              <w:rPr>
+                <w:rStyle w:val="Hyperlink"/>
+                <w:rFonts w:ascii="Calibri" w:hAnsi="Calibri" w:cs="Calibri"/>
+                <w:sz w:val="22"/>
+                <w:szCs w:val="22"/>
+                <w:bdr w:val="none" w:sz="0" w:space="0" w:color="auto" w:frame="1"/>
+              </w:rPr>
+            </w:rPrChange>
           </w:rPr>
           <w:t>Neeraj.Rai@city.ac.uk</w:t>
         </w:r>
         <w:r>
           <w:rPr>
-            <w:rFonts w:ascii="Calibri" w:hAnsi="Calibri" w:cs="Calibri"/>
+            <w:rFonts w:ascii="Arial" w:hAnsi="Arial" w:cs="Arial"/>
             <w:color w:val="201F1E"/>
             <w:sz w:val="22"/>
             <w:szCs w:val="22"/>
+            <w:rPrChange w:id="34" w:author="максим малиновский" w:date="2021-12-25T16:54:00Z">
+              <w:rPr>
+                <w:rFonts w:ascii="Calibri" w:hAnsi="Calibri" w:cs="Calibri"/>
+                <w:color w:val="201F1E"/>
+                <w:sz w:val="22"/>
+                <w:szCs w:val="22"/>
+              </w:rPr>
+            </w:rPrChange>
           </w:rPr>
           <w:fldChar w:fldCharType="end"/>
         </w:r>
       </w:ins>
-      <w:ins w:id="11" w:author="UG-Rai, Neeraj" w:date="2021-12-11T17:52:00Z">
-        <w:r>
-          <w:rPr>
-            <w:rFonts w:ascii="Calibri" w:hAnsi="Calibri" w:cs="Calibri"/>
+      <w:ins w:id="35" w:author="UG-Rai, Neeraj" w:date="2021-12-11T17:52:00Z">
+        <w:r>
+          <w:rPr>
+            <w:rFonts w:ascii="Arial" w:hAnsi="Arial" w:cs="Arial"/>
             <w:color w:val="201F1E"/>
             <w:sz w:val="22"/>
             <w:szCs w:val="22"/>
+            <w:rPrChange w:id="36" w:author="максим малиновский" w:date="2021-12-25T16:54:00Z">
+              <w:rPr>
+                <w:rFonts w:ascii="Calibri" w:hAnsi="Calibri" w:cs="Calibri"/>
+                <w:color w:val="201F1E"/>
+                <w:sz w:val="22"/>
+                <w:szCs w:val="22"/>
+              </w:rPr>
+            </w:rPrChange>
           </w:rPr>
           <w:t xml:space="preserve">  </w:t>
         </w:r>
         <w:r>
           <w:rPr>
-            <w:rFonts w:ascii="Calibri" w:hAnsi="Calibri" w:cs="Calibri"/>
+            <w:rFonts w:ascii="Arial" w:hAnsi="Arial" w:cs="Arial"/>
             <w:color w:val="201F1E"/>
             <w:sz w:val="22"/>
             <w:szCs w:val="22"/>
+            <w:rPrChange w:id="37" w:author="максим малиновский" w:date="2021-12-25T16:54:00Z">
+              <w:rPr>
+                <w:rFonts w:ascii="Calibri" w:hAnsi="Calibri" w:cs="Calibri"/>
+                <w:color w:val="201F1E"/>
+                <w:sz w:val="22"/>
+                <w:szCs w:val="22"/>
+              </w:rPr>
+            </w:rPrChange>
           </w:rPr>
           <w:t xml:space="preserve">                                    </w:t>
         </w:r>
       </w:ins>
-      <w:ins w:id="12" w:author="UG-Rai, Neeraj" w:date="2021-12-11T17:53:00Z">
-        <w:r>
-          <w:rPr>
-            <w:rFonts w:ascii="Calibri" w:hAnsi="Calibri" w:cs="Calibri"/>
+      <w:ins w:id="38" w:author="UG-Rai, Neeraj" w:date="2021-12-11T17:53:00Z">
+        <w:r>
+          <w:rPr>
+            <w:rFonts w:ascii="Arial" w:hAnsi="Arial" w:cs="Arial"/>
             <w:color w:val="201F1E"/>
             <w:sz w:val="22"/>
             <w:szCs w:val="22"/>
+            <w:rPrChange w:id="39" w:author="максим малиновский" w:date="2021-12-25T16:54:00Z">
+              <w:rPr>
+                <w:rFonts w:ascii="Calibri" w:hAnsi="Calibri" w:cs="Calibri"/>
+                <w:color w:val="201F1E"/>
+                <w:sz w:val="22"/>
+                <w:szCs w:val="22"/>
+              </w:rPr>
+            </w:rPrChange>
           </w:rPr>
           <w:t xml:space="preserve">  </w:t>
         </w:r>
       </w:ins>
-      <w:ins w:id="13" w:author="UG-Rai, Neeraj" w:date="2021-12-11T17:52:00Z">
-        <w:r>
-          <w:rPr>
-            <w:rFonts w:ascii="Calibri" w:hAnsi="Calibri" w:cs="Calibri"/>
+      <w:ins w:id="40" w:author="UG-Rai, Neeraj" w:date="2021-12-11T17:52:00Z">
+        <w:r>
+          <w:rPr>
+            <w:rFonts w:ascii="Arial" w:hAnsi="Arial" w:cs="Arial"/>
             <w:color w:val="201F1E"/>
             <w:sz w:val="22"/>
             <w:szCs w:val="22"/>
-          </w:rPr>
-          <w:t xml:space="preserve">    </w:t>
-        </w:r>
-      </w:ins>
-      <w:ins w:id="14" w:author="UG-Rai, Neeraj" w:date="2021-12-11T17:53:00Z">
-        <w:r>
-          <w:rPr>
-            <w:rFonts w:ascii="Calibri" w:hAnsi="Calibri" w:cs="Calibri"/>
+            <w:rPrChange w:id="41" w:author="максим малиновский" w:date="2021-12-25T16:54:00Z">
+              <w:rPr>
+                <w:rFonts w:ascii="Calibri" w:hAnsi="Calibri" w:cs="Calibri"/>
+                <w:color w:val="201F1E"/>
+                <w:sz w:val="22"/>
+                <w:szCs w:val="22"/>
+              </w:rPr>
+            </w:rPrChange>
+          </w:rPr>
+          <w:t xml:space="preserve">   </w:t>
+        </w:r>
+      </w:ins>
+      <w:ins w:id="42" w:author="максим малиновский" w:date="2021-12-25T16:54:00Z">
+        <w:r>
+          <w:rPr>
+            <w:rFonts w:ascii="Arial" w:hAnsi="Arial" w:cs="Arial"/>
             <w:color w:val="201F1E"/>
             <w:sz w:val="22"/>
             <w:szCs w:val="22"/>
           </w:rPr>
-          <w:t xml:space="preserve">  </w:t>
-        </w:r>
-      </w:ins>
-      <w:ins w:id="15" w:author="UG-Rai, Neeraj" w:date="2021-12-11T17:52:00Z">
-        <w:r>
-          <w:rPr>
-            <w:rFonts w:ascii="Calibri" w:hAnsi="Calibri" w:cs="Calibri"/>
+          <w:t xml:space="preserve"> </w:t>
+        </w:r>
+      </w:ins>
+      <w:ins w:id="43" w:author="UG-Rai, Neeraj" w:date="2021-12-11T17:52:00Z">
+        <w:del w:id="44" w:author="максим малиновский" w:date="2021-12-25T16:54:00Z">
+          <w:r>
+            <w:rPr>
+              <w:rFonts w:ascii="Arial" w:hAnsi="Arial" w:cs="Arial"/>
+              <w:color w:val="201F1E"/>
+              <w:sz w:val="22"/>
+              <w:szCs w:val="22"/>
+              <w:rPrChange w:id="45" w:author="максим малиновский" w:date="2021-12-25T16:54:00Z">
+                <w:rPr>
+                  <w:rFonts w:ascii="Calibri" w:hAnsi="Calibri" w:cs="Calibri"/>
+                  <w:color w:val="201F1E"/>
+                  <w:sz w:val="22"/>
+                  <w:szCs w:val="22"/>
+                </w:rPr>
+              </w:rPrChange>
+            </w:rPr>
+            <w:delText xml:space="preserve"> </w:delText>
+          </w:r>
+        </w:del>
+      </w:ins>
+      <w:ins w:id="46" w:author="UG-Rai, Neeraj" w:date="2021-12-11T17:53:00Z">
+        <w:del w:id="47" w:author="максим малиновский" w:date="2021-12-25T16:54:00Z">
+          <w:r>
+            <w:rPr>
+              <w:rFonts w:ascii="Arial" w:hAnsi="Arial" w:cs="Arial"/>
+              <w:color w:val="201F1E"/>
+              <w:sz w:val="22"/>
+              <w:szCs w:val="22"/>
+              <w:rPrChange w:id="48" w:author="максим малиновский" w:date="2021-12-25T16:54:00Z">
+                <w:rPr>
+                  <w:rFonts w:ascii="Calibri" w:hAnsi="Calibri" w:cs="Calibri"/>
+                  <w:color w:val="201F1E"/>
+                  <w:sz w:val="22"/>
+                  <w:szCs w:val="22"/>
+                </w:rPr>
+              </w:rPrChange>
+            </w:rPr>
+            <w:delText xml:space="preserve">  </w:delText>
+          </w:r>
+        </w:del>
+      </w:ins>
+      <w:ins w:id="49" w:author="UG-Rai, Neeraj" w:date="2021-12-11T17:52:00Z">
+        <w:del w:id="50" w:author="максим малиновский" w:date="2021-12-25T16:54:00Z">
+          <w:r>
+            <w:rPr>
+              <w:rFonts w:ascii="Arial" w:hAnsi="Arial" w:cs="Arial"/>
+              <w:color w:val="201F1E"/>
+              <w:sz w:val="22"/>
+              <w:szCs w:val="22"/>
+              <w:rPrChange w:id="51" w:author="максим малиновский" w:date="2021-12-25T16:54:00Z">
+                <w:rPr>
+                  <w:rFonts w:ascii="Calibri" w:hAnsi="Calibri" w:cs="Calibri"/>
+                  <w:color w:val="201F1E"/>
+                  <w:sz w:val="22"/>
+                  <w:szCs w:val="22"/>
+                </w:rPr>
+              </w:rPrChange>
+            </w:rPr>
+            <w:delText xml:space="preserve"> </w:delText>
+          </w:r>
+          <w:r>
+            <w:rPr>
+              <w:rFonts w:ascii="Arial" w:hAnsi="Arial" w:cs="Arial"/>
+              <w:color w:val="201F1E"/>
+              <w:sz w:val="22"/>
+              <w:szCs w:val="22"/>
+              <w:rPrChange w:id="52" w:author="максим малиновский" w:date="2021-12-25T16:54:00Z">
+                <w:rPr>
+                  <w:rFonts w:ascii="Calibri" w:hAnsi="Calibri" w:cs="Calibri"/>
+                  <w:color w:val="201F1E"/>
+                  <w:sz w:val="22"/>
+                  <w:szCs w:val="22"/>
+                </w:rPr>
+              </w:rPrChange>
+            </w:rPr>
+            <w:delText xml:space="preserve"> </w:delText>
+          </w:r>
+          <w:r>
+            <w:rPr>
+              <w:rFonts w:ascii="Arial" w:hAnsi="Arial" w:cs="Arial"/>
+              <w:color w:val="201F1E"/>
+              <w:sz w:val="22"/>
+              <w:szCs w:val="22"/>
+              <w:rPrChange w:id="53" w:author="максим малиновский" w:date="2021-12-25T16:54:00Z">
+                <w:rPr>
+                  <w:rFonts w:ascii="Calibri" w:hAnsi="Calibri" w:cs="Calibri"/>
+                  <w:color w:val="201F1E"/>
+                  <w:sz w:val="22"/>
+                  <w:szCs w:val="22"/>
+                </w:rPr>
+              </w:rPrChange>
+            </w:rPr>
+            <w:delText xml:space="preserve"> </w:delText>
+          </w:r>
+          <w:r>
+            <w:rPr>
+              <w:rFonts w:ascii="Arial" w:hAnsi="Arial" w:cs="Arial"/>
+              <w:color w:val="201F1E"/>
+              <w:sz w:val="22"/>
+              <w:szCs w:val="22"/>
+              <w:rPrChange w:id="54" w:author="максим малиновский" w:date="2021-12-25T16:54:00Z">
+                <w:rPr>
+                  <w:rFonts w:ascii="Calibri" w:hAnsi="Calibri" w:cs="Calibri"/>
+                  <w:color w:val="201F1E"/>
+                  <w:sz w:val="22"/>
+                  <w:szCs w:val="22"/>
+                </w:rPr>
+              </w:rPrChange>
+            </w:rPr>
+            <w:delText xml:space="preserve"> </w:delText>
+          </w:r>
+        </w:del>
+        <w:r>
+          <w:rPr>
+            <w:rFonts w:ascii="Arial" w:hAnsi="Arial" w:cs="Arial"/>
+            <w:rPrChange w:id="55" w:author="максим малиновский" w:date="2021-12-25T16:54:00Z">
+              <w:rPr/>
+            </w:rPrChange>
+          </w:rPr>
+          <w:fldChar w:fldCharType="begin"/>
+        </w:r>
+        <w:r>
+          <w:rPr>
+            <w:rFonts w:ascii="Arial" w:hAnsi="Arial" w:cs="Arial"/>
+            <w:rPrChange w:id="56" w:author="максим малиновский" w:date="2021-12-25T16:54:00Z">
+              <w:rPr/>
+            </w:rPrChange>
+          </w:rPr>
+          <w:instrText xml:space="preserve"> HYPERLINK "https://github.com/rai-n" </w:instrText>
+        </w:r>
+        <w:r>
+          <w:rPr>
+            <w:rFonts w:ascii="Arial" w:hAnsi="Arial" w:cs="Arial"/>
+            <w:rPrChange w:id="57" w:author="максим малиновский" w:date="2021-12-25T16:54:00Z">
+              <w:rPr/>
+            </w:rPrChange>
+          </w:rPr>
+          <w:fldChar w:fldCharType="separate"/>
+        </w:r>
+        <w:r>
+          <w:rPr>
+            <w:rStyle w:val="Hyperlink"/>
+            <w:rFonts w:ascii="Arial" w:hAnsi="Arial" w:cs="Arial"/>
+            <w:rPrChange w:id="58" w:author="максим малиновский" w:date="2021-12-25T16:54:00Z">
+              <w:rPr>
+                <w:rStyle w:val="Hyperlink"/>
+              </w:rPr>
+            </w:rPrChange>
+          </w:rPr>
+          <w:t>rai-n (github.com)</w:t>
+        </w:r>
+        <w:r>
+          <w:rPr>
+            <w:rFonts w:ascii="Arial" w:hAnsi="Arial" w:cs="Arial"/>
+            <w:rPrChange w:id="59" w:author="максим малиновский" w:date="2021-12-25T16:54:00Z">
+              <w:rPr/>
+            </w:rPrChange>
+          </w:rPr>
+          <w:fldChar w:fldCharType="end"/>
+        </w:r>
+      </w:ins>
+    </w:p>
+    <w:p>
+      <w:pPr>
+        <w:pStyle w:val="NormalWeb"/>
+        <w:shd w:val="clear" w:color="auto" w:fill="FFFFFF"/>
+        <w:spacing w:before="0" w:beforeAutospacing="0" w:after="0" w:afterAutospacing="0"/>
+        <w:rPr>
+          <w:ins w:id="60" w:author="UG-Rai, Neeraj" w:date="2021-12-11T17:50:00Z"/>
+          <w:rFonts w:ascii="Arial" w:hAnsi="Arial" w:cs="Arial"/>
+          <w:color w:val="201F1E"/>
+          <w:sz w:val="22"/>
+          <w:szCs w:val="22"/>
+          <w:rPrChange w:id="61" w:author="максим малиновский" w:date="2021-12-25T16:54:00Z">
+            <w:rPr>
+              <w:ins w:id="62" w:author="UG-Rai, Neeraj" w:date="2021-12-11T17:50:00Z"/>
+              <w:rFonts w:ascii="Calibri" w:hAnsi="Calibri" w:cs="Calibri"/>
+              <w:color w:val="201F1E"/>
+              <w:sz w:val="22"/>
+              <w:szCs w:val="22"/>
+            </w:rPr>
+          </w:rPrChange>
+        </w:rPr>
+      </w:pPr>
+      <w:ins w:id="63" w:author="UG-Rai, Neeraj" w:date="2021-12-11T17:50:00Z">
+        <w:r>
+          <w:rPr>
+            <w:rFonts w:ascii="Arial" w:hAnsi="Arial" w:cs="Arial"/>
             <w:color w:val="201F1E"/>
             <w:sz w:val="22"/>
             <w:szCs w:val="22"/>
-          </w:rPr>
-          <w:t xml:space="preserve"> </w:t>
-        </w:r>
-        <w:r>
-          <w:rPr>
-            <w:rFonts w:ascii="Calibri" w:hAnsi="Calibri" w:cs="Calibri"/>
+            <w:rPrChange w:id="64" w:author="максим малиновский" w:date="2021-12-25T16:54:00Z">
+              <w:rPr>
+                <w:rFonts w:ascii="Calibri" w:hAnsi="Calibri" w:cs="Calibri"/>
+                <w:color w:val="201F1E"/>
+                <w:sz w:val="22"/>
+                <w:szCs w:val="22"/>
+              </w:rPr>
+            </w:rPrChange>
+          </w:rPr>
+          <w:t>UG-</w:t>
+        </w:r>
+        <w:proofErr w:type="spellStart"/>
+        <w:r>
+          <w:rPr>
+            <w:rFonts w:ascii="Arial" w:hAnsi="Arial" w:cs="Arial"/>
             <w:color w:val="201F1E"/>
             <w:sz w:val="22"/>
             <w:szCs w:val="22"/>
-          </w:rPr>
-          <w:t xml:space="preserve"> </w:t>
-        </w:r>
-        <w:r>
-          <w:rPr>
-            <w:rFonts w:ascii="Calibri" w:hAnsi="Calibri" w:cs="Calibri"/>
+            <w:rPrChange w:id="65" w:author="максим малиновский" w:date="2021-12-25T16:54:00Z">
+              <w:rPr>
+                <w:rFonts w:ascii="Calibri" w:hAnsi="Calibri" w:cs="Calibri"/>
+                <w:color w:val="201F1E"/>
+                <w:sz w:val="22"/>
+                <w:szCs w:val="22"/>
+              </w:rPr>
+            </w:rPrChange>
+          </w:rPr>
+          <w:t>Kolbuszewski</w:t>
+        </w:r>
+        <w:proofErr w:type="spellEnd"/>
+        <w:r>
+          <w:rPr>
+            <w:rFonts w:ascii="Arial" w:hAnsi="Arial" w:cs="Arial"/>
             <w:color w:val="201F1E"/>
             <w:sz w:val="22"/>
             <w:szCs w:val="22"/>
-          </w:rPr>
-          <w:t xml:space="preserve"> </w:t>
-        </w:r>
-        <w:r>
-          <w:rPr>
-            <w:rFonts w:ascii="Calibri" w:hAnsi="Calibri" w:cs="Calibri"/>
+            <w:rPrChange w:id="66" w:author="максим малиновский" w:date="2021-12-25T16:54:00Z">
+              <w:rPr>
+                <w:rFonts w:ascii="Calibri" w:hAnsi="Calibri" w:cs="Calibri"/>
+                <w:color w:val="201F1E"/>
+                <w:sz w:val="22"/>
+                <w:szCs w:val="22"/>
+              </w:rPr>
+            </w:rPrChange>
+          </w:rPr>
+          <w:t>, Krystian </w:t>
+        </w:r>
+        <w:r>
+          <w:rPr>
+            <w:rFonts w:ascii="Arial" w:hAnsi="Arial" w:cs="Arial"/>
             <w:color w:val="201F1E"/>
             <w:sz w:val="22"/>
             <w:szCs w:val="22"/>
+            <w:rPrChange w:id="67" w:author="максим малиновский" w:date="2021-12-25T16:54:00Z">
+              <w:rPr>
+                <w:rFonts w:ascii="Calibri" w:hAnsi="Calibri" w:cs="Calibri"/>
+                <w:color w:val="201F1E"/>
+                <w:sz w:val="22"/>
+                <w:szCs w:val="22"/>
+              </w:rPr>
+            </w:rPrChange>
+          </w:rPr>
+          <w:fldChar w:fldCharType="begin"/>
+        </w:r>
+        <w:r>
+          <w:rPr>
+            <w:rFonts w:ascii="Arial" w:hAnsi="Arial" w:cs="Arial"/>
+            <w:color w:val="201F1E"/>
+            <w:sz w:val="22"/>
+            <w:szCs w:val="22"/>
+            <w:rPrChange w:id="68" w:author="максим малиновский" w:date="2021-12-25T16:54:00Z">
+              <w:rPr>
+                <w:rFonts w:ascii="Calibri" w:hAnsi="Calibri" w:cs="Calibri"/>
+                <w:color w:val="201F1E"/>
+                <w:sz w:val="22"/>
+                <w:szCs w:val="22"/>
+              </w:rPr>
+            </w:rPrChange>
+          </w:rPr>
+          <w:instrText xml:space="preserve"> HYPERLINK "mailto:Krystian.Kolbuszewski@city.ac.uk" \t "_blank" </w:instrText>
+        </w:r>
+        <w:r>
+          <w:rPr>
+            <w:rFonts w:ascii="Arial" w:hAnsi="Arial" w:cs="Arial"/>
+            <w:color w:val="201F1E"/>
+            <w:sz w:val="22"/>
+            <w:szCs w:val="22"/>
+            <w:rPrChange w:id="69" w:author="максим малиновский" w:date="2021-12-25T16:54:00Z">
+              <w:rPr>
+                <w:rFonts w:ascii="Calibri" w:hAnsi="Calibri" w:cs="Calibri"/>
+                <w:color w:val="201F1E"/>
+                <w:sz w:val="22"/>
+                <w:szCs w:val="22"/>
+              </w:rPr>
+            </w:rPrChange>
+          </w:rPr>
+          <w:fldChar w:fldCharType="separate"/>
+        </w:r>
+        <w:r>
+          <w:rPr>
+            <w:rStyle w:val="Hyperlink"/>
+            <w:rFonts w:ascii="Arial" w:hAnsi="Arial" w:cs="Arial"/>
+            <w:sz w:val="22"/>
+            <w:szCs w:val="22"/>
+            <w:bdr w:val="none" w:sz="0" w:space="0" w:color="auto" w:frame="1"/>
+            <w:rPrChange w:id="70" w:author="максим малиновский" w:date="2021-12-25T16:54:00Z">
+              <w:rPr>
+                <w:rStyle w:val="Hyperlink"/>
+                <w:rFonts w:ascii="Calibri" w:hAnsi="Calibri" w:cs="Calibri"/>
+                <w:sz w:val="22"/>
+                <w:szCs w:val="22"/>
+                <w:bdr w:val="none" w:sz="0" w:space="0" w:color="auto" w:frame="1"/>
+              </w:rPr>
+            </w:rPrChange>
+          </w:rPr>
+          <w:t>Krystian.Kolbuszewski@city.ac.uk</w:t>
+        </w:r>
+        <w:r>
+          <w:rPr>
+            <w:rFonts w:ascii="Arial" w:hAnsi="Arial" w:cs="Arial"/>
+            <w:color w:val="201F1E"/>
+            <w:sz w:val="22"/>
+            <w:szCs w:val="22"/>
+            <w:rPrChange w:id="71" w:author="максим малиновский" w:date="2021-12-25T16:54:00Z">
+              <w:rPr>
+                <w:rFonts w:ascii="Calibri" w:hAnsi="Calibri" w:cs="Calibri"/>
+                <w:color w:val="201F1E"/>
+                <w:sz w:val="22"/>
+                <w:szCs w:val="22"/>
+              </w:rPr>
+            </w:rPrChange>
+          </w:rPr>
+          <w:fldChar w:fldCharType="end"/>
+        </w:r>
+      </w:ins>
+      <w:ins w:id="72" w:author="UG-Rai, Neeraj" w:date="2021-12-11T17:51:00Z">
+        <w:r>
+          <w:rPr>
+            <w:rFonts w:ascii="Arial" w:hAnsi="Arial" w:cs="Arial"/>
+            <w:color w:val="201F1E"/>
+            <w:sz w:val="22"/>
+            <w:szCs w:val="22"/>
+            <w:rPrChange w:id="73" w:author="максим малиновский" w:date="2021-12-25T16:54:00Z">
+              <w:rPr>
+                <w:rFonts w:ascii="Calibri" w:hAnsi="Calibri" w:cs="Calibri"/>
+                <w:color w:val="201F1E"/>
+                <w:sz w:val="22"/>
+                <w:szCs w:val="22"/>
+              </w:rPr>
+            </w:rPrChange>
           </w:rPr>
           <w:t xml:space="preserve"> </w:t>
         </w:r>
-        <w:r>
+      </w:ins>
+      <w:ins w:id="74" w:author="UG-Rai, Neeraj" w:date="2021-12-11T17:52:00Z">
+        <w:r>
+          <w:rPr>
+            <w:rFonts w:ascii="Arial" w:hAnsi="Arial" w:cs="Arial"/>
+            <w:color w:val="201F1E"/>
+            <w:sz w:val="22"/>
+            <w:szCs w:val="22"/>
+            <w:rPrChange w:id="75" w:author="максим малиновский" w:date="2021-12-25T16:54:00Z">
+              <w:rPr>
+                <w:rFonts w:ascii="Calibri" w:hAnsi="Calibri" w:cs="Calibri"/>
+                <w:color w:val="201F1E"/>
+                <w:sz w:val="22"/>
+                <w:szCs w:val="22"/>
+              </w:rPr>
+            </w:rPrChange>
+          </w:rPr>
+          <w:t xml:space="preserve"> </w:t>
+        </w:r>
+      </w:ins>
+      <w:ins w:id="76" w:author="UG-Rai, Neeraj" w:date="2021-12-11T17:53:00Z">
+        <w:r>
+          <w:rPr>
+            <w:rFonts w:ascii="Arial" w:hAnsi="Arial" w:cs="Arial"/>
+            <w:color w:val="201F1E"/>
+            <w:sz w:val="22"/>
+            <w:szCs w:val="22"/>
+            <w:rPrChange w:id="77" w:author="максим малиновский" w:date="2021-12-25T16:54:00Z">
+              <w:rPr>
+                <w:rFonts w:ascii="Calibri" w:hAnsi="Calibri" w:cs="Calibri"/>
+                <w:color w:val="201F1E"/>
+                <w:sz w:val="22"/>
+                <w:szCs w:val="22"/>
+              </w:rPr>
+            </w:rPrChange>
+          </w:rPr>
+          <w:t xml:space="preserve">    </w:t>
+        </w:r>
+      </w:ins>
+      <w:ins w:id="78" w:author="UG-Rai, Neeraj" w:date="2021-12-11T17:52:00Z">
+        <w:del w:id="79" w:author="максим малиновский" w:date="2021-12-25T16:54:00Z">
+          <w:r>
+            <w:rPr>
+              <w:rFonts w:ascii="Arial" w:hAnsi="Arial" w:cs="Arial"/>
+              <w:color w:val="201F1E"/>
+              <w:sz w:val="22"/>
+              <w:szCs w:val="22"/>
+              <w:rPrChange w:id="80" w:author="максим малиновский" w:date="2021-12-25T16:54:00Z">
+                <w:rPr>
+                  <w:rFonts w:ascii="Calibri" w:hAnsi="Calibri" w:cs="Calibri"/>
+                  <w:color w:val="201F1E"/>
+                  <w:sz w:val="22"/>
+                  <w:szCs w:val="22"/>
+                </w:rPr>
+              </w:rPrChange>
+            </w:rPr>
+            <w:delText xml:space="preserve"> </w:delText>
+          </w:r>
+        </w:del>
+      </w:ins>
+      <w:ins w:id="81" w:author="UG-Rai, Neeraj" w:date="2021-12-11T17:51:00Z">
+        <w:del w:id="82" w:author="максим малиновский" w:date="2021-12-25T16:54:00Z">
+          <w:r>
+            <w:rPr>
+              <w:rFonts w:ascii="Arial" w:hAnsi="Arial" w:cs="Arial"/>
+              <w:color w:val="201F1E"/>
+              <w:sz w:val="22"/>
+              <w:szCs w:val="22"/>
+              <w:rPrChange w:id="83" w:author="максим малиновский" w:date="2021-12-25T16:54:00Z">
+                <w:rPr>
+                  <w:rFonts w:ascii="Calibri" w:hAnsi="Calibri" w:cs="Calibri"/>
+                  <w:color w:val="201F1E"/>
+                  <w:sz w:val="22"/>
+                  <w:szCs w:val="22"/>
+                </w:rPr>
+              </w:rPrChange>
+            </w:rPr>
+            <w:delText xml:space="preserve"> </w:delText>
+          </w:r>
+        </w:del>
+      </w:ins>
+      <w:ins w:id="84" w:author="UG-Rai, Neeraj" w:date="2021-12-11T17:52:00Z">
+        <w:r>
+          <w:rPr>
+            <w:rFonts w:ascii="Arial" w:hAnsi="Arial" w:cs="Arial"/>
+            <w:rPrChange w:id="85" w:author="максим малиновский" w:date="2021-12-25T16:54:00Z">
+              <w:rPr/>
+            </w:rPrChange>
+          </w:rPr>
           <w:fldChar w:fldCharType="begin"/>
         </w:r>
         <w:r>
-          <w:instrText xml:space="preserve"> HYPERLINK "https://github.com/rai-n" </w:instrText>
-        </w:r>
-        <w:r>
+          <w:rPr>
+            <w:rFonts w:ascii="Arial" w:hAnsi="Arial" w:cs="Arial"/>
+            <w:rPrChange w:id="86" w:author="максим малиновский" w:date="2021-12-25T16:54:00Z">
+              <w:rPr/>
+            </w:rPrChange>
+          </w:rPr>
+          <w:instrText xml:space="preserve"> HYPERLINK "https://github.com/krystiank-city" </w:instrText>
+        </w:r>
+        <w:r>
+          <w:rPr>
+            <w:rFonts w:ascii="Arial" w:hAnsi="Arial" w:cs="Arial"/>
+            <w:rPrChange w:id="87" w:author="максим малиновский" w:date="2021-12-25T16:54:00Z">
+              <w:rPr/>
+            </w:rPrChange>
+          </w:rPr>
           <w:fldChar w:fldCharType="separate"/>
         </w:r>
+        <w:proofErr w:type="spellStart"/>
         <w:r>
           <w:rPr>
             <w:rStyle w:val="Hyperlink"/>
-          </w:rPr>
-          <w:t>rai-n (github.com)</w:t>
-        </w:r>
-        <w:r>
+            <w:rFonts w:ascii="Arial" w:hAnsi="Arial" w:cs="Arial"/>
+            <w:rPrChange w:id="88" w:author="максим малиновский" w:date="2021-12-25T16:54:00Z">
+              <w:rPr>
+                <w:rStyle w:val="Hyperlink"/>
+              </w:rPr>
+            </w:rPrChange>
+          </w:rPr>
+          <w:t>krystiank</w:t>
+        </w:r>
+        <w:proofErr w:type="spellEnd"/>
+        <w:r>
+          <w:rPr>
+            <w:rStyle w:val="Hyperlink"/>
+            <w:rFonts w:ascii="Arial" w:hAnsi="Arial" w:cs="Arial"/>
+            <w:rPrChange w:id="89" w:author="максим малиновский" w:date="2021-12-25T16:54:00Z">
+              <w:rPr>
+                <w:rStyle w:val="Hyperlink"/>
+              </w:rPr>
+            </w:rPrChange>
+          </w:rPr>
+          <w:t>-city</w:t>
+        </w:r>
+      </w:ins>
+      <w:ins w:id="90" w:author="максим малиновский" w:date="2021-12-25T16:54:00Z">
+        <w:r>
+          <w:rPr>
+            <w:rStyle w:val="Hyperlink"/>
+            <w:rFonts w:ascii="Arial" w:hAnsi="Arial" w:cs="Arial"/>
+          </w:rPr>
+          <w:t xml:space="preserve"> </w:t>
+        </w:r>
+      </w:ins>
+      <w:ins w:id="91" w:author="UG-Rai, Neeraj" w:date="2021-12-11T17:52:00Z">
+        <w:del w:id="92" w:author="максим малиновский" w:date="2021-12-25T16:54:00Z">
+          <w:r>
+            <w:rPr>
+              <w:rStyle w:val="Hyperlink"/>
+              <w:rFonts w:ascii="Arial" w:hAnsi="Arial" w:cs="Arial"/>
+              <w:rPrChange w:id="93" w:author="максим малиновский" w:date="2021-12-25T16:54:00Z">
+                <w:rPr>
+                  <w:rStyle w:val="Hyperlink"/>
+                </w:rPr>
+              </w:rPrChange>
+            </w:rPr>
+            <w:delText xml:space="preserve"> </w:delText>
+          </w:r>
+        </w:del>
+        <w:r>
+          <w:rPr>
+            <w:rStyle w:val="Hyperlink"/>
+            <w:rFonts w:ascii="Arial" w:hAnsi="Arial" w:cs="Arial"/>
+            <w:rPrChange w:id="94" w:author="максим малиновский" w:date="2021-12-25T16:54:00Z">
+              <w:rPr>
+                <w:rStyle w:val="Hyperlink"/>
+              </w:rPr>
+            </w:rPrChange>
+          </w:rPr>
+          <w:t>(github.com)</w:t>
+        </w:r>
+        <w:r>
+          <w:rPr>
+            <w:rFonts w:ascii="Arial" w:hAnsi="Arial" w:cs="Arial"/>
+            <w:rPrChange w:id="95" w:author="максим малиновский" w:date="2021-12-25T16:54:00Z">
+              <w:rPr/>
+            </w:rPrChange>
+          </w:rPr>
           <w:fldChar w:fldCharType="end"/>
         </w:r>
       </w:ins>
@@ -252,334 +879,375 @@
         <w:shd w:val="clear" w:color="auto" w:fill="FFFFFF"/>
         <w:spacing w:before="0" w:beforeAutospacing="0" w:after="0" w:afterAutospacing="0"/>
         <w:rPr>
-          <w:ins w:id="16" w:author="UG-Rai, Neeraj" w:date="2021-12-11T17:50:00Z"/>
-          <w:rFonts w:ascii="Calibri" w:hAnsi="Calibri" w:cs="Calibri"/>
+          <w:ins w:id="96" w:author="UG-Rai, Neeraj" w:date="2021-12-11T17:50:00Z"/>
+          <w:rFonts w:ascii="Arial" w:hAnsi="Arial" w:cs="Arial"/>
           <w:color w:val="201F1E"/>
           <w:sz w:val="22"/>
           <w:szCs w:val="22"/>
-        </w:rPr>
-      </w:pPr>
-      <w:ins w:id="17" w:author="UG-Rai, Neeraj" w:date="2021-12-11T17:50:00Z">
-        <w:r>
-          <w:rPr>
-            <w:rFonts w:ascii="Calibri" w:hAnsi="Calibri" w:cs="Calibri"/>
+          <w:rPrChange w:id="97" w:author="максим малиновский" w:date="2021-12-25T16:54:00Z">
+            <w:rPr>
+              <w:ins w:id="98" w:author="UG-Rai, Neeraj" w:date="2021-12-11T17:50:00Z"/>
+              <w:rFonts w:ascii="Calibri" w:hAnsi="Calibri" w:cs="Calibri"/>
+              <w:color w:val="201F1E"/>
+              <w:sz w:val="22"/>
+              <w:szCs w:val="22"/>
+            </w:rPr>
+          </w:rPrChange>
+        </w:rPr>
+      </w:pPr>
+      <w:ins w:id="99" w:author="UG-Rai, Neeraj" w:date="2021-12-11T17:50:00Z">
+        <w:r>
+          <w:rPr>
+            <w:rFonts w:ascii="Arial" w:hAnsi="Arial" w:cs="Arial"/>
             <w:color w:val="201F1E"/>
             <w:sz w:val="22"/>
             <w:szCs w:val="22"/>
-          </w:rPr>
-          <w:t>UG-Kolbuszewski, Krystian </w:t>
-        </w:r>
-        <w:r>
-          <w:rPr>
-            <w:rFonts w:ascii="Calibri" w:hAnsi="Calibri" w:cs="Calibri"/>
+            <w:rPrChange w:id="100" w:author="максим малиновский" w:date="2021-12-25T16:54:00Z">
+              <w:rPr>
+                <w:rFonts w:ascii="Calibri" w:hAnsi="Calibri" w:cs="Calibri"/>
+                <w:color w:val="201F1E"/>
+                <w:sz w:val="22"/>
+                <w:szCs w:val="22"/>
+              </w:rPr>
+            </w:rPrChange>
+          </w:rPr>
+          <w:t>UG-</w:t>
+        </w:r>
+        <w:proofErr w:type="spellStart"/>
+        <w:r>
+          <w:rPr>
+            <w:rFonts w:ascii="Arial" w:hAnsi="Arial" w:cs="Arial"/>
             <w:color w:val="201F1E"/>
             <w:sz w:val="22"/>
             <w:szCs w:val="22"/>
-          </w:rPr>
-          <w:fldChar w:fldCharType="begin"/>
-        </w:r>
-        <w:r>
-          <w:rPr>
-            <w:rFonts w:ascii="Calibri" w:hAnsi="Calibri" w:cs="Calibri"/>
+            <w:rPrChange w:id="101" w:author="максим малиновский" w:date="2021-12-25T16:54:00Z">
+              <w:rPr>
+                <w:rFonts w:ascii="Calibri" w:hAnsi="Calibri" w:cs="Calibri"/>
+                <w:color w:val="201F1E"/>
+                <w:sz w:val="22"/>
+                <w:szCs w:val="22"/>
+              </w:rPr>
+            </w:rPrChange>
+          </w:rPr>
+          <w:t>Malynovskyi</w:t>
+        </w:r>
+        <w:proofErr w:type="spellEnd"/>
+        <w:r>
+          <w:rPr>
+            <w:rFonts w:ascii="Arial" w:hAnsi="Arial" w:cs="Arial"/>
             <w:color w:val="201F1E"/>
             <w:sz w:val="22"/>
             <w:szCs w:val="22"/>
-          </w:rPr>
-          <w:instrText xml:space="preserve"> HYPERLINK "mailto:Krystian.Kolbuszewski@city.ac.uk" \t "_blank" </w:instrText>
-        </w:r>
-        <w:r>
-          <w:rPr>
-            <w:rFonts w:ascii="Calibri" w:hAnsi="Calibri" w:cs="Calibri"/>
-            <w:color w:val="201F1E"/>
-            <w:sz w:val="22"/>
-            <w:szCs w:val="22"/>
-          </w:rPr>
-          <w:fldChar w:fldCharType="separate"/>
-        </w:r>
-        <w:r>
-          <w:rPr>
-            <w:rStyle w:val="Hyperlink"/>
-            <w:rFonts w:ascii="Calibri" w:hAnsi="Calibri" w:cs="Calibri"/>
-            <w:sz w:val="22"/>
-            <w:szCs w:val="22"/>
-            <w:bdr w:val="none" w:sz="0" w:space="0" w:color="auto" w:frame="1"/>
-          </w:rPr>
-          <w:t>Krystian.Kolbuszewski@city.ac.uk</w:t>
-        </w:r>
-        <w:r>
-          <w:rPr>
-            <w:rFonts w:ascii="Calibri" w:hAnsi="Calibri" w:cs="Calibri"/>
-            <w:color w:val="201F1E"/>
-            <w:sz w:val="22"/>
-            <w:szCs w:val="22"/>
-          </w:rPr>
-          <w:fldChar w:fldCharType="end"/>
-        </w:r>
-      </w:ins>
-      <w:ins w:id="18" w:author="UG-Rai, Neeraj" w:date="2021-12-11T17:51:00Z">
-        <w:r>
-          <w:rPr>
-            <w:rFonts w:ascii="Calibri" w:hAnsi="Calibri" w:cs="Calibri"/>
-            <w:color w:val="201F1E"/>
-            <w:sz w:val="22"/>
-            <w:szCs w:val="22"/>
-          </w:rPr>
-          <w:t xml:space="preserve"> </w:t>
-        </w:r>
-      </w:ins>
-      <w:ins w:id="19" w:author="UG-Rai, Neeraj" w:date="2021-12-11T17:52:00Z">
-        <w:r>
-          <w:rPr>
-            <w:rFonts w:ascii="Calibri" w:hAnsi="Calibri" w:cs="Calibri"/>
-            <w:color w:val="201F1E"/>
-            <w:sz w:val="22"/>
-            <w:szCs w:val="22"/>
-          </w:rPr>
-          <w:t xml:space="preserve"> </w:t>
-        </w:r>
-      </w:ins>
-      <w:ins w:id="20" w:author="UG-Rai, Neeraj" w:date="2021-12-11T17:53:00Z">
-        <w:r>
-          <w:rPr>
-            <w:rFonts w:ascii="Calibri" w:hAnsi="Calibri" w:cs="Calibri"/>
-            <w:color w:val="201F1E"/>
-            <w:sz w:val="22"/>
-            <w:szCs w:val="22"/>
-          </w:rPr>
-          <w:t xml:space="preserve">    </w:t>
-        </w:r>
-      </w:ins>
-      <w:ins w:id="21" w:author="UG-Rai, Neeraj" w:date="2021-12-11T17:52:00Z">
-        <w:r>
-          <w:rPr>
-            <w:rFonts w:ascii="Calibri" w:hAnsi="Calibri" w:cs="Calibri"/>
-            <w:color w:val="201F1E"/>
-            <w:sz w:val="22"/>
-            <w:szCs w:val="22"/>
-          </w:rPr>
-          <w:t xml:space="preserve"> </w:t>
-        </w:r>
-      </w:ins>
-      <w:ins w:id="22" w:author="UG-Rai, Neeraj" w:date="2021-12-11T17:51:00Z">
-        <w:r>
-          <w:rPr>
-            <w:rFonts w:ascii="Calibri" w:hAnsi="Calibri" w:cs="Calibri"/>
-            <w:color w:val="201F1E"/>
-            <w:sz w:val="22"/>
-            <w:szCs w:val="22"/>
-          </w:rPr>
-          <w:t xml:space="preserve"> </w:t>
-        </w:r>
-      </w:ins>
-      <w:ins w:id="23" w:author="UG-Rai, Neeraj" w:date="2021-12-11T17:52:00Z">
-        <w:r>
-          <w:fldChar w:fldCharType="begin"/>
-        </w:r>
-        <w:r>
-          <w:instrText xml:space="preserve"> HYPERLINK "https://github.com/krystiank-city" </w:instrText>
-        </w:r>
-        <w:r>
-          <w:fldChar w:fldCharType="separate"/>
-        </w:r>
-        <w:proofErr w:type="spellStart"/>
-        <w:r>
-          <w:rPr>
-            <w:rStyle w:val="Hyperlink"/>
-          </w:rPr>
-          <w:t>krystiank</w:t>
-        </w:r>
-        <w:proofErr w:type="spellEnd"/>
-        <w:r>
-          <w:rPr>
-            <w:rStyle w:val="Hyperlink"/>
-          </w:rPr>
-          <w:t>-city (github.com)</w:t>
-        </w:r>
-        <w:r>
-          <w:fldChar w:fldCharType="end"/>
-        </w:r>
-      </w:ins>
-    </w:p>
-    <w:p>
-      <w:pPr>
-        <w:pStyle w:val="NormalWeb"/>
-        <w:shd w:val="clear" w:color="auto" w:fill="FFFFFF"/>
-        <w:spacing w:before="0" w:beforeAutospacing="0" w:after="0" w:afterAutospacing="0"/>
-        <w:rPr>
-          <w:ins w:id="24" w:author="UG-Rai, Neeraj" w:date="2021-12-11T17:50:00Z"/>
-          <w:rFonts w:ascii="Calibri" w:hAnsi="Calibri" w:cs="Calibri"/>
-          <w:color w:val="201F1E"/>
-          <w:sz w:val="22"/>
-          <w:szCs w:val="22"/>
-        </w:rPr>
-      </w:pPr>
-      <w:ins w:id="25" w:author="UG-Rai, Neeraj" w:date="2021-12-11T17:50:00Z">
-        <w:r>
-          <w:rPr>
-            <w:rFonts w:ascii="Calibri" w:hAnsi="Calibri" w:cs="Calibri"/>
-            <w:color w:val="201F1E"/>
-            <w:sz w:val="22"/>
-            <w:szCs w:val="22"/>
-          </w:rPr>
-          <w:t>UG-Malynovskyi, </w:t>
+            <w:rPrChange w:id="102" w:author="максим малиновский" w:date="2021-12-25T16:54:00Z">
+              <w:rPr>
+                <w:rFonts w:ascii="Calibri" w:hAnsi="Calibri" w:cs="Calibri"/>
+                <w:color w:val="201F1E"/>
+                <w:sz w:val="22"/>
+                <w:szCs w:val="22"/>
+              </w:rPr>
+            </w:rPrChange>
+          </w:rPr>
+          <w:t>, </w:t>
         </w:r>
         <w:r>
           <w:rPr>
             <w:rStyle w:val="markv5b7r0rzu"/>
-            <w:rFonts w:ascii="Calibri" w:eastAsiaTheme="majorEastAsia" w:hAnsi="Calibri" w:cs="Calibri"/>
+            <w:rFonts w:ascii="Arial" w:eastAsiaTheme="majorEastAsia" w:hAnsi="Arial" w:cs="Arial"/>
             <w:color w:val="201F1E"/>
             <w:sz w:val="22"/>
             <w:szCs w:val="22"/>
             <w:bdr w:val="none" w:sz="0" w:space="0" w:color="auto" w:frame="1"/>
+            <w:rPrChange w:id="103" w:author="максим малиновский" w:date="2021-12-25T16:54:00Z">
+              <w:rPr>
+                <w:rStyle w:val="markv5b7r0rzu"/>
+                <w:rFonts w:ascii="Calibri" w:eastAsiaTheme="majorEastAsia" w:hAnsi="Calibri" w:cs="Calibri"/>
+                <w:color w:val="201F1E"/>
+                <w:sz w:val="22"/>
+                <w:szCs w:val="22"/>
+                <w:bdr w:val="none" w:sz="0" w:space="0" w:color="auto" w:frame="1"/>
+              </w:rPr>
+            </w:rPrChange>
           </w:rPr>
           <w:t>Maks</w:t>
         </w:r>
         <w:r>
           <w:rPr>
-            <w:rFonts w:ascii="Calibri" w:hAnsi="Calibri" w:cs="Calibri"/>
+            <w:rFonts w:ascii="Arial" w:hAnsi="Arial" w:cs="Arial"/>
             <w:color w:val="201F1E"/>
             <w:sz w:val="22"/>
             <w:szCs w:val="22"/>
+            <w:rPrChange w:id="104" w:author="максим малиновский" w:date="2021-12-25T16:54:00Z">
+              <w:rPr>
+                <w:rFonts w:ascii="Calibri" w:hAnsi="Calibri" w:cs="Calibri"/>
+                <w:color w:val="201F1E"/>
+                <w:sz w:val="22"/>
+                <w:szCs w:val="22"/>
+              </w:rPr>
+            </w:rPrChange>
           </w:rPr>
           <w:t>ym </w:t>
         </w:r>
         <w:r>
           <w:rPr>
-            <w:rFonts w:ascii="Calibri" w:hAnsi="Calibri" w:cs="Calibri"/>
+            <w:rFonts w:ascii="Arial" w:hAnsi="Arial" w:cs="Arial"/>
             <w:color w:val="201F1E"/>
             <w:sz w:val="22"/>
             <w:szCs w:val="22"/>
+            <w:rPrChange w:id="105" w:author="максим малиновский" w:date="2021-12-25T16:54:00Z">
+              <w:rPr>
+                <w:rFonts w:ascii="Calibri" w:hAnsi="Calibri" w:cs="Calibri"/>
+                <w:color w:val="201F1E"/>
+                <w:sz w:val="22"/>
+                <w:szCs w:val="22"/>
+              </w:rPr>
+            </w:rPrChange>
           </w:rPr>
           <w:fldChar w:fldCharType="begin"/>
         </w:r>
         <w:r>
           <w:rPr>
-            <w:rFonts w:ascii="Calibri" w:hAnsi="Calibri" w:cs="Calibri"/>
+            <w:rFonts w:ascii="Arial" w:hAnsi="Arial" w:cs="Arial"/>
             <w:color w:val="201F1E"/>
             <w:sz w:val="22"/>
             <w:szCs w:val="22"/>
+            <w:rPrChange w:id="106" w:author="максим малиновский" w:date="2021-12-25T16:54:00Z">
+              <w:rPr>
+                <w:rFonts w:ascii="Calibri" w:hAnsi="Calibri" w:cs="Calibri"/>
+                <w:color w:val="201F1E"/>
+                <w:sz w:val="22"/>
+                <w:szCs w:val="22"/>
+              </w:rPr>
+            </w:rPrChange>
           </w:rPr>
           <w:instrText xml:space="preserve"> HYPERLINK "mailto:maksym.malynovskyi@city.ac.uk" \t "_blank" </w:instrText>
         </w:r>
         <w:r>
           <w:rPr>
-            <w:rFonts w:ascii="Calibri" w:hAnsi="Calibri" w:cs="Calibri"/>
+            <w:rFonts w:ascii="Arial" w:hAnsi="Arial" w:cs="Arial"/>
             <w:color w:val="201F1E"/>
             <w:sz w:val="22"/>
             <w:szCs w:val="22"/>
+            <w:rPrChange w:id="107" w:author="максим малиновский" w:date="2021-12-25T16:54:00Z">
+              <w:rPr>
+                <w:rFonts w:ascii="Calibri" w:hAnsi="Calibri" w:cs="Calibri"/>
+                <w:color w:val="201F1E"/>
+                <w:sz w:val="22"/>
+                <w:szCs w:val="22"/>
+              </w:rPr>
+            </w:rPrChange>
           </w:rPr>
           <w:fldChar w:fldCharType="separate"/>
         </w:r>
         <w:r>
           <w:rPr>
             <w:rStyle w:val="markv5b7r0rzu"/>
-            <w:rFonts w:ascii="Calibri" w:eastAsiaTheme="majorEastAsia" w:hAnsi="Calibri" w:cs="Calibri"/>
+            <w:rFonts w:ascii="Arial" w:eastAsiaTheme="majorEastAsia" w:hAnsi="Arial" w:cs="Arial"/>
             <w:color w:val="0000FF"/>
             <w:sz w:val="22"/>
             <w:szCs w:val="22"/>
             <w:u w:val="single"/>
             <w:bdr w:val="none" w:sz="0" w:space="0" w:color="auto" w:frame="1"/>
+            <w:rPrChange w:id="108" w:author="максим малиновский" w:date="2021-12-25T16:54:00Z">
+              <w:rPr>
+                <w:rStyle w:val="markv5b7r0rzu"/>
+                <w:rFonts w:ascii="Calibri" w:eastAsiaTheme="majorEastAsia" w:hAnsi="Calibri" w:cs="Calibri"/>
+                <w:color w:val="0000FF"/>
+                <w:sz w:val="22"/>
+                <w:szCs w:val="22"/>
+                <w:u w:val="single"/>
+                <w:bdr w:val="none" w:sz="0" w:space="0" w:color="auto" w:frame="1"/>
+              </w:rPr>
+            </w:rPrChange>
           </w:rPr>
           <w:t>maks</w:t>
         </w:r>
         <w:r>
           <w:rPr>
             <w:rStyle w:val="Hyperlink"/>
-            <w:rFonts w:ascii="Calibri" w:hAnsi="Calibri" w:cs="Calibri"/>
+            <w:rFonts w:ascii="Arial" w:hAnsi="Arial" w:cs="Arial"/>
             <w:sz w:val="22"/>
             <w:szCs w:val="22"/>
             <w:bdr w:val="none" w:sz="0" w:space="0" w:color="auto" w:frame="1"/>
+            <w:rPrChange w:id="109" w:author="максим малиновский" w:date="2021-12-25T16:54:00Z">
+              <w:rPr>
+                <w:rStyle w:val="Hyperlink"/>
+                <w:rFonts w:ascii="Calibri" w:hAnsi="Calibri" w:cs="Calibri"/>
+                <w:sz w:val="22"/>
+                <w:szCs w:val="22"/>
+                <w:bdr w:val="none" w:sz="0" w:space="0" w:color="auto" w:frame="1"/>
+              </w:rPr>
+            </w:rPrChange>
           </w:rPr>
           <w:t>ym.malynovskyi@city.ac.uk</w:t>
         </w:r>
         <w:r>
           <w:rPr>
-            <w:rFonts w:ascii="Calibri" w:hAnsi="Calibri" w:cs="Calibri"/>
+            <w:rFonts w:ascii="Arial" w:hAnsi="Arial" w:cs="Arial"/>
             <w:color w:val="201F1E"/>
             <w:sz w:val="22"/>
             <w:szCs w:val="22"/>
+            <w:rPrChange w:id="110" w:author="максим малиновский" w:date="2021-12-25T16:54:00Z">
+              <w:rPr>
+                <w:rFonts w:ascii="Calibri" w:hAnsi="Calibri" w:cs="Calibri"/>
+                <w:color w:val="201F1E"/>
+                <w:sz w:val="22"/>
+                <w:szCs w:val="22"/>
+              </w:rPr>
+            </w:rPrChange>
           </w:rPr>
           <w:fldChar w:fldCharType="end"/>
         </w:r>
       </w:ins>
-      <w:ins w:id="26" w:author="UG-Rai, Neeraj" w:date="2021-12-11T17:52:00Z">
-        <w:r>
-          <w:rPr>
-            <w:rFonts w:ascii="Calibri" w:hAnsi="Calibri" w:cs="Calibri"/>
+      <w:ins w:id="111" w:author="UG-Rai, Neeraj" w:date="2021-12-11T17:52:00Z">
+        <w:r>
+          <w:rPr>
+            <w:rFonts w:ascii="Arial" w:hAnsi="Arial" w:cs="Arial"/>
             <w:color w:val="201F1E"/>
             <w:sz w:val="22"/>
             <w:szCs w:val="22"/>
+            <w:rPrChange w:id="112" w:author="максим малиновский" w:date="2021-12-25T16:54:00Z">
+              <w:rPr>
+                <w:rFonts w:ascii="Calibri" w:hAnsi="Calibri" w:cs="Calibri"/>
+                <w:color w:val="201F1E"/>
+                <w:sz w:val="22"/>
+                <w:szCs w:val="22"/>
+              </w:rPr>
+            </w:rPrChange>
           </w:rPr>
           <w:t xml:space="preserve">  </w:t>
         </w:r>
       </w:ins>
-      <w:ins w:id="27" w:author="UG-Rai, Neeraj" w:date="2021-12-11T17:51:00Z">
-        <w:r>
-          <w:rPr>
-            <w:rFonts w:ascii="Calibri" w:hAnsi="Calibri" w:cs="Calibri"/>
+      <w:ins w:id="113" w:author="UG-Rai, Neeraj" w:date="2021-12-11T17:51:00Z">
+        <w:r>
+          <w:rPr>
+            <w:rFonts w:ascii="Arial" w:hAnsi="Arial" w:cs="Arial"/>
             <w:color w:val="201F1E"/>
             <w:sz w:val="22"/>
             <w:szCs w:val="22"/>
+            <w:rPrChange w:id="114" w:author="максим малиновский" w:date="2021-12-25T16:54:00Z">
+              <w:rPr>
+                <w:rFonts w:ascii="Calibri" w:hAnsi="Calibri" w:cs="Calibri"/>
+                <w:color w:val="201F1E"/>
+                <w:sz w:val="22"/>
+                <w:szCs w:val="22"/>
+              </w:rPr>
+            </w:rPrChange>
           </w:rPr>
           <w:t xml:space="preserve"> </w:t>
         </w:r>
       </w:ins>
-      <w:ins w:id="28" w:author="UG-Rai, Neeraj" w:date="2021-12-11T17:52:00Z">
-        <w:r>
-          <w:rPr>
-            <w:rFonts w:ascii="Calibri" w:hAnsi="Calibri" w:cs="Calibri"/>
+      <w:ins w:id="115" w:author="UG-Rai, Neeraj" w:date="2021-12-11T17:52:00Z">
+        <w:r>
+          <w:rPr>
+            <w:rFonts w:ascii="Arial" w:hAnsi="Arial" w:cs="Arial"/>
             <w:color w:val="201F1E"/>
             <w:sz w:val="22"/>
             <w:szCs w:val="22"/>
+            <w:rPrChange w:id="116" w:author="максим малиновский" w:date="2021-12-25T16:54:00Z">
+              <w:rPr>
+                <w:rFonts w:ascii="Calibri" w:hAnsi="Calibri" w:cs="Calibri"/>
+                <w:color w:val="201F1E"/>
+                <w:sz w:val="22"/>
+                <w:szCs w:val="22"/>
+              </w:rPr>
+            </w:rPrChange>
           </w:rPr>
           <w:t xml:space="preserve"> </w:t>
         </w:r>
       </w:ins>
-      <w:ins w:id="29" w:author="UG-Rai, Neeraj" w:date="2021-12-11T17:53:00Z">
-        <w:r>
-          <w:rPr>
-            <w:rFonts w:ascii="Calibri" w:hAnsi="Calibri" w:cs="Calibri"/>
+      <w:ins w:id="117" w:author="UG-Rai, Neeraj" w:date="2021-12-11T17:53:00Z">
+        <w:r>
+          <w:rPr>
+            <w:rFonts w:ascii="Arial" w:hAnsi="Arial" w:cs="Arial"/>
             <w:color w:val="201F1E"/>
             <w:sz w:val="22"/>
             <w:szCs w:val="22"/>
+            <w:rPrChange w:id="118" w:author="максим малиновский" w:date="2021-12-25T16:54:00Z">
+              <w:rPr>
+                <w:rFonts w:ascii="Calibri" w:hAnsi="Calibri" w:cs="Calibri"/>
+                <w:color w:val="201F1E"/>
+                <w:sz w:val="22"/>
+                <w:szCs w:val="22"/>
+              </w:rPr>
+            </w:rPrChange>
           </w:rPr>
           <w:t xml:space="preserve">    </w:t>
         </w:r>
       </w:ins>
-      <w:ins w:id="30" w:author="UG-Rai, Neeraj" w:date="2021-12-11T17:52:00Z">
-        <w:r>
-          <w:rPr>
-            <w:rFonts w:ascii="Calibri" w:hAnsi="Calibri" w:cs="Calibri"/>
+      <w:ins w:id="119" w:author="UG-Rai, Neeraj" w:date="2021-12-11T17:52:00Z">
+        <w:r>
+          <w:rPr>
+            <w:rFonts w:ascii="Arial" w:hAnsi="Arial" w:cs="Arial"/>
             <w:color w:val="201F1E"/>
             <w:sz w:val="22"/>
             <w:szCs w:val="22"/>
+            <w:rPrChange w:id="120" w:author="максим малиновский" w:date="2021-12-25T16:54:00Z">
+              <w:rPr>
+                <w:rFonts w:ascii="Calibri" w:hAnsi="Calibri" w:cs="Calibri"/>
+                <w:color w:val="201F1E"/>
+                <w:sz w:val="22"/>
+                <w:szCs w:val="22"/>
+              </w:rPr>
+            </w:rPrChange>
           </w:rPr>
           <w:t xml:space="preserve"> </w:t>
         </w:r>
       </w:ins>
-      <w:ins w:id="31" w:author="UG-Rai, Neeraj" w:date="2021-12-11T17:51:00Z">
-        <w:r>
-          <w:rPr>
-            <w:rFonts w:ascii="Calibri" w:hAnsi="Calibri" w:cs="Calibri"/>
+      <w:ins w:id="121" w:author="UG-Rai, Neeraj" w:date="2021-12-11T17:51:00Z">
+        <w:r>
+          <w:rPr>
+            <w:rFonts w:ascii="Arial" w:hAnsi="Arial" w:cs="Arial"/>
             <w:color w:val="201F1E"/>
             <w:sz w:val="22"/>
             <w:szCs w:val="22"/>
+            <w:rPrChange w:id="122" w:author="максим малиновский" w:date="2021-12-25T16:54:00Z">
+              <w:rPr>
+                <w:rFonts w:ascii="Calibri" w:hAnsi="Calibri" w:cs="Calibri"/>
+                <w:color w:val="201F1E"/>
+                <w:sz w:val="22"/>
+                <w:szCs w:val="22"/>
+              </w:rPr>
+            </w:rPrChange>
           </w:rPr>
           <w:t xml:space="preserve"> </w:t>
         </w:r>
         <w:r>
+          <w:rPr>
+            <w:rFonts w:ascii="Arial" w:hAnsi="Arial" w:cs="Arial"/>
+            <w:rPrChange w:id="123" w:author="максим малиновский" w:date="2021-12-25T16:54:00Z">
+              <w:rPr/>
+            </w:rPrChange>
+          </w:rPr>
           <w:fldChar w:fldCharType="begin"/>
         </w:r>
         <w:r>
+          <w:rPr>
+            <w:rFonts w:ascii="Arial" w:hAnsi="Arial" w:cs="Arial"/>
+            <w:rPrChange w:id="124" w:author="максим малиновский" w:date="2021-12-25T16:54:00Z">
+              <w:rPr/>
+            </w:rPrChange>
+          </w:rPr>
           <w:instrText xml:space="preserve"> HYPERLINK "https://github.com/Malyrion" </w:instrText>
         </w:r>
         <w:r>
+          <w:rPr>
+            <w:rFonts w:ascii="Arial" w:hAnsi="Arial" w:cs="Arial"/>
+            <w:rPrChange w:id="125" w:author="максим малиновский" w:date="2021-12-25T16:54:00Z">
+              <w:rPr/>
+            </w:rPrChange>
+          </w:rPr>
           <w:fldChar w:fldCharType="separate"/>
         </w:r>
         <w:proofErr w:type="spellStart"/>
         <w:r>
           <w:rPr>
             <w:rStyle w:val="Hyperlink"/>
+            <w:rFonts w:ascii="Arial" w:hAnsi="Arial" w:cs="Arial"/>
+            <w:rPrChange w:id="126" w:author="максим малиновский" w:date="2021-12-25T16:54:00Z">
+              <w:rPr>
+                <w:rStyle w:val="Hyperlink"/>
+              </w:rPr>
+            </w:rPrChange>
           </w:rPr>
           <w:t>Malyrion</w:t>
         </w:r>
@@ -587,10 +1255,22 @@
         <w:r>
           <w:rPr>
             <w:rStyle w:val="Hyperlink"/>
+            <w:rFonts w:ascii="Arial" w:hAnsi="Arial" w:cs="Arial"/>
+            <w:rPrChange w:id="127" w:author="максим малиновский" w:date="2021-12-25T16:54:00Z">
+              <w:rPr>
+                <w:rStyle w:val="Hyperlink"/>
+              </w:rPr>
+            </w:rPrChange>
           </w:rPr>
           <w:t xml:space="preserve"> (github.com)</w:t>
         </w:r>
         <w:r>
+          <w:rPr>
+            <w:rFonts w:ascii="Arial" w:hAnsi="Arial" w:cs="Arial"/>
+            <w:rPrChange w:id="128" w:author="максим малиновский" w:date="2021-12-25T16:54:00Z">
+              <w:rPr/>
+            </w:rPrChange>
+          </w:rPr>
           <w:fldChar w:fldCharType="end"/>
         </w:r>
       </w:ins>
@@ -598,16 +1278,28 @@
     <w:p>
       <w:pPr>
         <w:rPr>
-          <w:ins w:id="32" w:author="UG-Rai, Neeraj" w:date="2021-12-11T17:50:00Z"/>
+          <w:ins w:id="129" w:author="UG-Rai, Neeraj" w:date="2021-12-11T17:50:00Z"/>
+          <w:rFonts w:ascii="Arial" w:hAnsi="Arial" w:cs="Arial"/>
+          <w:rPrChange w:id="130" w:author="максим малиновский" w:date="2021-12-25T16:54:00Z">
+            <w:rPr>
+              <w:ins w:id="131" w:author="UG-Rai, Neeraj" w:date="2021-12-11T17:50:00Z"/>
+            </w:rPr>
+          </w:rPrChange>
         </w:rPr>
       </w:pPr>
     </w:p>
     <w:p>
       <w:pPr>
         <w:rPr>
-          <w:ins w:id="33" w:author="UG-Rai, Neeraj" w:date="2021-12-11T17:49:00Z"/>
-        </w:rPr>
-        <w:pPrChange w:id="34" w:author="UG-Rai, Neeraj" w:date="2021-12-11T17:50:00Z">
+          <w:ins w:id="132" w:author="UG-Rai, Neeraj" w:date="2021-12-11T17:49:00Z"/>
+          <w:rFonts w:ascii="Arial" w:hAnsi="Arial" w:cs="Arial"/>
+          <w:rPrChange w:id="133" w:author="максим малиновский" w:date="2021-12-25T16:54:00Z">
+            <w:rPr>
+              <w:ins w:id="134" w:author="UG-Rai, Neeraj" w:date="2021-12-11T17:49:00Z"/>
+            </w:rPr>
+          </w:rPrChange>
+        </w:rPr>
+        <w:pPrChange w:id="135" w:author="UG-Rai, Neeraj" w:date="2021-12-11T17:50:00Z">
           <w:pPr>
             <w:pStyle w:val="Heading2"/>
           </w:pPr>
@@ -617,22 +1309,46 @@
     <w:p>
       <w:pPr>
         <w:pStyle w:val="Heading2"/>
-        <w:pPrChange w:id="35" w:author="UG-Rai, Neeraj" w:date="2021-12-11T17:49:00Z">
+        <w:rPr>
+          <w:rFonts w:ascii="Arial" w:hAnsi="Arial" w:cs="Arial"/>
+          <w:rPrChange w:id="136" w:author="максим малиновский" w:date="2021-12-25T16:54:00Z">
+            <w:rPr/>
+          </w:rPrChange>
+        </w:rPr>
+        <w:pPrChange w:id="137" w:author="UG-Rai, Neeraj" w:date="2021-12-11T17:49:00Z">
           <w:pPr/>
         </w:pPrChange>
       </w:pPr>
       <w:r>
+        <w:rPr>
+          <w:rFonts w:ascii="Arial" w:hAnsi="Arial" w:cs="Arial"/>
+          <w:rPrChange w:id="138" w:author="максим малиновский" w:date="2021-12-25T16:54:00Z">
+            <w:rPr/>
+          </w:rPrChange>
+        </w:rPr>
         <w:t xml:space="preserve">What is your dataset, problem domain? </w:t>
       </w:r>
     </w:p>
     <w:p>
       <w:pPr>
         <w:rPr>
-          <w:ins w:id="36" w:author="UG-Rai, Neeraj" w:date="2021-12-11T16:31:00Z"/>
-        </w:rPr>
-      </w:pPr>
-      <w:ins w:id="37" w:author="UG-Rai, Neeraj" w:date="2021-12-11T16:31:00Z">
-        <w:r>
+          <w:ins w:id="139" w:author="UG-Rai, Neeraj" w:date="2021-12-11T16:31:00Z"/>
+          <w:rFonts w:ascii="Arial" w:hAnsi="Arial" w:cs="Arial"/>
+          <w:rPrChange w:id="140" w:author="максим малиновский" w:date="2021-12-25T16:54:00Z">
+            <w:rPr>
+              <w:ins w:id="141" w:author="UG-Rai, Neeraj" w:date="2021-12-11T16:31:00Z"/>
+            </w:rPr>
+          </w:rPrChange>
+        </w:rPr>
+      </w:pPr>
+      <w:ins w:id="142" w:author="UG-Rai, Neeraj" w:date="2021-12-11T16:31:00Z">
+        <w:r>
+          <w:rPr>
+            <w:rFonts w:ascii="Arial" w:hAnsi="Arial" w:cs="Arial"/>
+            <w:rPrChange w:id="143" w:author="максим малиновский" w:date="2021-12-25T16:54:00Z">
+              <w:rPr/>
+            </w:rPrChange>
+          </w:rPr>
           <w:t>Option A: We use an existing dataset such as:</w:t>
         </w:r>
       </w:ins>
@@ -645,11 +1361,23 @@
           <w:numId w:val="2"/>
         </w:numPr>
         <w:rPr>
-          <w:ins w:id="38" w:author="UG-Rai, Neeraj" w:date="2021-12-11T16:31:00Z"/>
-        </w:rPr>
-      </w:pPr>
-      <w:ins w:id="39" w:author="UG-Rai, Neeraj" w:date="2021-12-11T16:31:00Z">
-        <w:r>
+          <w:ins w:id="144" w:author="UG-Rai, Neeraj" w:date="2021-12-11T16:31:00Z"/>
+          <w:rFonts w:ascii="Arial" w:hAnsi="Arial" w:cs="Arial"/>
+          <w:rPrChange w:id="145" w:author="максим малиновский" w:date="2021-12-25T16:54:00Z">
+            <w:rPr>
+              <w:ins w:id="146" w:author="UG-Rai, Neeraj" w:date="2021-12-11T16:31:00Z"/>
+            </w:rPr>
+          </w:rPrChange>
+        </w:rPr>
+      </w:pPr>
+      <w:ins w:id="147" w:author="UG-Rai, Neeraj" w:date="2021-12-11T16:31:00Z">
+        <w:r>
+          <w:rPr>
+            <w:rFonts w:ascii="Arial" w:hAnsi="Arial" w:cs="Arial"/>
+            <w:rPrChange w:id="148" w:author="максим малиновский" w:date="2021-12-25T16:54:00Z">
+              <w:rPr/>
+            </w:rPrChange>
+          </w:rPr>
           <w:t>Example from Kaggle</w:t>
         </w:r>
       </w:ins>
@@ -657,16 +1385,34 @@
     <w:p>
       <w:pPr>
         <w:rPr>
-          <w:ins w:id="40" w:author="UG-Rai, Neeraj" w:date="2021-12-11T16:32:00Z"/>
-        </w:rPr>
-      </w:pPr>
-      <w:ins w:id="41" w:author="UG-Rai, Neeraj" w:date="2021-12-11T16:31:00Z">
-        <w:r>
+          <w:ins w:id="149" w:author="UG-Rai, Neeraj" w:date="2021-12-11T16:32:00Z"/>
+          <w:rFonts w:ascii="Arial" w:hAnsi="Arial" w:cs="Arial"/>
+          <w:rPrChange w:id="150" w:author="максим малиновский" w:date="2021-12-25T16:54:00Z">
+            <w:rPr>
+              <w:ins w:id="151" w:author="UG-Rai, Neeraj" w:date="2021-12-11T16:32:00Z"/>
+            </w:rPr>
+          </w:rPrChange>
+        </w:rPr>
+      </w:pPr>
+      <w:ins w:id="152" w:author="UG-Rai, Neeraj" w:date="2021-12-11T16:31:00Z">
+        <w:r>
+          <w:rPr>
+            <w:rFonts w:ascii="Arial" w:hAnsi="Arial" w:cs="Arial"/>
+            <w:rPrChange w:id="153" w:author="максим малиновский" w:date="2021-12-25T16:54:00Z">
+              <w:rPr/>
+            </w:rPrChange>
+          </w:rPr>
           <w:t xml:space="preserve">Option B: We </w:t>
         </w:r>
       </w:ins>
-      <w:ins w:id="42" w:author="UG-Rai, Neeraj" w:date="2021-12-11T16:32:00Z">
-        <w:r>
+      <w:ins w:id="154" w:author="UG-Rai, Neeraj" w:date="2021-12-11T16:32:00Z">
+        <w:r>
+          <w:rPr>
+            <w:rFonts w:ascii="Arial" w:hAnsi="Arial" w:cs="Arial"/>
+            <w:rPrChange w:id="155" w:author="максим малиновский" w:date="2021-12-25T16:54:00Z">
+              <w:rPr/>
+            </w:rPrChange>
+          </w:rPr>
           <w:t xml:space="preserve">will scrap data from a site and clean it </w:t>
         </w:r>
       </w:ins>
@@ -674,16 +1420,34 @@
     <w:p>
       <w:pPr>
         <w:rPr>
-          <w:ins w:id="43" w:author="UG-Rai, Neeraj" w:date="2021-12-11T16:33:00Z"/>
-        </w:rPr>
-      </w:pPr>
-      <w:ins w:id="44" w:author="UG-Rai, Neeraj" w:date="2021-12-11T16:32:00Z">
-        <w:r>
+          <w:ins w:id="156" w:author="UG-Rai, Neeraj" w:date="2021-12-11T16:33:00Z"/>
+          <w:rFonts w:ascii="Arial" w:hAnsi="Arial" w:cs="Arial"/>
+          <w:rPrChange w:id="157" w:author="максим малиновский" w:date="2021-12-25T16:54:00Z">
+            <w:rPr>
+              <w:ins w:id="158" w:author="UG-Rai, Neeraj" w:date="2021-12-11T16:33:00Z"/>
+            </w:rPr>
+          </w:rPrChange>
+        </w:rPr>
+      </w:pPr>
+      <w:ins w:id="159" w:author="UG-Rai, Neeraj" w:date="2021-12-11T16:32:00Z">
+        <w:r>
+          <w:rPr>
+            <w:rFonts w:ascii="Arial" w:hAnsi="Arial" w:cs="Arial"/>
+            <w:rPrChange w:id="160" w:author="максим малиновский" w:date="2021-12-25T16:54:00Z">
+              <w:rPr/>
+            </w:rPrChange>
+          </w:rPr>
           <w:t>We created our own dataset. This includes many job descriptions, mostly with salaries and some without. We can use the data without sal</w:t>
         </w:r>
       </w:ins>
-      <w:ins w:id="45" w:author="UG-Rai, Neeraj" w:date="2021-12-11T16:33:00Z">
-        <w:r>
+      <w:ins w:id="161" w:author="UG-Rai, Neeraj" w:date="2021-12-11T16:33:00Z">
+        <w:r>
+          <w:rPr>
+            <w:rFonts w:ascii="Arial" w:hAnsi="Arial" w:cs="Arial"/>
+            <w:rPrChange w:id="162" w:author="максим малиновский" w:date="2021-12-25T16:54:00Z">
+              <w:rPr/>
+            </w:rPrChange>
+          </w:rPr>
           <w:t xml:space="preserve">aries as part of the testing to estimate salaries by predicting a salary for the job adverts which do not have salaries. </w:t>
         </w:r>
       </w:ins>
@@ -691,57 +1455,129 @@
     <w:p>
       <w:pPr>
         <w:rPr>
-          <w:ins w:id="46" w:author="UG-Rai, Neeraj" w:date="2021-12-11T16:35:00Z"/>
-        </w:rPr>
-      </w:pPr>
-      <w:ins w:id="47" w:author="UG-Rai, Neeraj" w:date="2021-12-11T16:33:00Z">
-        <w:r>
+          <w:ins w:id="163" w:author="UG-Rai, Neeraj" w:date="2021-12-11T16:35:00Z"/>
+          <w:rFonts w:ascii="Arial" w:hAnsi="Arial" w:cs="Arial"/>
+          <w:rPrChange w:id="164" w:author="максим малиновский" w:date="2021-12-25T16:54:00Z">
+            <w:rPr>
+              <w:ins w:id="165" w:author="UG-Rai, Neeraj" w:date="2021-12-11T16:35:00Z"/>
+            </w:rPr>
+          </w:rPrChange>
+        </w:rPr>
+      </w:pPr>
+      <w:ins w:id="166" w:author="UG-Rai, Neeraj" w:date="2021-12-11T16:33:00Z">
+        <w:r>
+          <w:rPr>
+            <w:rFonts w:ascii="Arial" w:hAnsi="Arial" w:cs="Arial"/>
+            <w:rPrChange w:id="167" w:author="максим малиновский" w:date="2021-12-25T16:54:00Z">
+              <w:rPr/>
+            </w:rPrChange>
+          </w:rPr>
           <w:t xml:space="preserve">We scrapped the </w:t>
         </w:r>
       </w:ins>
-      <w:ins w:id="48" w:author="UG-Rai, Neeraj" w:date="2021-12-11T16:34:00Z">
-        <w:r>
+      <w:ins w:id="168" w:author="UG-Rai, Neeraj" w:date="2021-12-11T16:34:00Z">
+        <w:r>
+          <w:rPr>
+            <w:rFonts w:ascii="Arial" w:hAnsi="Arial" w:cs="Arial"/>
+            <w:rPrChange w:id="169" w:author="максим малиновский" w:date="2021-12-25T16:54:00Z">
+              <w:rPr/>
+            </w:rPrChange>
+          </w:rPr>
           <w:t xml:space="preserve">following websites using Python’s Beautiful Soup and </w:t>
         </w:r>
         <w:proofErr w:type="spellStart"/>
         <w:r>
+          <w:rPr>
+            <w:rFonts w:ascii="Arial" w:hAnsi="Arial" w:cs="Arial"/>
+            <w:rPrChange w:id="170" w:author="максим малиновский" w:date="2021-12-25T16:54:00Z">
+              <w:rPr/>
+            </w:rPrChange>
+          </w:rPr>
           <w:t>Urlib</w:t>
         </w:r>
         <w:proofErr w:type="spellEnd"/>
         <w:r>
+          <w:rPr>
+            <w:rFonts w:ascii="Arial" w:hAnsi="Arial" w:cs="Arial"/>
+            <w:rPrChange w:id="171" w:author="максим малиновский" w:date="2021-12-25T16:54:00Z">
+              <w:rPr/>
+            </w:rPrChange>
+          </w:rPr>
           <w:t xml:space="preserve"> packages. The c</w:t>
         </w:r>
       </w:ins>
-      <w:ins w:id="49" w:author="UG-Rai, Neeraj" w:date="2021-12-11T16:35:00Z">
-        <w:r>
+      <w:ins w:id="172" w:author="UG-Rai, Neeraj" w:date="2021-12-11T16:35:00Z">
+        <w:r>
+          <w:rPr>
+            <w:rFonts w:ascii="Arial" w:hAnsi="Arial" w:cs="Arial"/>
+            <w:rPrChange w:id="173" w:author="максим малиновский" w:date="2021-12-25T16:54:00Z">
+              <w:rPr/>
+            </w:rPrChange>
+          </w:rPr>
           <w:t xml:space="preserve">ode </w:t>
         </w:r>
       </w:ins>
-      <w:ins w:id="50" w:author="UG-Rai, Neeraj" w:date="2021-12-11T16:36:00Z">
-        <w:r>
+      <w:ins w:id="174" w:author="UG-Rai, Neeraj" w:date="2021-12-11T16:36:00Z">
+        <w:r>
+          <w:rPr>
+            <w:rFonts w:ascii="Arial" w:hAnsi="Arial" w:cs="Arial"/>
+            <w:rPrChange w:id="175" w:author="максим малиновский" w:date="2021-12-25T16:54:00Z">
+              <w:rPr/>
+            </w:rPrChange>
+          </w:rPr>
           <w:t>had</w:t>
         </w:r>
       </w:ins>
-      <w:ins w:id="51" w:author="UG-Rai, Neeraj" w:date="2021-12-11T16:35:00Z">
-        <w:r>
+      <w:ins w:id="176" w:author="UG-Rai, Neeraj" w:date="2021-12-11T16:35:00Z">
+        <w:r>
+          <w:rPr>
+            <w:rFonts w:ascii="Arial" w:hAnsi="Arial" w:cs="Arial"/>
+            <w:rPrChange w:id="177" w:author="максим малиновский" w:date="2021-12-25T16:54:00Z">
+              <w:rPr/>
+            </w:rPrChange>
+          </w:rPr>
           <w:t xml:space="preserve"> </w:t>
         </w:r>
         <w:proofErr w:type="gramStart"/>
         <w:r>
+          <w:rPr>
+            <w:rFonts w:ascii="Arial" w:hAnsi="Arial" w:cs="Arial"/>
+            <w:rPrChange w:id="178" w:author="максим малиновский" w:date="2021-12-25T16:54:00Z">
+              <w:rPr/>
+            </w:rPrChange>
+          </w:rPr>
           <w:t>be</w:t>
         </w:r>
         <w:proofErr w:type="gramEnd"/>
         <w:r>
+          <w:rPr>
+            <w:rFonts w:ascii="Arial" w:hAnsi="Arial" w:cs="Arial"/>
+            <w:rPrChange w:id="179" w:author="максим малиновский" w:date="2021-12-25T16:54:00Z">
+              <w:rPr/>
+            </w:rPrChange>
+          </w:rPr>
           <w:t xml:space="preserve"> </w:t>
         </w:r>
       </w:ins>
-      <w:ins w:id="52" w:author="UG-Rai, Neeraj" w:date="2021-12-11T16:36:00Z">
-        <w:r>
+      <w:ins w:id="180" w:author="UG-Rai, Neeraj" w:date="2021-12-11T16:36:00Z">
+        <w:r>
+          <w:rPr>
+            <w:rFonts w:ascii="Arial" w:hAnsi="Arial" w:cs="Arial"/>
+            <w:rPrChange w:id="181" w:author="максим малиновский" w:date="2021-12-25T16:54:00Z">
+              <w:rPr/>
+            </w:rPrChange>
+          </w:rPr>
           <w:t>adjusted</w:t>
         </w:r>
       </w:ins>
-      <w:ins w:id="53" w:author="UG-Rai, Neeraj" w:date="2021-12-11T16:35:00Z">
-        <w:r>
+      <w:ins w:id="182" w:author="UG-Rai, Neeraj" w:date="2021-12-11T16:35:00Z">
+        <w:r>
+          <w:rPr>
+            <w:rFonts w:ascii="Arial" w:hAnsi="Arial" w:cs="Arial"/>
+            <w:rPrChange w:id="183" w:author="максим малиновский" w:date="2021-12-25T16:54:00Z">
+              <w:rPr/>
+            </w:rPrChange>
+          </w:rPr>
           <w:t xml:space="preserve"> to correctly scrap data on the different websites. </w:t>
         </w:r>
       </w:ins>
@@ -751,7 +1587,7 @@
         <w:tblStyle w:val="TableGrid"/>
         <w:tblW w:w="0" w:type="auto"/>
         <w:tblLook w:val="04A0" w:firstRow="1" w:lastRow="0" w:firstColumn="1" w:lastColumn="0" w:noHBand="0" w:noVBand="1"/>
-        <w:tblPrChange w:id="54" w:author="UG-Rai, Neeraj" w:date="2021-12-11T16:36:00Z">
+        <w:tblPrChange w:id="184" w:author="UG-Rai, Neeraj" w:date="2021-12-11T16:36:00Z">
           <w:tblPr>
             <w:tblStyle w:val="TableGrid"/>
             <w:tblW w:w="0" w:type="auto"/>
@@ -762,7 +1598,7 @@
       <w:tblGrid>
         <w:gridCol w:w="2547"/>
         <w:gridCol w:w="6469"/>
-        <w:tblGridChange w:id="55">
+        <w:tblGridChange w:id="185">
           <w:tblGrid>
             <w:gridCol w:w="4508"/>
             <w:gridCol w:w="4508"/>
@@ -771,12 +1607,12 @@
       </w:tblGrid>
       <w:tr>
         <w:trPr>
-          <w:ins w:id="56" w:author="UG-Rai, Neeraj" w:date="2021-12-11T16:36:00Z"/>
+          <w:ins w:id="186" w:author="UG-Rai, Neeraj" w:date="2021-12-11T16:36:00Z"/>
         </w:trPr>
         <w:tc>
           <w:tcPr>
             <w:tcW w:w="2547" w:type="dxa"/>
-            <w:tcPrChange w:id="57" w:author="UG-Rai, Neeraj" w:date="2021-12-11T16:36:00Z">
+            <w:tcPrChange w:id="187" w:author="UG-Rai, Neeraj" w:date="2021-12-11T16:36:00Z">
               <w:tcPr>
                 <w:tcW w:w="4508" w:type="dxa"/>
               </w:tcPr>
@@ -786,14 +1622,26 @@
             <w:pPr>
               <w:pStyle w:val="Heading2"/>
               <w:rPr>
-                <w:ins w:id="58" w:author="UG-Rai, Neeraj" w:date="2021-12-11T16:37:00Z"/>
-              </w:rPr>
-              <w:pPrChange w:id="59" w:author="UG-Rai, Neeraj" w:date="2021-12-11T16:37:00Z">
+                <w:ins w:id="188" w:author="UG-Rai, Neeraj" w:date="2021-12-11T16:37:00Z"/>
+                <w:rFonts w:ascii="Arial" w:hAnsi="Arial" w:cs="Arial"/>
+                <w:rPrChange w:id="189" w:author="максим малиновский" w:date="2021-12-25T16:54:00Z">
+                  <w:rPr>
+                    <w:ins w:id="190" w:author="UG-Rai, Neeraj" w:date="2021-12-11T16:37:00Z"/>
+                  </w:rPr>
+                </w:rPrChange>
+              </w:rPr>
+              <w:pPrChange w:id="191" w:author="UG-Rai, Neeraj" w:date="2021-12-11T16:37:00Z">
                 <w:pPr/>
               </w:pPrChange>
             </w:pPr>
-            <w:ins w:id="60" w:author="UG-Rai, Neeraj" w:date="2021-12-11T16:37:00Z">
+            <w:ins w:id="192" w:author="UG-Rai, Neeraj" w:date="2021-12-11T16:37:00Z">
               <w:r>
+                <w:rPr>
+                  <w:rFonts w:ascii="Arial" w:hAnsi="Arial" w:cs="Arial"/>
+                  <w:rPrChange w:id="193" w:author="максим малиновский" w:date="2021-12-25T16:54:00Z">
+                    <w:rPr/>
+                  </w:rPrChange>
+                </w:rPr>
                 <w:t>Totaljobs</w:t>
               </w:r>
             </w:ins>
@@ -801,22 +1649,52 @@
           <w:p>
             <w:pPr>
               <w:rPr>
-                <w:ins w:id="61" w:author="UG-Rai, Neeraj" w:date="2021-12-11T16:36:00Z"/>
+                <w:ins w:id="194" w:author="UG-Rai, Neeraj" w:date="2021-12-11T16:36:00Z"/>
+                <w:rFonts w:ascii="Arial" w:hAnsi="Arial" w:cs="Arial"/>
+                <w:rPrChange w:id="195" w:author="максим малиновский" w:date="2021-12-25T16:54:00Z">
+                  <w:rPr>
+                    <w:ins w:id="196" w:author="UG-Rai, Neeraj" w:date="2021-12-11T16:36:00Z"/>
+                  </w:rPr>
+                </w:rPrChange>
               </w:rPr>
             </w:pPr>
-            <w:ins w:id="62" w:author="UG-Rai, Neeraj" w:date="2021-12-11T16:37:00Z">
+            <w:ins w:id="197" w:author="UG-Rai, Neeraj" w:date="2021-12-11T16:37:00Z">
               <w:r>
+                <w:rPr>
+                  <w:rFonts w:ascii="Arial" w:hAnsi="Arial" w:cs="Arial"/>
+                  <w:rPrChange w:id="198" w:author="максим малиновский" w:date="2021-12-25T16:54:00Z">
+                    <w:rPr/>
+                  </w:rPrChange>
+                </w:rPr>
                 <w:fldChar w:fldCharType="begin"/>
               </w:r>
               <w:r>
+                <w:rPr>
+                  <w:rFonts w:ascii="Arial" w:hAnsi="Arial" w:cs="Arial"/>
+                  <w:rPrChange w:id="199" w:author="максим малиновский" w:date="2021-12-25T16:54:00Z">
+                    <w:rPr/>
+                  </w:rPrChange>
+                </w:rPr>
                 <w:instrText xml:space="preserve"> HYPERLINK "https://www.totaljobs.com/jobs/software-engineer?s=header" </w:instrText>
               </w:r>
               <w:r>
+                <w:rPr>
+                  <w:rFonts w:ascii="Arial" w:hAnsi="Arial" w:cs="Arial"/>
+                  <w:rPrChange w:id="200" w:author="максим малиновский" w:date="2021-12-25T16:54:00Z">
+                    <w:rPr/>
+                  </w:rPrChange>
+                </w:rPr>
                 <w:fldChar w:fldCharType="separate"/>
               </w:r>
               <w:r>
                 <w:rPr>
                   <w:rStyle w:val="Hyperlink"/>
+                  <w:rFonts w:ascii="Arial" w:hAnsi="Arial" w:cs="Arial"/>
+                  <w:rPrChange w:id="201" w:author="максим малиновский" w:date="2021-12-25T16:54:00Z">
+                    <w:rPr>
+                      <w:rStyle w:val="Hyperlink"/>
+                    </w:rPr>
+                  </w:rPrChange>
                 </w:rPr>
                 <w:t xml:space="preserve">Software Engineer Jobs in December 2021, Careers &amp; Recruitment - </w:t>
               </w:r>
@@ -824,11 +1702,23 @@
               <w:r>
                 <w:rPr>
                   <w:rStyle w:val="Hyperlink"/>
+                  <w:rFonts w:ascii="Arial" w:hAnsi="Arial" w:cs="Arial"/>
+                  <w:rPrChange w:id="202" w:author="максим малиновский" w:date="2021-12-25T16:54:00Z">
+                    <w:rPr>
+                      <w:rStyle w:val="Hyperlink"/>
+                    </w:rPr>
+                  </w:rPrChange>
                 </w:rPr>
                 <w:t>totaljobs</w:t>
               </w:r>
               <w:proofErr w:type="spellEnd"/>
               <w:r>
+                <w:rPr>
+                  <w:rFonts w:ascii="Arial" w:hAnsi="Arial" w:cs="Arial"/>
+                  <w:rPrChange w:id="203" w:author="максим малиновский" w:date="2021-12-25T16:54:00Z">
+                    <w:rPr/>
+                  </w:rPrChange>
+                </w:rPr>
                 <w:fldChar w:fldCharType="end"/>
               </w:r>
             </w:ins>
@@ -837,7 +1727,7 @@
         <w:tc>
           <w:tcPr>
             <w:tcW w:w="6469" w:type="dxa"/>
-            <w:tcPrChange w:id="63" w:author="UG-Rai, Neeraj" w:date="2021-12-11T16:36:00Z">
+            <w:tcPrChange w:id="204" w:author="UG-Rai, Neeraj" w:date="2021-12-11T16:36:00Z">
               <w:tcPr>
                 <w:tcW w:w="4508" w:type="dxa"/>
               </w:tcPr>
@@ -846,13 +1736,25 @@
           <w:p>
             <w:pPr>
               <w:rPr>
-                <w:ins w:id="64" w:author="UG-Rai, Neeraj" w:date="2021-12-11T16:36:00Z"/>
+                <w:ins w:id="205" w:author="UG-Rai, Neeraj" w:date="2021-12-11T16:36:00Z"/>
+                <w:rFonts w:ascii="Arial" w:hAnsi="Arial" w:cs="Arial"/>
+                <w:rPrChange w:id="206" w:author="максим малиновский" w:date="2021-12-25T16:54:00Z">
+                  <w:rPr>
+                    <w:ins w:id="207" w:author="UG-Rai, Neeraj" w:date="2021-12-11T16:36:00Z"/>
+                  </w:rPr>
+                </w:rPrChange>
               </w:rPr>
             </w:pPr>
-            <w:ins w:id="65" w:author="UG-Rai, Neeraj" w:date="2021-12-11T16:37:00Z">
+            <w:ins w:id="208" w:author="UG-Rai, Neeraj" w:date="2021-12-11T16:37:00Z">
               <w:r>
                 <w:rPr>
+                  <w:rFonts w:ascii="Arial" w:hAnsi="Arial" w:cs="Arial"/>
                   <w:noProof/>
+                  <w:rPrChange w:id="209" w:author="максим малиновский" w:date="2021-12-25T16:54:00Z">
+                    <w:rPr>
+                      <w:noProof/>
+                    </w:rPr>
+                  </w:rPrChange>
                 </w:rPr>
                 <w:drawing>
                   <wp:inline distT="0" distB="0" distL="0" distR="0" wp14:anchorId="5C937717" wp14:editId="7F20931A">
@@ -896,12 +1798,12 @@
       </w:tr>
       <w:tr>
         <w:trPr>
-          <w:ins w:id="66" w:author="UG-Rai, Neeraj" w:date="2021-12-11T16:36:00Z"/>
+          <w:ins w:id="210" w:author="UG-Rai, Neeraj" w:date="2021-12-11T16:36:00Z"/>
         </w:trPr>
         <w:tc>
           <w:tcPr>
             <w:tcW w:w="2547" w:type="dxa"/>
-            <w:tcPrChange w:id="67" w:author="UG-Rai, Neeraj" w:date="2021-12-11T16:36:00Z">
+            <w:tcPrChange w:id="211" w:author="UG-Rai, Neeraj" w:date="2021-12-11T16:36:00Z">
               <w:tcPr>
                 <w:tcW w:w="4508" w:type="dxa"/>
               </w:tcPr>
@@ -910,11 +1812,23 @@
           <w:p>
             <w:pPr>
               <w:rPr>
-                <w:ins w:id="68" w:author="UG-Rai, Neeraj" w:date="2021-12-11T16:39:00Z"/>
+                <w:ins w:id="212" w:author="UG-Rai, Neeraj" w:date="2021-12-11T16:39:00Z"/>
+                <w:rFonts w:ascii="Arial" w:hAnsi="Arial" w:cs="Arial"/>
+                <w:rPrChange w:id="213" w:author="максим малиновский" w:date="2021-12-25T16:54:00Z">
+                  <w:rPr>
+                    <w:ins w:id="214" w:author="UG-Rai, Neeraj" w:date="2021-12-11T16:39:00Z"/>
+                  </w:rPr>
+                </w:rPrChange>
               </w:rPr>
             </w:pPr>
-            <w:ins w:id="69" w:author="UG-Rai, Neeraj" w:date="2021-12-11T16:39:00Z">
+            <w:ins w:id="215" w:author="UG-Rai, Neeraj" w:date="2021-12-11T16:39:00Z">
               <w:r>
+                <w:rPr>
+                  <w:rFonts w:ascii="Arial" w:hAnsi="Arial" w:cs="Arial"/>
+                  <w:rPrChange w:id="216" w:author="максим малиновский" w:date="2021-12-25T16:54:00Z">
+                    <w:rPr/>
+                  </w:rPrChange>
+                </w:rPr>
                 <w:t>Glassdoor</w:t>
               </w:r>
             </w:ins>
@@ -922,26 +1836,62 @@
           <w:p>
             <w:pPr>
               <w:rPr>
-                <w:ins w:id="70" w:author="UG-Rai, Neeraj" w:date="2021-12-11T16:36:00Z"/>
+                <w:ins w:id="217" w:author="UG-Rai, Neeraj" w:date="2021-12-11T16:36:00Z"/>
+                <w:rFonts w:ascii="Arial" w:hAnsi="Arial" w:cs="Arial"/>
+                <w:rPrChange w:id="218" w:author="максим малиновский" w:date="2021-12-25T16:54:00Z">
+                  <w:rPr>
+                    <w:ins w:id="219" w:author="UG-Rai, Neeraj" w:date="2021-12-11T16:36:00Z"/>
+                  </w:rPr>
+                </w:rPrChange>
               </w:rPr>
             </w:pPr>
-            <w:ins w:id="71" w:author="UG-Rai, Neeraj" w:date="2021-12-11T16:39:00Z">
+            <w:ins w:id="220" w:author="UG-Rai, Neeraj" w:date="2021-12-11T16:39:00Z">
               <w:r>
+                <w:rPr>
+                  <w:rFonts w:ascii="Arial" w:hAnsi="Arial" w:cs="Arial"/>
+                  <w:rPrChange w:id="221" w:author="максим малиновский" w:date="2021-12-25T16:54:00Z">
+                    <w:rPr/>
+                  </w:rPrChange>
+                </w:rPr>
                 <w:fldChar w:fldCharType="begin"/>
               </w:r>
               <w:r>
+                <w:rPr>
+                  <w:rFonts w:ascii="Arial" w:hAnsi="Arial" w:cs="Arial"/>
+                  <w:rPrChange w:id="222" w:author="максим малиновский" w:date="2021-12-25T16:54:00Z">
+                    <w:rPr/>
+                  </w:rPrChange>
+                </w:rPr>
                 <w:instrText xml:space="preserve"> HYPERLINK "https://www.glassdoor.co.uk/Job/software-developer-jobs-SRCH_KO0,18.htm" </w:instrText>
               </w:r>
               <w:r>
+                <w:rPr>
+                  <w:rFonts w:ascii="Arial" w:hAnsi="Arial" w:cs="Arial"/>
+                  <w:rPrChange w:id="223" w:author="максим малиновский" w:date="2021-12-25T16:54:00Z">
+                    <w:rPr/>
+                  </w:rPrChange>
+                </w:rPr>
                 <w:fldChar w:fldCharType="separate"/>
               </w:r>
               <w:r>
                 <w:rPr>
                   <w:rStyle w:val="Hyperlink"/>
+                  <w:rFonts w:ascii="Arial" w:hAnsi="Arial" w:cs="Arial"/>
+                  <w:rPrChange w:id="224" w:author="максим малиновский" w:date="2021-12-25T16:54:00Z">
+                    <w:rPr>
+                      <w:rStyle w:val="Hyperlink"/>
+                    </w:rPr>
+                  </w:rPrChange>
                 </w:rPr>
                 <w:t>Software developer Jobs | Glassdoor</w:t>
               </w:r>
               <w:r>
+                <w:rPr>
+                  <w:rFonts w:ascii="Arial" w:hAnsi="Arial" w:cs="Arial"/>
+                  <w:rPrChange w:id="225" w:author="максим малиновский" w:date="2021-12-25T16:54:00Z">
+                    <w:rPr/>
+                  </w:rPrChange>
+                </w:rPr>
                 <w:fldChar w:fldCharType="end"/>
               </w:r>
             </w:ins>
@@ -950,7 +1900,7 @@
         <w:tc>
           <w:tcPr>
             <w:tcW w:w="6469" w:type="dxa"/>
-            <w:tcPrChange w:id="72" w:author="UG-Rai, Neeraj" w:date="2021-12-11T16:36:00Z">
+            <w:tcPrChange w:id="226" w:author="UG-Rai, Neeraj" w:date="2021-12-11T16:36:00Z">
               <w:tcPr>
                 <w:tcW w:w="4508" w:type="dxa"/>
               </w:tcPr>
@@ -959,13 +1909,25 @@
           <w:p>
             <w:pPr>
               <w:rPr>
-                <w:ins w:id="73" w:author="UG-Rai, Neeraj" w:date="2021-12-11T16:36:00Z"/>
+                <w:ins w:id="227" w:author="UG-Rai, Neeraj" w:date="2021-12-11T16:36:00Z"/>
+                <w:rFonts w:ascii="Arial" w:hAnsi="Arial" w:cs="Arial"/>
+                <w:rPrChange w:id="228" w:author="максим малиновский" w:date="2021-12-25T16:54:00Z">
+                  <w:rPr>
+                    <w:ins w:id="229" w:author="UG-Rai, Neeraj" w:date="2021-12-11T16:36:00Z"/>
+                  </w:rPr>
+                </w:rPrChange>
               </w:rPr>
             </w:pPr>
-            <w:ins w:id="74" w:author="UG-Rai, Neeraj" w:date="2021-12-11T16:46:00Z">
+            <w:ins w:id="230" w:author="UG-Rai, Neeraj" w:date="2021-12-11T16:46:00Z">
               <w:r>
                 <w:rPr>
+                  <w:rFonts w:ascii="Arial" w:hAnsi="Arial" w:cs="Arial"/>
                   <w:noProof/>
+                  <w:rPrChange w:id="231" w:author="максим малиновский" w:date="2021-12-25T16:54:00Z">
+                    <w:rPr>
+                      <w:noProof/>
+                    </w:rPr>
+                  </w:rPrChange>
                 </w:rPr>
                 <w:drawing>
                   <wp:inline distT="0" distB="0" distL="0" distR="0" wp14:anchorId="398C67EE" wp14:editId="0C3A81B3">
@@ -1009,12 +1971,12 @@
       </w:tr>
       <w:tr>
         <w:trPr>
-          <w:ins w:id="75" w:author="UG-Rai, Neeraj" w:date="2021-12-11T16:36:00Z"/>
+          <w:ins w:id="232" w:author="UG-Rai, Neeraj" w:date="2021-12-11T16:36:00Z"/>
         </w:trPr>
         <w:tc>
           <w:tcPr>
             <w:tcW w:w="2547" w:type="dxa"/>
-            <w:tcPrChange w:id="76" w:author="UG-Rai, Neeraj" w:date="2021-12-11T16:36:00Z">
+            <w:tcPrChange w:id="233" w:author="UG-Rai, Neeraj" w:date="2021-12-11T16:36:00Z">
               <w:tcPr>
                 <w:tcW w:w="4508" w:type="dxa"/>
               </w:tcPr>
@@ -1023,11 +1985,23 @@
           <w:p>
             <w:pPr>
               <w:rPr>
-                <w:ins w:id="77" w:author="UG-Rai, Neeraj" w:date="2021-12-12T17:14:00Z"/>
+                <w:ins w:id="234" w:author="UG-Rai, Neeraj" w:date="2021-12-12T17:14:00Z"/>
+                <w:rFonts w:ascii="Arial" w:hAnsi="Arial" w:cs="Arial"/>
+                <w:rPrChange w:id="235" w:author="максим малиновский" w:date="2021-12-25T16:54:00Z">
+                  <w:rPr>
+                    <w:ins w:id="236" w:author="UG-Rai, Neeraj" w:date="2021-12-12T17:14:00Z"/>
+                  </w:rPr>
+                </w:rPrChange>
               </w:rPr>
             </w:pPr>
-            <w:ins w:id="78" w:author="UG-Rai, Neeraj" w:date="2021-12-12T17:13:00Z">
+            <w:ins w:id="237" w:author="UG-Rai, Neeraj" w:date="2021-12-12T17:13:00Z">
               <w:r>
+                <w:rPr>
+                  <w:rFonts w:ascii="Arial" w:hAnsi="Arial" w:cs="Arial"/>
+                  <w:rPrChange w:id="238" w:author="максим малиновский" w:date="2021-12-25T16:54:00Z">
+                    <w:rPr/>
+                  </w:rPrChange>
+                </w:rPr>
                 <w:lastRenderedPageBreak/>
                 <w:t>Indeed</w:t>
               </w:r>
@@ -1036,26 +2010,62 @@
           <w:p>
             <w:pPr>
               <w:rPr>
-                <w:ins w:id="79" w:author="UG-Rai, Neeraj" w:date="2021-12-11T16:36:00Z"/>
+                <w:ins w:id="239" w:author="UG-Rai, Neeraj" w:date="2021-12-11T16:36:00Z"/>
+                <w:rFonts w:ascii="Arial" w:hAnsi="Arial" w:cs="Arial"/>
+                <w:rPrChange w:id="240" w:author="максим малиновский" w:date="2021-12-25T16:54:00Z">
+                  <w:rPr>
+                    <w:ins w:id="241" w:author="UG-Rai, Neeraj" w:date="2021-12-11T16:36:00Z"/>
+                  </w:rPr>
+                </w:rPrChange>
               </w:rPr>
             </w:pPr>
-            <w:ins w:id="80" w:author="UG-Rai, Neeraj" w:date="2021-12-12T17:14:00Z">
+            <w:ins w:id="242" w:author="UG-Rai, Neeraj" w:date="2021-12-12T17:14:00Z">
               <w:r>
+                <w:rPr>
+                  <w:rFonts w:ascii="Arial" w:hAnsi="Arial" w:cs="Arial"/>
+                  <w:rPrChange w:id="243" w:author="максим малиновский" w:date="2021-12-25T16:54:00Z">
+                    <w:rPr/>
+                  </w:rPrChange>
+                </w:rPr>
                 <w:fldChar w:fldCharType="begin"/>
               </w:r>
               <w:r>
+                <w:rPr>
+                  <w:rFonts w:ascii="Arial" w:hAnsi="Arial" w:cs="Arial"/>
+                  <w:rPrChange w:id="244" w:author="максим малиновский" w:date="2021-12-25T16:54:00Z">
+                    <w:rPr/>
+                  </w:rPrChange>
+                </w:rPr>
                 <w:instrText xml:space="preserve"> HYPERLINK "https://uk.indeed.com/?r=us" </w:instrText>
               </w:r>
               <w:r>
+                <w:rPr>
+                  <w:rFonts w:ascii="Arial" w:hAnsi="Arial" w:cs="Arial"/>
+                  <w:rPrChange w:id="245" w:author="максим малиновский" w:date="2021-12-25T16:54:00Z">
+                    <w:rPr/>
+                  </w:rPrChange>
+                </w:rPr>
                 <w:fldChar w:fldCharType="separate"/>
               </w:r>
               <w:r>
                 <w:rPr>
                   <w:rStyle w:val="Hyperlink"/>
+                  <w:rFonts w:ascii="Arial" w:hAnsi="Arial" w:cs="Arial"/>
+                  <w:rPrChange w:id="246" w:author="максим малиновский" w:date="2021-12-25T16:54:00Z">
+                    <w:rPr>
+                      <w:rStyle w:val="Hyperlink"/>
+                    </w:rPr>
+                  </w:rPrChange>
                 </w:rPr>
                 <w:t>Job Search | Indeed</w:t>
               </w:r>
               <w:r>
+                <w:rPr>
+                  <w:rFonts w:ascii="Arial" w:hAnsi="Arial" w:cs="Arial"/>
+                  <w:rPrChange w:id="247" w:author="максим малиновский" w:date="2021-12-25T16:54:00Z">
+                    <w:rPr/>
+                  </w:rPrChange>
+                </w:rPr>
                 <w:fldChar w:fldCharType="end"/>
               </w:r>
             </w:ins>
@@ -1064,7 +2074,7 @@
         <w:tc>
           <w:tcPr>
             <w:tcW w:w="6469" w:type="dxa"/>
-            <w:tcPrChange w:id="81" w:author="UG-Rai, Neeraj" w:date="2021-12-11T16:36:00Z">
+            <w:tcPrChange w:id="248" w:author="UG-Rai, Neeraj" w:date="2021-12-11T16:36:00Z">
               <w:tcPr>
                 <w:tcW w:w="4508" w:type="dxa"/>
               </w:tcPr>
@@ -1073,13 +2083,25 @@
           <w:p>
             <w:pPr>
               <w:rPr>
-                <w:ins w:id="82" w:author="UG-Rai, Neeraj" w:date="2021-12-11T16:36:00Z"/>
+                <w:ins w:id="249" w:author="UG-Rai, Neeraj" w:date="2021-12-11T16:36:00Z"/>
+                <w:rFonts w:ascii="Arial" w:hAnsi="Arial" w:cs="Arial"/>
+                <w:rPrChange w:id="250" w:author="максим малиновский" w:date="2021-12-25T16:54:00Z">
+                  <w:rPr>
+                    <w:ins w:id="251" w:author="UG-Rai, Neeraj" w:date="2021-12-11T16:36:00Z"/>
+                  </w:rPr>
+                </w:rPrChange>
               </w:rPr>
             </w:pPr>
-            <w:ins w:id="83" w:author="UG-Rai, Neeraj" w:date="2021-12-12T17:14:00Z">
+            <w:ins w:id="252" w:author="UG-Rai, Neeraj" w:date="2021-12-12T17:14:00Z">
               <w:r>
                 <w:rPr>
+                  <w:rFonts w:ascii="Arial" w:hAnsi="Arial" w:cs="Arial"/>
                   <w:noProof/>
+                  <w:rPrChange w:id="253" w:author="максим малиновский" w:date="2021-12-25T16:54:00Z">
+                    <w:rPr>
+                      <w:noProof/>
+                    </w:rPr>
+                  </w:rPrChange>
                 </w:rPr>
                 <w:drawing>
                   <wp:inline distT="0" distB="0" distL="0" distR="0" wp14:anchorId="3037EDBA" wp14:editId="4F30F1B6">
@@ -1123,12 +2145,12 @@
       </w:tr>
       <w:tr>
         <w:trPr>
-          <w:ins w:id="84" w:author="UG-Rai, Neeraj" w:date="2021-12-11T16:36:00Z"/>
+          <w:ins w:id="254" w:author="UG-Rai, Neeraj" w:date="2021-12-11T16:36:00Z"/>
         </w:trPr>
         <w:tc>
           <w:tcPr>
             <w:tcW w:w="2547" w:type="dxa"/>
-            <w:tcPrChange w:id="85" w:author="UG-Rai, Neeraj" w:date="2021-12-11T16:36:00Z">
+            <w:tcPrChange w:id="255" w:author="UG-Rai, Neeraj" w:date="2021-12-11T16:36:00Z">
               <w:tcPr>
                 <w:tcW w:w="4508" w:type="dxa"/>
               </w:tcPr>
@@ -1137,7 +2159,13 @@
           <w:p>
             <w:pPr>
               <w:rPr>
-                <w:ins w:id="86" w:author="UG-Rai, Neeraj" w:date="2021-12-11T16:36:00Z"/>
+                <w:ins w:id="256" w:author="UG-Rai, Neeraj" w:date="2021-12-11T16:36:00Z"/>
+                <w:rFonts w:ascii="Arial" w:hAnsi="Arial" w:cs="Arial"/>
+                <w:rPrChange w:id="257" w:author="максим малиновский" w:date="2021-12-25T16:54:00Z">
+                  <w:rPr>
+                    <w:ins w:id="258" w:author="UG-Rai, Neeraj" w:date="2021-12-11T16:36:00Z"/>
+                  </w:rPr>
+                </w:rPrChange>
               </w:rPr>
             </w:pPr>
           </w:p>
@@ -1145,7 +2173,7 @@
         <w:tc>
           <w:tcPr>
             <w:tcW w:w="6469" w:type="dxa"/>
-            <w:tcPrChange w:id="87" w:author="UG-Rai, Neeraj" w:date="2021-12-11T16:36:00Z">
+            <w:tcPrChange w:id="259" w:author="UG-Rai, Neeraj" w:date="2021-12-11T16:36:00Z">
               <w:tcPr>
                 <w:tcW w:w="4508" w:type="dxa"/>
               </w:tcPr>
@@ -1154,7 +2182,13 @@
           <w:p>
             <w:pPr>
               <w:rPr>
-                <w:ins w:id="88" w:author="UG-Rai, Neeraj" w:date="2021-12-11T16:36:00Z"/>
+                <w:ins w:id="260" w:author="UG-Rai, Neeraj" w:date="2021-12-11T16:36:00Z"/>
+                <w:rFonts w:ascii="Arial" w:hAnsi="Arial" w:cs="Arial"/>
+                <w:rPrChange w:id="261" w:author="максим малиновский" w:date="2021-12-25T16:54:00Z">
+                  <w:rPr>
+                    <w:ins w:id="262" w:author="UG-Rai, Neeraj" w:date="2021-12-11T16:36:00Z"/>
+                  </w:rPr>
+                </w:rPrChange>
               </w:rPr>
             </w:pPr>
           </w:p>
@@ -1164,50 +2198,104 @@
     <w:p>
       <w:pPr>
         <w:rPr>
-          <w:ins w:id="89" w:author="UG-Rai, Neeraj" w:date="2021-12-11T17:44:00Z"/>
+          <w:ins w:id="263" w:author="UG-Rai, Neeraj" w:date="2021-12-11T17:44:00Z"/>
+          <w:rFonts w:ascii="Arial" w:hAnsi="Arial" w:cs="Arial"/>
+          <w:rPrChange w:id="264" w:author="максим малиновский" w:date="2021-12-25T16:54:00Z">
+            <w:rPr>
+              <w:ins w:id="265" w:author="UG-Rai, Neeraj" w:date="2021-12-11T17:44:00Z"/>
+            </w:rPr>
+          </w:rPrChange>
         </w:rPr>
       </w:pPr>
     </w:p>
     <w:p>
       <w:pPr>
         <w:rPr>
-          <w:ins w:id="90" w:author="UG-Rai, Neeraj" w:date="2021-12-11T17:44:00Z"/>
+          <w:ins w:id="266" w:author="UG-Rai, Neeraj" w:date="2021-12-11T17:44:00Z"/>
+          <w:rFonts w:ascii="Arial" w:hAnsi="Arial" w:cs="Arial"/>
+          <w:rPrChange w:id="267" w:author="максим малиновский" w:date="2021-12-25T16:54:00Z">
+            <w:rPr>
+              <w:ins w:id="268" w:author="UG-Rai, Neeraj" w:date="2021-12-11T17:44:00Z"/>
+            </w:rPr>
+          </w:rPrChange>
         </w:rPr>
       </w:pPr>
     </w:p>
     <w:p>
       <w:pPr>
         <w:rPr>
-          <w:ins w:id="91" w:author="UG-Rai, Neeraj" w:date="2021-12-11T17:44:00Z"/>
+          <w:ins w:id="269" w:author="UG-Rai, Neeraj" w:date="2021-12-11T17:44:00Z"/>
+          <w:rFonts w:ascii="Arial" w:hAnsi="Arial" w:cs="Arial"/>
+          <w:rPrChange w:id="270" w:author="максим малиновский" w:date="2021-12-25T16:54:00Z">
+            <w:rPr>
+              <w:ins w:id="271" w:author="UG-Rai, Neeraj" w:date="2021-12-11T17:44:00Z"/>
+            </w:rPr>
+          </w:rPrChange>
         </w:rPr>
       </w:pPr>
     </w:p>
     <w:p>
       <w:pPr>
         <w:rPr>
-          <w:ins w:id="92" w:author="UG-Rai, Neeraj" w:date="2021-12-11T17:54:00Z"/>
-        </w:rPr>
-      </w:pPr>
-      <w:ins w:id="93" w:author="UG-Rai, Neeraj" w:date="2021-12-11T17:46:00Z">
-        <w:r>
+          <w:ins w:id="272" w:author="UG-Rai, Neeraj" w:date="2021-12-11T17:54:00Z"/>
+          <w:rFonts w:ascii="Arial" w:hAnsi="Arial" w:cs="Arial"/>
+          <w:rPrChange w:id="273" w:author="максим малиновский" w:date="2021-12-25T16:54:00Z">
+            <w:rPr>
+              <w:ins w:id="274" w:author="UG-Rai, Neeraj" w:date="2021-12-11T17:54:00Z"/>
+            </w:rPr>
+          </w:rPrChange>
+        </w:rPr>
+      </w:pPr>
+      <w:ins w:id="275" w:author="UG-Rai, Neeraj" w:date="2021-12-11T17:46:00Z">
+        <w:r>
+          <w:rPr>
+            <w:rFonts w:ascii="Arial" w:hAnsi="Arial" w:cs="Arial"/>
+            <w:rPrChange w:id="276" w:author="максим малиновский" w:date="2021-12-25T16:54:00Z">
+              <w:rPr/>
+            </w:rPrChange>
+          </w:rPr>
           <w:t xml:space="preserve">For each job record, we </w:t>
         </w:r>
       </w:ins>
-      <w:ins w:id="94" w:author="UG-Rai, Neeraj" w:date="2021-12-11T17:47:00Z">
-        <w:r>
+      <w:ins w:id="277" w:author="UG-Rai, Neeraj" w:date="2021-12-11T17:47:00Z">
+        <w:r>
+          <w:rPr>
+            <w:rFonts w:ascii="Arial" w:hAnsi="Arial" w:cs="Arial"/>
+            <w:rPrChange w:id="278" w:author="максим малиновский" w:date="2021-12-25T16:54:00Z">
+              <w:rPr/>
+            </w:rPrChange>
+          </w:rPr>
           <w:t xml:space="preserve">saved the job description along with the information related to the job such as </w:t>
         </w:r>
       </w:ins>
-      <w:ins w:id="95" w:author="UG-Rai, Neeraj" w:date="2021-12-11T17:48:00Z">
-        <w:r>
+      <w:ins w:id="279" w:author="UG-Rai, Neeraj" w:date="2021-12-11T17:48:00Z">
+        <w:r>
+          <w:rPr>
+            <w:rFonts w:ascii="Arial" w:hAnsi="Arial" w:cs="Arial"/>
+            <w:rPrChange w:id="280" w:author="максим малиновский" w:date="2021-12-25T16:54:00Z">
+              <w:rPr/>
+            </w:rPrChange>
+          </w:rPr>
           <w:t>working hours, location, j</w:t>
         </w:r>
         <w:r>
+          <w:rPr>
+            <w:rFonts w:ascii="Arial" w:hAnsi="Arial" w:cs="Arial"/>
+            <w:rPrChange w:id="281" w:author="максим малиновский" w:date="2021-12-25T16:54:00Z">
+              <w:rPr/>
+            </w:rPrChange>
+          </w:rPr>
           <w:t xml:space="preserve">ob </w:t>
         </w:r>
       </w:ins>
-      <w:ins w:id="96" w:author="UG-Rai, Neeraj" w:date="2021-12-11T17:49:00Z">
-        <w:r>
+      <w:ins w:id="282" w:author="UG-Rai, Neeraj" w:date="2021-12-11T17:49:00Z">
+        <w:r>
+          <w:rPr>
+            <w:rFonts w:ascii="Arial" w:hAnsi="Arial" w:cs="Arial"/>
+            <w:rPrChange w:id="283" w:author="максим малиновский" w:date="2021-12-25T16:54:00Z">
+              <w:rPr/>
+            </w:rPrChange>
+          </w:rPr>
           <w:t xml:space="preserve">title and who the job was advertised by. </w:t>
         </w:r>
       </w:ins>
@@ -1215,88 +2303,179 @@
     <w:p>
       <w:pPr>
         <w:rPr>
-          <w:ins w:id="97" w:author="UG-Rai, Neeraj" w:date="2021-12-11T16:32:00Z"/>
-        </w:rPr>
-      </w:pPr>
-      <w:ins w:id="98" w:author="UG-Rai, Neeraj" w:date="2021-12-11T17:54:00Z">
-        <w:r>
+          <w:ins w:id="284" w:author="UG-Rai, Neeraj" w:date="2021-12-11T16:32:00Z"/>
+          <w:rFonts w:ascii="Arial" w:hAnsi="Arial" w:cs="Arial"/>
+          <w:rPrChange w:id="285" w:author="максим малиновский" w:date="2021-12-25T16:54:00Z">
+            <w:rPr>
+              <w:ins w:id="286" w:author="UG-Rai, Neeraj" w:date="2021-12-11T16:32:00Z"/>
+            </w:rPr>
+          </w:rPrChange>
+        </w:rPr>
+      </w:pPr>
+      <w:ins w:id="287" w:author="UG-Rai, Neeraj" w:date="2021-12-11T17:54:00Z">
+        <w:r>
+          <w:rPr>
+            <w:rFonts w:ascii="Arial" w:hAnsi="Arial" w:cs="Arial"/>
+            <w:rPrChange w:id="288" w:author="максим малиновский" w:date="2021-12-25T16:54:00Z">
+              <w:rPr/>
+            </w:rPrChange>
+          </w:rPr>
           <w:t xml:space="preserve">We used </w:t>
         </w:r>
       </w:ins>
-      <w:ins w:id="99" w:author="UG-Rai, Neeraj" w:date="2021-12-11T17:55:00Z">
-        <w:r>
+      <w:ins w:id="289" w:author="UG-Rai, Neeraj" w:date="2021-12-11T17:55:00Z">
+        <w:r>
+          <w:rPr>
+            <w:rFonts w:ascii="Arial" w:hAnsi="Arial" w:cs="Arial"/>
+            <w:rPrChange w:id="290" w:author="максим малиновский" w:date="2021-12-25T16:54:00Z">
+              <w:rPr/>
+            </w:rPrChange>
+          </w:rPr>
           <w:t>Python’s Spacy package to see if the job description was in English. If so, we scrapped the data</w:t>
         </w:r>
       </w:ins>
-      <w:ins w:id="100" w:author="UG-Rai, Neeraj" w:date="2021-12-11T17:56:00Z">
-        <w:r>
+      <w:ins w:id="291" w:author="UG-Rai, Neeraj" w:date="2021-12-11T17:56:00Z">
+        <w:r>
+          <w:rPr>
+            <w:rFonts w:ascii="Arial" w:hAnsi="Arial" w:cs="Arial"/>
+            <w:rPrChange w:id="292" w:author="максим малиновский" w:date="2021-12-25T16:54:00Z">
+              <w:rPr/>
+            </w:rPrChange>
+          </w:rPr>
           <w:t>, we performed some checks on each of the job records against a range check to see if ther</w:t>
         </w:r>
       </w:ins>
-      <w:ins w:id="101" w:author="UG-Rai, Neeraj" w:date="2021-12-11T17:57:00Z">
-        <w:r>
+      <w:ins w:id="293" w:author="UG-Rai, Neeraj" w:date="2021-12-11T17:57:00Z">
+        <w:r>
+          <w:rPr>
+            <w:rFonts w:ascii="Arial" w:hAnsi="Arial" w:cs="Arial"/>
+            <w:rPrChange w:id="294" w:author="максим малиновский" w:date="2021-12-25T16:54:00Z">
+              <w:rPr/>
+            </w:rPrChange>
+          </w:rPr>
           <w:t>e were any anomalies,</w:t>
         </w:r>
       </w:ins>
-      <w:ins w:id="102" w:author="UG-Rai, Neeraj" w:date="2021-12-11T17:55:00Z">
-        <w:r>
+      <w:ins w:id="295" w:author="UG-Rai, Neeraj" w:date="2021-12-11T17:55:00Z">
+        <w:r>
+          <w:rPr>
+            <w:rFonts w:ascii="Arial" w:hAnsi="Arial" w:cs="Arial"/>
+            <w:rPrChange w:id="296" w:author="максим малиновский" w:date="2021-12-25T16:54:00Z">
+              <w:rPr/>
+            </w:rPrChange>
+          </w:rPr>
           <w:t xml:space="preserve"> and</w:t>
         </w:r>
       </w:ins>
-      <w:ins w:id="103" w:author="UG-Rai, Neeraj" w:date="2021-12-11T17:57:00Z">
-        <w:r>
+      <w:ins w:id="297" w:author="UG-Rai, Neeraj" w:date="2021-12-11T17:57:00Z">
+        <w:r>
+          <w:rPr>
+            <w:rFonts w:ascii="Arial" w:hAnsi="Arial" w:cs="Arial"/>
+            <w:rPrChange w:id="298" w:author="максим малиновский" w:date="2021-12-25T16:54:00Z">
+              <w:rPr/>
+            </w:rPrChange>
+          </w:rPr>
           <w:t xml:space="preserve"> then</w:t>
         </w:r>
       </w:ins>
-      <w:ins w:id="104" w:author="UG-Rai, Neeraj" w:date="2021-12-11T17:55:00Z">
-        <w:r>
+      <w:ins w:id="299" w:author="UG-Rai, Neeraj" w:date="2021-12-11T17:55:00Z">
+        <w:r>
+          <w:rPr>
+            <w:rFonts w:ascii="Arial" w:hAnsi="Arial" w:cs="Arial"/>
+            <w:rPrChange w:id="300" w:author="максим малиновский" w:date="2021-12-25T16:54:00Z">
+              <w:rPr/>
+            </w:rPrChange>
+          </w:rPr>
           <w:t xml:space="preserve"> uploaded it to a </w:t>
         </w:r>
-        <w:commentRangeStart w:id="105"/>
+        <w:commentRangeStart w:id="301"/>
         <w:proofErr w:type="spellStart"/>
         <w:r>
+          <w:rPr>
+            <w:rFonts w:ascii="Arial" w:hAnsi="Arial" w:cs="Arial"/>
+            <w:rPrChange w:id="302" w:author="максим малиновский" w:date="2021-12-25T16:54:00Z">
+              <w:rPr/>
+            </w:rPrChange>
+          </w:rPr>
           <w:t>PostreSQL</w:t>
         </w:r>
         <w:proofErr w:type="spellEnd"/>
         <w:r>
+          <w:rPr>
+            <w:rFonts w:ascii="Arial" w:hAnsi="Arial" w:cs="Arial"/>
+            <w:rPrChange w:id="303" w:author="максим малиновский" w:date="2021-12-25T16:54:00Z">
+              <w:rPr/>
+            </w:rPrChange>
+          </w:rPr>
           <w:t xml:space="preserve"> table in AWS </w:t>
         </w:r>
-        <w:commentRangeEnd w:id="105"/>
+        <w:commentRangeEnd w:id="301"/>
         <w:r>
           <w:rPr>
             <w:rStyle w:val="CommentReference"/>
-          </w:rPr>
-          <w:commentReference w:id="105"/>
+            <w:rFonts w:ascii="Arial" w:hAnsi="Arial" w:cs="Arial"/>
+            <w:rPrChange w:id="304" w:author="максим малиновский" w:date="2021-12-25T16:54:00Z">
+              <w:rPr>
+                <w:rStyle w:val="CommentReference"/>
+              </w:rPr>
+            </w:rPrChange>
+          </w:rPr>
+          <w:commentReference w:id="301"/>
         </w:r>
       </w:ins>
     </w:p>
     <w:p>
       <w:pPr>
         <w:rPr>
-          <w:del w:id="106" w:author="UG-Rai, Neeraj" w:date="2021-12-11T17:44:00Z"/>
+          <w:del w:id="305" w:author="UG-Rai, Neeraj" w:date="2021-12-11T17:44:00Z"/>
+          <w:rFonts w:ascii="Arial" w:hAnsi="Arial" w:cs="Arial"/>
           <w:b/>
           <w:bCs/>
-          <w:rPrChange w:id="107" w:author="UG-Rai, Neeraj" w:date="2021-12-11T17:57:00Z">
+          <w:rPrChange w:id="306" w:author="максим малиновский" w:date="2021-12-25T16:54:00Z">
             <w:rPr>
-              <w:del w:id="108" w:author="UG-Rai, Neeraj" w:date="2021-12-11T17:44:00Z"/>
+              <w:del w:id="307" w:author="UG-Rai, Neeraj" w:date="2021-12-11T17:44:00Z"/>
             </w:rPr>
           </w:rPrChange>
         </w:rPr>
       </w:pPr>
     </w:p>
-    <w:p/>
     <w:p>
       <w:pPr>
         <w:rPr>
-          <w:ins w:id="109" w:author="UG-Rai, Neeraj" w:date="2021-12-12T17:14:00Z"/>
-          <w:rFonts w:asciiTheme="majorHAnsi" w:eastAsiaTheme="majorEastAsia" w:hAnsiTheme="majorHAnsi" w:cstheme="majorBidi"/>
+          <w:rFonts w:ascii="Arial" w:hAnsi="Arial" w:cs="Arial"/>
+          <w:rPrChange w:id="308" w:author="максим малиновский" w:date="2021-12-25T16:54:00Z">
+            <w:rPr/>
+          </w:rPrChange>
+        </w:rPr>
+      </w:pPr>
+    </w:p>
+    <w:p>
+      <w:pPr>
+        <w:rPr>
+          <w:ins w:id="309" w:author="UG-Rai, Neeraj" w:date="2021-12-12T17:14:00Z"/>
+          <w:rFonts w:ascii="Arial" w:eastAsiaTheme="majorEastAsia" w:hAnsi="Arial" w:cs="Arial"/>
           <w:color w:val="000000" w:themeColor="text1"/>
           <w:sz w:val="26"/>
           <w:szCs w:val="26"/>
-        </w:rPr>
-      </w:pPr>
-      <w:ins w:id="110" w:author="UG-Rai, Neeraj" w:date="2021-12-12T17:14:00Z">
-        <w:r>
+          <w:rPrChange w:id="310" w:author="максим малиновский" w:date="2021-12-25T16:54:00Z">
+            <w:rPr>
+              <w:ins w:id="311" w:author="UG-Rai, Neeraj" w:date="2021-12-12T17:14:00Z"/>
+              <w:rFonts w:asciiTheme="majorHAnsi" w:eastAsiaTheme="majorEastAsia" w:hAnsiTheme="majorHAnsi" w:cstheme="majorBidi"/>
+              <w:color w:val="000000" w:themeColor="text1"/>
+              <w:sz w:val="26"/>
+              <w:szCs w:val="26"/>
+            </w:rPr>
+          </w:rPrChange>
+        </w:rPr>
+      </w:pPr>
+      <w:ins w:id="312" w:author="UG-Rai, Neeraj" w:date="2021-12-12T17:14:00Z">
+        <w:r>
+          <w:rPr>
+            <w:rFonts w:ascii="Arial" w:hAnsi="Arial" w:cs="Arial"/>
+            <w:rPrChange w:id="313" w:author="максим малиновский" w:date="2021-12-25T16:54:00Z">
+              <w:rPr/>
+            </w:rPrChange>
+          </w:rPr>
           <w:br w:type="page"/>
         </w:r>
       </w:ins>
@@ -1305,10 +2484,22 @@
       <w:pPr>
         <w:pStyle w:val="Heading2"/>
         <w:rPr>
-          <w:ins w:id="111" w:author="UG-Rai, Neeraj" w:date="2021-12-12T15:20:00Z"/>
+          <w:ins w:id="314" w:author="UG-Rai, Neeraj" w:date="2021-12-12T15:20:00Z"/>
+          <w:rFonts w:ascii="Arial" w:hAnsi="Arial" w:cs="Arial"/>
+          <w:rPrChange w:id="315" w:author="максим малиновский" w:date="2021-12-25T16:54:00Z">
+            <w:rPr>
+              <w:ins w:id="316" w:author="UG-Rai, Neeraj" w:date="2021-12-12T15:20:00Z"/>
+            </w:rPr>
+          </w:rPrChange>
         </w:rPr>
       </w:pPr>
       <w:r>
+        <w:rPr>
+          <w:rFonts w:ascii="Arial" w:hAnsi="Arial" w:cs="Arial"/>
+          <w:rPrChange w:id="317" w:author="максим малиновский" w:date="2021-12-25T16:54:00Z">
+            <w:rPr/>
+          </w:rPrChange>
+        </w:rPr>
         <w:lastRenderedPageBreak/>
         <w:t>Is your model classification or regression?</w:t>
       </w:r>
@@ -1316,36 +2507,72 @@
     <w:p>
       <w:pPr>
         <w:rPr>
-          <w:ins w:id="112" w:author="UG-Rai, Neeraj" w:date="2021-12-12T15:14:00Z"/>
-        </w:rPr>
-        <w:pPrChange w:id="113" w:author="UG-Rai, Neeraj" w:date="2021-12-12T15:20:00Z">
+          <w:ins w:id="318" w:author="UG-Rai, Neeraj" w:date="2021-12-12T15:14:00Z"/>
+          <w:rFonts w:ascii="Arial" w:hAnsi="Arial" w:cs="Arial"/>
+          <w:rPrChange w:id="319" w:author="максим малиновский" w:date="2021-12-25T16:54:00Z">
+            <w:rPr>
+              <w:ins w:id="320" w:author="UG-Rai, Neeraj" w:date="2021-12-12T15:14:00Z"/>
+            </w:rPr>
+          </w:rPrChange>
+        </w:rPr>
+        <w:pPrChange w:id="321" w:author="UG-Rai, Neeraj" w:date="2021-12-12T15:20:00Z">
           <w:pPr>
             <w:pStyle w:val="Heading2"/>
           </w:pPr>
         </w:pPrChange>
       </w:pPr>
-      <w:ins w:id="114" w:author="UG-Rai, Neeraj" w:date="2021-12-12T15:21:00Z">
-        <w:r>
+      <w:ins w:id="322" w:author="UG-Rai, Neeraj" w:date="2021-12-12T15:21:00Z">
+        <w:r>
+          <w:rPr>
+            <w:rFonts w:ascii="Arial" w:hAnsi="Arial" w:cs="Arial"/>
+            <w:rPrChange w:id="323" w:author="максим малиновский" w:date="2021-12-25T16:54:00Z">
+              <w:rPr/>
+            </w:rPrChange>
+          </w:rPr>
           <w:t xml:space="preserve">The </w:t>
         </w:r>
       </w:ins>
-      <w:ins w:id="115" w:author="UG-Rai, Neeraj" w:date="2021-12-12T15:22:00Z">
-        <w:r>
+      <w:ins w:id="324" w:author="UG-Rai, Neeraj" w:date="2021-12-12T15:22:00Z">
+        <w:r>
+          <w:rPr>
+            <w:rFonts w:ascii="Arial" w:hAnsi="Arial" w:cs="Arial"/>
+            <w:rPrChange w:id="325" w:author="максим малиновский" w:date="2021-12-25T16:54:00Z">
+              <w:rPr/>
+            </w:rPrChange>
+          </w:rPr>
           <w:t xml:space="preserve">output of the problem will be </w:t>
         </w:r>
       </w:ins>
-      <w:ins w:id="116" w:author="UG-Rai, Neeraj" w:date="2021-12-12T15:23:00Z">
-        <w:r>
+      <w:ins w:id="326" w:author="UG-Rai, Neeraj" w:date="2021-12-12T15:23:00Z">
+        <w:r>
+          <w:rPr>
+            <w:rFonts w:ascii="Arial" w:hAnsi="Arial" w:cs="Arial"/>
+            <w:rPrChange w:id="327" w:author="максим малиновский" w:date="2021-12-25T16:54:00Z">
+              <w:rPr/>
+            </w:rPrChange>
+          </w:rPr>
           <w:t xml:space="preserve">a </w:t>
         </w:r>
       </w:ins>
-      <w:ins w:id="117" w:author="UG-Rai, Neeraj" w:date="2021-12-12T15:22:00Z">
-        <w:r>
+      <w:ins w:id="328" w:author="UG-Rai, Neeraj" w:date="2021-12-12T15:22:00Z">
+        <w:r>
+          <w:rPr>
+            <w:rFonts w:ascii="Arial" w:hAnsi="Arial" w:cs="Arial"/>
+            <w:rPrChange w:id="329" w:author="максим малиновский" w:date="2021-12-25T16:54:00Z">
+              <w:rPr/>
+            </w:rPrChange>
+          </w:rPr>
           <w:t xml:space="preserve">continuous value, that is the salary and any other numeric </w:t>
         </w:r>
       </w:ins>
-      <w:ins w:id="118" w:author="UG-Rai, Neeraj" w:date="2021-12-12T15:24:00Z">
-        <w:r>
+      <w:ins w:id="330" w:author="UG-Rai, Neeraj" w:date="2021-12-12T15:24:00Z">
+        <w:r>
+          <w:rPr>
+            <w:rFonts w:ascii="Arial" w:hAnsi="Arial" w:cs="Arial"/>
+            <w:rPrChange w:id="331" w:author="максим малиновский" w:date="2021-12-25T16:54:00Z">
+              <w:rPr/>
+            </w:rPrChange>
+          </w:rPr>
           <w:t xml:space="preserve">patterns we identify. </w:t>
         </w:r>
       </w:ins>
@@ -1353,35 +2580,63 @@
     <w:p>
       <w:pPr>
         <w:rPr>
-          <w:ins w:id="119" w:author="UG-Rai, Neeraj" w:date="2021-12-12T15:20:00Z"/>
-          <w:rPrChange w:id="120" w:author="UG-Rai, Neeraj" w:date="2021-12-12T15:20:00Z">
+          <w:ins w:id="332" w:author="UG-Rai, Neeraj" w:date="2021-12-12T15:20:00Z"/>
+          <w:rFonts w:ascii="Arial" w:hAnsi="Arial" w:cs="Arial"/>
+          <w:rPrChange w:id="333" w:author="максим малиновский" w:date="2021-12-25T16:54:00Z">
             <w:rPr>
-              <w:ins w:id="121" w:author="UG-Rai, Neeraj" w:date="2021-12-12T15:20:00Z"/>
+              <w:ins w:id="334" w:author="UG-Rai, Neeraj" w:date="2021-12-12T15:20:00Z"/>
               <w:lang w:eastAsia="en-GB"/>
             </w:rPr>
           </w:rPrChange>
         </w:rPr>
-        <w:pPrChange w:id="122" w:author="UG-Rai, Neeraj" w:date="2021-12-12T15:20:00Z">
+        <w:pPrChange w:id="335" w:author="UG-Rai, Neeraj" w:date="2021-12-12T15:20:00Z">
           <w:pPr>
             <w:spacing w:before="100" w:beforeAutospacing="1" w:after="100" w:afterAutospacing="1" w:line="450" w:lineRule="atLeast"/>
           </w:pPr>
         </w:pPrChange>
       </w:pPr>
-      <w:ins w:id="123" w:author="UG-Rai, Neeraj" w:date="2021-12-12T15:24:00Z">
-        <w:r>
+      <w:ins w:id="336" w:author="UG-Rai, Neeraj" w:date="2021-12-12T15:24:00Z">
+        <w:r>
+          <w:rPr>
+            <w:rFonts w:ascii="Arial" w:hAnsi="Arial" w:cs="Arial"/>
+            <w:rPrChange w:id="337" w:author="максим малиновский" w:date="2021-12-25T16:54:00Z">
+              <w:rPr/>
+            </w:rPrChange>
+          </w:rPr>
           <w:t xml:space="preserve"> We will use the job adverts with salary as training data to predict salaries for those that do not.</w:t>
         </w:r>
       </w:ins>
     </w:p>
-    <w:p/>
     <w:p>
       <w:pPr>
+        <w:rPr>
+          <w:rFonts w:ascii="Arial" w:hAnsi="Arial" w:cs="Arial"/>
+          <w:rPrChange w:id="338" w:author="максим малиновский" w:date="2021-12-25T16:54:00Z">
+            <w:rPr/>
+          </w:rPrChange>
+        </w:rPr>
+      </w:pPr>
+    </w:p>
+    <w:p>
+      <w:pPr>
         <w:pStyle w:val="Heading2"/>
         <w:rPr>
-          <w:ins w:id="124" w:author="UG-Rai, Neeraj" w:date="2021-12-12T15:24:00Z"/>
+          <w:ins w:id="339" w:author="UG-Rai, Neeraj" w:date="2021-12-12T15:24:00Z"/>
+          <w:rFonts w:ascii="Arial" w:hAnsi="Arial" w:cs="Arial"/>
+          <w:rPrChange w:id="340" w:author="максим малиновский" w:date="2021-12-25T16:54:00Z">
+            <w:rPr>
+              <w:ins w:id="341" w:author="UG-Rai, Neeraj" w:date="2021-12-12T15:24:00Z"/>
+            </w:rPr>
+          </w:rPrChange>
         </w:rPr>
       </w:pPr>
       <w:r>
+        <w:rPr>
+          <w:rFonts w:ascii="Arial" w:hAnsi="Arial" w:cs="Arial"/>
+          <w:rPrChange w:id="342" w:author="максим малиновский" w:date="2021-12-25T16:54:00Z">
+            <w:rPr/>
+          </w:rPrChange>
+        </w:rPr>
         <w:t>Did you have any missing, corrupt or misleading data? If so, how did you cope it?</w:t>
       </w:r>
     </w:p>
@@ -1392,61 +2647,34 @@
           <w:ilvl w:val="0"/>
           <w:numId w:val="2"/>
         </w:numPr>
-        <w:pPrChange w:id="125" w:author="UG-Rai, Neeraj" w:date="2021-12-12T15:24:00Z">
-          <w:pPr/>
-        </w:pPrChange>
-      </w:pPr>
-      <w:ins w:id="126" w:author="UG-Rai, Neeraj" w:date="2021-12-12T15:24:00Z">
-        <w:r>
+        <w:rPr>
+          <w:ins w:id="343" w:author="максим малиновский" w:date="2021-12-25T16:01:00Z"/>
+          <w:rFonts w:ascii="Arial" w:hAnsi="Arial" w:cs="Arial"/>
+          <w:rPrChange w:id="344" w:author="максим малиновский" w:date="2021-12-25T16:54:00Z">
+            <w:rPr>
+              <w:ins w:id="345" w:author="максим малиновский" w:date="2021-12-25T16:01:00Z"/>
+            </w:rPr>
+          </w:rPrChange>
+        </w:rPr>
+      </w:pPr>
+      <w:ins w:id="346" w:author="UG-Rai, Neeraj" w:date="2021-12-12T15:24:00Z">
+        <w:r>
+          <w:rPr>
+            <w:rFonts w:ascii="Arial" w:hAnsi="Arial" w:cs="Arial"/>
+            <w:rPrChange w:id="347" w:author="максим малиновский" w:date="2021-12-25T16:54:00Z">
+              <w:rPr/>
+            </w:rPrChange>
+          </w:rPr>
           <w:t>Ye</w:t>
         </w:r>
         <w:r>
+          <w:rPr>
+            <w:rFonts w:ascii="Arial" w:hAnsi="Arial" w:cs="Arial"/>
+            <w:rPrChange w:id="348" w:author="максим малиновский" w:date="2021-12-25T16:54:00Z">
+              <w:rPr/>
+            </w:rPrChange>
+          </w:rPr>
           <w:t>s</w:t>
-        </w:r>
-      </w:ins>
-    </w:p>
-    <w:p>
-      <w:pPr>
-        <w:pStyle w:val="Heading2"/>
-        <w:pPrChange w:id="127" w:author="UG-Rai, Neeraj" w:date="2021-12-11T17:49:00Z">
-          <w:pPr/>
-        </w:pPrChange>
-      </w:pPr>
-      <w:r>
-        <w:t>Have you omitted some data? If so, why?</w:t>
-      </w:r>
-    </w:p>
-    <w:p>
-      <w:pPr>
-        <w:pStyle w:val="Heading2"/>
-        <w:pPrChange w:id="128" w:author="UG-Rai, Neeraj" w:date="2021-12-11T17:49:00Z">
-          <w:pPr/>
-        </w:pPrChange>
-      </w:pPr>
-      <w:r>
-        <w:t>Did you apply techniques to understand your dataset?</w:t>
-      </w:r>
-    </w:p>
-    <w:p>
-      <w:pPr>
-        <w:pStyle w:val="Heading2"/>
-        <w:rPr>
-          <w:ins w:id="129" w:author="UG-Rai, Neeraj" w:date="2021-12-12T15:26:00Z"/>
-        </w:rPr>
-      </w:pPr>
-      <w:r>
-        <w:t>What models did you use?</w:t>
-      </w:r>
-    </w:p>
-    <w:p>
-      <w:pPr>
-        <w:rPr>
-          <w:ins w:id="130" w:author="UG-Rai, Neeraj" w:date="2021-12-12T15:26:00Z"/>
-        </w:rPr>
-      </w:pPr>
-      <w:ins w:id="131" w:author="UG-Rai, Neeraj" w:date="2021-12-12T15:26:00Z">
-        <w:r>
-          <w:t xml:space="preserve">Salary prediction: </w:t>
         </w:r>
       </w:ins>
     </w:p>
@@ -1458,20 +2686,135 @@
           <w:numId w:val="2"/>
         </w:numPr>
         <w:rPr>
-          <w:ins w:id="132" w:author="UG-Rai, Neeraj" w:date="2021-12-12T15:26:00Z"/>
-        </w:rPr>
-      </w:pPr>
-      <w:proofErr w:type="spellStart"/>
-      <w:ins w:id="133" w:author="UG-Rai, Neeraj" w:date="2021-12-12T15:27:00Z">
-        <w:r>
-          <w:t>X</w:t>
-        </w:r>
-      </w:ins>
-      <w:ins w:id="134" w:author="UG-Rai, Neeraj" w:date="2021-12-12T15:26:00Z">
-        <w:r>
-          <w:t>GBoost</w:t>
-        </w:r>
-        <w:proofErr w:type="spellEnd"/>
+          <w:ins w:id="349" w:author="максим малиновский" w:date="2021-12-25T16:04:00Z"/>
+          <w:rFonts w:ascii="Arial" w:hAnsi="Arial" w:cs="Arial"/>
+          <w:rPrChange w:id="350" w:author="максим малиновский" w:date="2021-12-25T16:54:00Z">
+            <w:rPr>
+              <w:ins w:id="351" w:author="максим малиновский" w:date="2021-12-25T16:04:00Z"/>
+            </w:rPr>
+          </w:rPrChange>
+        </w:rPr>
+      </w:pPr>
+      <w:ins w:id="352" w:author="максим малиновский" w:date="2021-12-25T16:01:00Z">
+        <w:r>
+          <w:rPr>
+            <w:rFonts w:ascii="Arial" w:hAnsi="Arial" w:cs="Arial"/>
+            <w:rPrChange w:id="353" w:author="максим малиновский" w:date="2021-12-25T16:54:00Z">
+              <w:rPr/>
+            </w:rPrChange>
+          </w:rPr>
+          <w:t>One of the solutions to clean our d</w:t>
+        </w:r>
+      </w:ins>
+      <w:ins w:id="354" w:author="максим малиновский" w:date="2021-12-25T16:02:00Z">
+        <w:r>
+          <w:rPr>
+            <w:rFonts w:ascii="Arial" w:hAnsi="Arial" w:cs="Arial"/>
+            <w:rPrChange w:id="355" w:author="максим малиновский" w:date="2021-12-25T16:54:00Z">
+              <w:rPr/>
+            </w:rPrChange>
+          </w:rPr>
+          <w:t>ata would be to remove any null values from our dataset. This however would rem</w:t>
+        </w:r>
+      </w:ins>
+      <w:ins w:id="356" w:author="максим малиновский" w:date="2021-12-25T16:03:00Z">
+        <w:r>
+          <w:rPr>
+            <w:rFonts w:ascii="Arial" w:hAnsi="Arial" w:cs="Arial"/>
+            <w:rPrChange w:id="357" w:author="максим малиновский" w:date="2021-12-25T16:54:00Z">
+              <w:rPr/>
+            </w:rPrChange>
+          </w:rPr>
+          <w:t xml:space="preserve">ove the whole row </w:t>
+        </w:r>
+      </w:ins>
+      <w:ins w:id="358" w:author="максим малиновский" w:date="2021-12-25T16:07:00Z">
+        <w:r>
+          <w:rPr>
+            <w:rFonts w:ascii="Arial" w:hAnsi="Arial" w:cs="Arial"/>
+            <w:rPrChange w:id="359" w:author="максим малиновский" w:date="2021-12-25T16:54:00Z">
+              <w:rPr/>
+            </w:rPrChange>
+          </w:rPr>
+          <w:t>of data</w:t>
+        </w:r>
+      </w:ins>
+      <w:ins w:id="360" w:author="максим малиновский" w:date="2021-12-25T16:04:00Z">
+        <w:r>
+          <w:rPr>
+            <w:rFonts w:ascii="Arial" w:hAnsi="Arial" w:cs="Arial"/>
+            <w:rPrChange w:id="361" w:author="максим малиновский" w:date="2021-12-25T16:54:00Z">
+              <w:rPr/>
+            </w:rPrChange>
+          </w:rPr>
+          <w:t>, which can be a problem if our dataset is small</w:t>
+        </w:r>
+      </w:ins>
+      <w:ins w:id="362" w:author="максим малиновский" w:date="2021-12-25T16:03:00Z">
+        <w:r>
+          <w:rPr>
+            <w:rFonts w:ascii="Arial" w:hAnsi="Arial" w:cs="Arial"/>
+            <w:rPrChange w:id="363" w:author="максим малиновский" w:date="2021-12-25T16:54:00Z">
+              <w:rPr/>
+            </w:rPrChange>
+          </w:rPr>
+          <w:t xml:space="preserve">. Instead, we can </w:t>
+        </w:r>
+      </w:ins>
+      <w:ins w:id="364" w:author="максим малиновский" w:date="2021-12-25T16:02:00Z">
+        <w:r>
+          <w:rPr>
+            <w:rFonts w:ascii="Arial" w:hAnsi="Arial" w:cs="Arial"/>
+            <w:rPrChange w:id="365" w:author="максим малиновский" w:date="2021-12-25T16:54:00Z">
+              <w:rPr/>
+            </w:rPrChange>
+          </w:rPr>
+          <w:t>find the average value for th</w:t>
+        </w:r>
+      </w:ins>
+      <w:ins w:id="366" w:author="максим малиновский" w:date="2021-12-25T16:03:00Z">
+        <w:r>
+          <w:rPr>
+            <w:rFonts w:ascii="Arial" w:hAnsi="Arial" w:cs="Arial"/>
+            <w:rPrChange w:id="367" w:author="максим малиновский" w:date="2021-12-25T16:54:00Z">
+              <w:rPr/>
+            </w:rPrChange>
+          </w:rPr>
+          <w:t>e</w:t>
+        </w:r>
+      </w:ins>
+      <w:ins w:id="368" w:author="максим малиновский" w:date="2021-12-25T16:02:00Z">
+        <w:r>
+          <w:rPr>
+            <w:rFonts w:ascii="Arial" w:hAnsi="Arial" w:cs="Arial"/>
+            <w:rPrChange w:id="369" w:author="максим малиновский" w:date="2021-12-25T16:54:00Z">
+              <w:rPr/>
+            </w:rPrChange>
+          </w:rPr>
+          <w:t xml:space="preserve"> column and replace the</w:t>
+        </w:r>
+      </w:ins>
+      <w:ins w:id="370" w:author="максим малиновский" w:date="2021-12-25T16:03:00Z">
+        <w:r>
+          <w:rPr>
+            <w:rFonts w:ascii="Arial" w:hAnsi="Arial" w:cs="Arial"/>
+            <w:rPrChange w:id="371" w:author="максим малиновский" w:date="2021-12-25T16:54:00Z">
+              <w:rPr/>
+            </w:rPrChange>
+          </w:rPr>
+          <w:t xml:space="preserve"> null values with this number. This way we would have bigger dataset. </w:t>
+        </w:r>
+      </w:ins>
+      <w:ins w:id="372" w:author="максим малиновский" w:date="2021-12-25T16:02:00Z">
+        <w:r>
+          <w:rPr>
+            <w:rFonts w:ascii="Arial" w:hAnsi="Arial" w:cs="Arial"/>
+            <w:rPrChange w:id="373" w:author="максим малиновский" w:date="2021-12-25T16:54:00Z">
+              <w:rPr/>
+            </w:rPrChange>
+          </w:rPr>
+          <w:t xml:space="preserve"> </w:t>
+        </w:r>
       </w:ins>
     </w:p>
     <w:p>
@@ -1482,12 +2825,457 @@
           <w:numId w:val="2"/>
         </w:numPr>
         <w:rPr>
-          <w:ins w:id="135" w:author="UG-Rai, Neeraj" w:date="2021-12-12T15:27:00Z"/>
-        </w:rPr>
-      </w:pPr>
-      <w:ins w:id="136" w:author="UG-Rai, Neeraj" w:date="2021-12-12T15:26:00Z">
-        <w:r>
-          <w:t>Linear Regression</w:t>
+          <w:rFonts w:ascii="Arial" w:hAnsi="Arial" w:cs="Arial"/>
+          <w:rPrChange w:id="374" w:author="максим малиновский" w:date="2021-12-25T16:54:00Z">
+            <w:rPr/>
+          </w:rPrChange>
+        </w:rPr>
+        <w:pPrChange w:id="375" w:author="максим малиновский" w:date="2021-12-25T16:04:00Z">
+          <w:pPr/>
+        </w:pPrChange>
+      </w:pPr>
+      <w:ins w:id="376" w:author="максим малиновский" w:date="2021-12-25T16:04:00Z">
+        <w:r>
+          <w:rPr>
+            <w:rFonts w:ascii="Arial" w:hAnsi="Arial" w:cs="Arial"/>
+            <w:rPrChange w:id="377" w:author="максим малиновский" w:date="2021-12-25T16:54:00Z">
+              <w:rPr/>
+            </w:rPrChange>
+          </w:rPr>
+          <w:t xml:space="preserve">Once we have cleaned our </w:t>
+        </w:r>
+      </w:ins>
+      <w:ins w:id="378" w:author="максим малиновский" w:date="2021-12-25T16:09:00Z">
+        <w:r>
+          <w:rPr>
+            <w:rFonts w:ascii="Arial" w:hAnsi="Arial" w:cs="Arial"/>
+            <w:rPrChange w:id="379" w:author="максим малиновский" w:date="2021-12-25T16:54:00Z">
+              <w:rPr/>
+            </w:rPrChange>
+          </w:rPr>
+          <w:t>data,</w:t>
+        </w:r>
+      </w:ins>
+      <w:ins w:id="380" w:author="максим малиновский" w:date="2021-12-25T16:04:00Z">
+        <w:r>
+          <w:rPr>
+            <w:rFonts w:ascii="Arial" w:hAnsi="Arial" w:cs="Arial"/>
+            <w:rPrChange w:id="381" w:author="максим малиновский" w:date="2021-12-25T16:54:00Z">
+              <w:rPr/>
+            </w:rPrChange>
+          </w:rPr>
+          <w:t xml:space="preserve"> w</w:t>
+        </w:r>
+      </w:ins>
+      <w:ins w:id="382" w:author="максим малиновский" w:date="2021-12-25T16:05:00Z">
+        <w:r>
+          <w:rPr>
+            <w:rFonts w:ascii="Arial" w:hAnsi="Arial" w:cs="Arial"/>
+            <w:rPrChange w:id="383" w:author="максим малиновский" w:date="2021-12-25T16:54:00Z">
+              <w:rPr/>
+            </w:rPrChange>
+          </w:rPr>
+          <w:t xml:space="preserve">e would need to build our model and run it. If our model would not </w:t>
+        </w:r>
+      </w:ins>
+      <w:ins w:id="384" w:author="максим малиновский" w:date="2021-12-25T16:06:00Z">
+        <w:r>
+          <w:rPr>
+            <w:rFonts w:ascii="Arial" w:hAnsi="Arial" w:cs="Arial"/>
+            <w:rPrChange w:id="385" w:author="максим малиновский" w:date="2021-12-25T16:54:00Z">
+              <w:rPr/>
+            </w:rPrChange>
+          </w:rPr>
+          <w:t xml:space="preserve">perform well, we need to see if we are undefining or </w:t>
+        </w:r>
+      </w:ins>
+      <w:ins w:id="386" w:author="максим малиновский" w:date="2021-12-25T16:07:00Z">
+        <w:r>
+          <w:rPr>
+            <w:rFonts w:ascii="Arial" w:hAnsi="Arial" w:cs="Arial"/>
+            <w:rPrChange w:id="387" w:author="максим малиновский" w:date="2021-12-25T16:54:00Z">
+              <w:rPr/>
+            </w:rPrChange>
+          </w:rPr>
+          <w:t>overfitting</w:t>
+        </w:r>
+      </w:ins>
+      <w:ins w:id="388" w:author="максим малиновский" w:date="2021-12-25T16:06:00Z">
+        <w:r>
+          <w:rPr>
+            <w:rFonts w:ascii="Arial" w:hAnsi="Arial" w:cs="Arial"/>
+            <w:rPrChange w:id="389" w:author="максим малиновский" w:date="2021-12-25T16:54:00Z">
+              <w:rPr/>
+            </w:rPrChange>
+          </w:rPr>
+          <w:t xml:space="preserve"> our data. </w:t>
+        </w:r>
+      </w:ins>
+      <w:ins w:id="390" w:author="максим малиновский" w:date="2021-12-25T16:09:00Z">
+        <w:r>
+          <w:rPr>
+            <w:rFonts w:ascii="Arial" w:hAnsi="Arial" w:cs="Arial"/>
+            <w:rPrChange w:id="391" w:author="максим малиновский" w:date="2021-12-25T16:54:00Z">
+              <w:rPr/>
+            </w:rPrChange>
+          </w:rPr>
+          <w:t>Therefore,</w:t>
+        </w:r>
+      </w:ins>
+      <w:ins w:id="392" w:author="максим малиновский" w:date="2021-12-25T16:07:00Z">
+        <w:r>
+          <w:rPr>
+            <w:rFonts w:ascii="Arial" w:hAnsi="Arial" w:cs="Arial"/>
+            <w:rPrChange w:id="393" w:author="максим малиновский" w:date="2021-12-25T16:54:00Z">
+              <w:rPr/>
+            </w:rPrChange>
+          </w:rPr>
+          <w:t xml:space="preserve"> depending on which model we would use </w:t>
+        </w:r>
+      </w:ins>
+      <w:ins w:id="394" w:author="максим малиновский" w:date="2021-12-25T16:08:00Z">
+        <w:r>
+          <w:rPr>
+            <w:rFonts w:ascii="Arial" w:hAnsi="Arial" w:cs="Arial"/>
+            <w:rPrChange w:id="395" w:author="максим малиновский" w:date="2021-12-25T16:54:00Z">
+              <w:rPr/>
+            </w:rPrChange>
+          </w:rPr>
+          <w:t xml:space="preserve">we need to configure the hyperparameters to improve our model accuracy. </w:t>
+        </w:r>
+      </w:ins>
+      <w:ins w:id="396" w:author="максим малиновский" w:date="2021-12-25T16:09:00Z">
+        <w:r>
+          <w:rPr>
+            <w:rFonts w:ascii="Arial" w:hAnsi="Arial" w:cs="Arial"/>
+            <w:rPrChange w:id="397" w:author="максим малиновский" w:date="2021-12-25T16:54:00Z">
+              <w:rPr/>
+            </w:rPrChange>
+          </w:rPr>
+          <w:t>Also,</w:t>
+        </w:r>
+      </w:ins>
+      <w:ins w:id="398" w:author="максим малиновский" w:date="2021-12-25T16:08:00Z">
+        <w:r>
+          <w:rPr>
+            <w:rFonts w:ascii="Arial" w:hAnsi="Arial" w:cs="Arial"/>
+            <w:rPrChange w:id="399" w:author="максим малиновский" w:date="2021-12-25T16:54:00Z">
+              <w:rPr/>
+            </w:rPrChange>
+          </w:rPr>
+          <w:t xml:space="preserve"> we would need to check if there any rows that </w:t>
+        </w:r>
+      </w:ins>
+      <w:ins w:id="400" w:author="максим малиновский" w:date="2021-12-25T16:09:00Z">
+        <w:r>
+          <w:rPr>
+            <w:rFonts w:ascii="Arial" w:hAnsi="Arial" w:cs="Arial"/>
+            <w:rPrChange w:id="401" w:author="максим малиновский" w:date="2021-12-25T16:54:00Z">
+              <w:rPr/>
+            </w:rPrChange>
+          </w:rPr>
+          <w:t xml:space="preserve">would be giving noise to our model and investigate possibility to substitute it or remove it completely. </w:t>
+        </w:r>
+      </w:ins>
+    </w:p>
+    <w:p>
+      <w:pPr>
+        <w:pStyle w:val="Heading2"/>
+        <w:rPr>
+          <w:ins w:id="402" w:author="максим малиновский" w:date="2021-12-25T16:47:00Z"/>
+          <w:rFonts w:ascii="Arial" w:hAnsi="Arial" w:cs="Arial"/>
+          <w:rPrChange w:id="403" w:author="максим малиновский" w:date="2021-12-25T16:54:00Z">
+            <w:rPr>
+              <w:ins w:id="404" w:author="максим малиновский" w:date="2021-12-25T16:47:00Z"/>
+            </w:rPr>
+          </w:rPrChange>
+        </w:rPr>
+      </w:pPr>
+      <w:r>
+        <w:rPr>
+          <w:rFonts w:ascii="Arial" w:hAnsi="Arial" w:cs="Arial"/>
+          <w:rPrChange w:id="405" w:author="максим малиновский" w:date="2021-12-25T16:54:00Z">
+            <w:rPr/>
+          </w:rPrChange>
+        </w:rPr>
+        <w:t>Have you omitted some data? If so, why?</w:t>
+      </w:r>
+    </w:p>
+    <w:p>
+      <w:pPr>
+        <w:pStyle w:val="ListParagraph"/>
+        <w:numPr>
+          <w:ilvl w:val="0"/>
+          <w:numId w:val="4"/>
+        </w:numPr>
+        <w:rPr>
+          <w:ins w:id="406" w:author="максим малиновский" w:date="2021-12-25T16:47:00Z"/>
+          <w:rFonts w:ascii="Arial" w:hAnsi="Arial" w:cs="Arial"/>
+          <w:rPrChange w:id="407" w:author="максим малиновский" w:date="2021-12-25T16:54:00Z">
+            <w:rPr>
+              <w:ins w:id="408" w:author="максим малиновский" w:date="2021-12-25T16:47:00Z"/>
+            </w:rPr>
+          </w:rPrChange>
+        </w:rPr>
+      </w:pPr>
+      <w:ins w:id="409" w:author="максим малиновский" w:date="2021-12-25T16:47:00Z">
+        <w:r>
+          <w:rPr>
+            <w:rFonts w:ascii="Arial" w:hAnsi="Arial" w:cs="Arial"/>
+            <w:rPrChange w:id="410" w:author="максим малиновский" w:date="2021-12-25T16:54:00Z">
+              <w:rPr/>
+            </w:rPrChange>
+          </w:rPr>
+          <w:t>Yes</w:t>
+        </w:r>
+      </w:ins>
+    </w:p>
+    <w:p>
+      <w:pPr>
+        <w:pStyle w:val="ListParagraph"/>
+        <w:numPr>
+          <w:ilvl w:val="0"/>
+          <w:numId w:val="4"/>
+        </w:numPr>
+        <w:rPr>
+          <w:rFonts w:ascii="Arial" w:hAnsi="Arial" w:cs="Arial"/>
+          <w:rPrChange w:id="411" w:author="максим малиновский" w:date="2021-12-25T16:54:00Z">
+            <w:rPr/>
+          </w:rPrChange>
+        </w:rPr>
+        <w:pPrChange w:id="412" w:author="максим малиновский" w:date="2021-12-25T16:47:00Z">
+          <w:pPr/>
+        </w:pPrChange>
+      </w:pPr>
+      <w:ins w:id="413" w:author="максим малиновский" w:date="2021-12-25T16:47:00Z">
+        <w:r>
+          <w:rPr>
+            <w:rFonts w:ascii="Arial" w:hAnsi="Arial" w:cs="Arial"/>
+            <w:rPrChange w:id="414" w:author="максим малиновский" w:date="2021-12-25T16:54:00Z">
+              <w:rPr/>
+            </w:rPrChange>
+          </w:rPr>
+          <w:t>We have decided to create our own columns with some Boolean values to represent features such as (R</w:t>
+        </w:r>
+      </w:ins>
+      <w:ins w:id="415" w:author="максим малиновский" w:date="2021-12-25T16:48:00Z">
+        <w:r>
+          <w:rPr>
+            <w:rFonts w:ascii="Arial" w:hAnsi="Arial" w:cs="Arial"/>
+            <w:rPrChange w:id="416" w:author="максим малиновский" w:date="2021-12-25T16:54:00Z">
+              <w:rPr/>
+            </w:rPrChange>
+          </w:rPr>
+          <w:t xml:space="preserve">emote Working) (Easy to Apply) and some others. There is also a possibility to create our own tokenisation of </w:t>
+        </w:r>
+      </w:ins>
+      <w:ins w:id="417" w:author="максим малиновский" w:date="2021-12-25T16:49:00Z">
+        <w:r>
+          <w:rPr>
+            <w:rFonts w:ascii="Arial" w:hAnsi="Arial" w:cs="Arial"/>
+            <w:rPrChange w:id="418" w:author="максим малиновский" w:date="2021-12-25T16:54:00Z">
+              <w:rPr/>
+            </w:rPrChange>
+          </w:rPr>
+          <w:t xml:space="preserve">Job Titles </w:t>
+        </w:r>
+      </w:ins>
+      <w:ins w:id="419" w:author="максим малиновский" w:date="2021-12-25T16:50:00Z">
+        <w:r>
+          <w:rPr>
+            <w:rFonts w:ascii="Arial" w:hAnsi="Arial" w:cs="Arial"/>
+            <w:rPrChange w:id="420" w:author="максим малиновский" w:date="2021-12-25T16:54:00Z">
+              <w:rPr/>
+            </w:rPrChange>
+          </w:rPr>
+          <w:t>e.g.,</w:t>
+        </w:r>
+      </w:ins>
+      <w:ins w:id="421" w:author="максим малиновский" w:date="2021-12-25T16:49:00Z">
+        <w:r>
+          <w:rPr>
+            <w:rFonts w:ascii="Arial" w:hAnsi="Arial" w:cs="Arial"/>
+            <w:rPrChange w:id="422" w:author="максим малиновский" w:date="2021-12-25T16:54:00Z">
+              <w:rPr/>
+            </w:rPrChange>
+          </w:rPr>
+          <w:t xml:space="preserve"> Software Engineer =1, Data Scientist=2 and so </w:t>
+        </w:r>
+      </w:ins>
+      <w:ins w:id="423" w:author="максим малиновский" w:date="2021-12-25T16:50:00Z">
+        <w:r>
+          <w:rPr>
+            <w:rFonts w:ascii="Arial" w:hAnsi="Arial" w:cs="Arial"/>
+            <w:rPrChange w:id="424" w:author="максим малиновский" w:date="2021-12-25T16:54:00Z">
+              <w:rPr/>
+            </w:rPrChange>
+          </w:rPr>
+          <w:t>on.</w:t>
+        </w:r>
+      </w:ins>
+      <w:ins w:id="425" w:author="максим малиновский" w:date="2021-12-25T16:49:00Z">
+        <w:r>
+          <w:rPr>
+            <w:rFonts w:ascii="Arial" w:hAnsi="Arial" w:cs="Arial"/>
+            <w:rPrChange w:id="426" w:author="максим малиновский" w:date="2021-12-25T16:54:00Z">
+              <w:rPr/>
+            </w:rPrChange>
+          </w:rPr>
+          <w:t xml:space="preserve"> This way our model </w:t>
+        </w:r>
+      </w:ins>
+      <w:ins w:id="427" w:author="максим малиновский" w:date="2021-12-25T16:50:00Z">
+        <w:r>
+          <w:rPr>
+            <w:rFonts w:ascii="Arial" w:hAnsi="Arial" w:cs="Arial"/>
+            <w:rPrChange w:id="428" w:author="максим малиновский" w:date="2021-12-25T16:54:00Z">
+              <w:rPr/>
+            </w:rPrChange>
+          </w:rPr>
+          <w:t>doesn’t</w:t>
+        </w:r>
+      </w:ins>
+      <w:ins w:id="429" w:author="максим малиновский" w:date="2021-12-25T16:49:00Z">
+        <w:r>
+          <w:rPr>
+            <w:rFonts w:ascii="Arial" w:hAnsi="Arial" w:cs="Arial"/>
+            <w:rPrChange w:id="430" w:author="максим малиновский" w:date="2021-12-25T16:54:00Z">
+              <w:rPr/>
+            </w:rPrChange>
+          </w:rPr>
+          <w:t xml:space="preserve"> need to work with st</w:t>
+        </w:r>
+      </w:ins>
+      <w:ins w:id="431" w:author="максим малиновский" w:date="2021-12-25T16:50:00Z">
+        <w:r>
+          <w:rPr>
+            <w:rFonts w:ascii="Arial" w:hAnsi="Arial" w:cs="Arial"/>
+            <w:rPrChange w:id="432" w:author="максим малиновский" w:date="2021-12-25T16:54:00Z">
+              <w:rPr/>
+            </w:rPrChange>
+          </w:rPr>
+          <w:t xml:space="preserve">rings and go through Natural Language Processing. However, this is also an option to try </w:t>
+        </w:r>
+      </w:ins>
+      <w:ins w:id="433" w:author="максим малиновский" w:date="2021-12-25T16:51:00Z">
+        <w:r>
+          <w:rPr>
+            <w:rFonts w:ascii="Arial" w:hAnsi="Arial" w:cs="Arial"/>
+            <w:rPrChange w:id="434" w:author="максим малиновский" w:date="2021-12-25T16:54:00Z">
+              <w:rPr/>
+            </w:rPrChange>
+          </w:rPr>
+          <w:t>later</w:t>
+        </w:r>
+      </w:ins>
+      <w:ins w:id="435" w:author="максим малиновский" w:date="2021-12-25T16:50:00Z">
+        <w:r>
+          <w:rPr>
+            <w:rFonts w:ascii="Arial" w:hAnsi="Arial" w:cs="Arial"/>
+            <w:rPrChange w:id="436" w:author="максим малиновский" w:date="2021-12-25T16:54:00Z">
+              <w:rPr/>
+            </w:rPrChange>
+          </w:rPr>
+          <w:t xml:space="preserve">. </w:t>
+        </w:r>
+      </w:ins>
+    </w:p>
+    <w:p>
+      <w:pPr>
+        <w:pStyle w:val="Heading2"/>
+        <w:rPr>
+          <w:ins w:id="437" w:author="максим малиновский" w:date="2021-12-25T16:53:00Z"/>
+          <w:rFonts w:ascii="Arial" w:hAnsi="Arial" w:cs="Arial"/>
+          <w:rPrChange w:id="438" w:author="максим малиновский" w:date="2021-12-25T16:54:00Z">
+            <w:rPr>
+              <w:ins w:id="439" w:author="максим малиновский" w:date="2021-12-25T16:53:00Z"/>
+            </w:rPr>
+          </w:rPrChange>
+        </w:rPr>
+      </w:pPr>
+      <w:r>
+        <w:rPr>
+          <w:rFonts w:ascii="Arial" w:hAnsi="Arial" w:cs="Arial"/>
+          <w:rPrChange w:id="440" w:author="максим малиновский" w:date="2021-12-25T16:54:00Z">
+            <w:rPr/>
+          </w:rPrChange>
+        </w:rPr>
+        <w:t>Did you apply techniques to understand your dataset?</w:t>
+      </w:r>
+    </w:p>
+    <w:p>
+      <w:pPr>
+        <w:pStyle w:val="ListParagraph"/>
+        <w:numPr>
+          <w:ilvl w:val="0"/>
+          <w:numId w:val="6"/>
+        </w:numPr>
+        <w:rPr>
+          <w:rFonts w:ascii="Arial" w:hAnsi="Arial" w:cs="Arial"/>
+          <w:rPrChange w:id="441" w:author="максим малиновский" w:date="2021-12-25T16:54:00Z">
+            <w:rPr/>
+          </w:rPrChange>
+        </w:rPr>
+        <w:pPrChange w:id="442" w:author="максим малиновский" w:date="2021-12-25T16:53:00Z">
+          <w:pPr/>
+        </w:pPrChange>
+      </w:pPr>
+      <w:ins w:id="443" w:author="максим малиновский" w:date="2021-12-25T16:53:00Z">
+        <w:r>
+          <w:rPr>
+            <w:rFonts w:ascii="Arial" w:hAnsi="Arial" w:cs="Arial"/>
+            <w:rPrChange w:id="444" w:author="максим малиновский" w:date="2021-12-25T16:54:00Z">
+              <w:rPr/>
+            </w:rPrChange>
+          </w:rPr>
+          <w:t xml:space="preserve">We run a confusion matrix to </w:t>
+        </w:r>
+      </w:ins>
+    </w:p>
+    <w:p>
+      <w:pPr>
+        <w:pStyle w:val="Heading2"/>
+        <w:rPr>
+          <w:ins w:id="445" w:author="UG-Rai, Neeraj" w:date="2021-12-12T15:26:00Z"/>
+          <w:rFonts w:ascii="Arial" w:hAnsi="Arial" w:cs="Arial"/>
+          <w:rPrChange w:id="446" w:author="максим малиновский" w:date="2021-12-25T16:54:00Z">
+            <w:rPr>
+              <w:ins w:id="447" w:author="UG-Rai, Neeraj" w:date="2021-12-12T15:26:00Z"/>
+            </w:rPr>
+          </w:rPrChange>
+        </w:rPr>
+      </w:pPr>
+      <w:r>
+        <w:rPr>
+          <w:rFonts w:ascii="Arial" w:hAnsi="Arial" w:cs="Arial"/>
+          <w:rPrChange w:id="448" w:author="максим малиновский" w:date="2021-12-25T16:54:00Z">
+            <w:rPr/>
+          </w:rPrChange>
+        </w:rPr>
+        <w:t>What models did you use?</w:t>
+      </w:r>
+    </w:p>
+    <w:p>
+      <w:pPr>
+        <w:rPr>
+          <w:ins w:id="449" w:author="UG-Rai, Neeraj" w:date="2021-12-12T15:26:00Z"/>
+          <w:rFonts w:ascii="Arial" w:hAnsi="Arial" w:cs="Arial"/>
+          <w:rPrChange w:id="450" w:author="максим малиновский" w:date="2021-12-25T16:54:00Z">
+            <w:rPr>
+              <w:ins w:id="451" w:author="UG-Rai, Neeraj" w:date="2021-12-12T15:26:00Z"/>
+            </w:rPr>
+          </w:rPrChange>
+        </w:rPr>
+      </w:pPr>
+      <w:ins w:id="452" w:author="UG-Rai, Neeraj" w:date="2021-12-12T15:26:00Z">
+        <w:r>
+          <w:rPr>
+            <w:rFonts w:ascii="Arial" w:hAnsi="Arial" w:cs="Arial"/>
+            <w:rPrChange w:id="453" w:author="максим малиновский" w:date="2021-12-25T16:54:00Z">
+              <w:rPr/>
+            </w:rPrChange>
+          </w:rPr>
+          <w:t xml:space="preserve">Salary prediction: </w:t>
         </w:r>
       </w:ins>
     </w:p>
@@ -1498,58 +3286,255 @@
           <w:ilvl w:val="0"/>
           <w:numId w:val="2"/>
         </w:numPr>
-        <w:pPrChange w:id="137" w:author="UG-Rai, Neeraj" w:date="2021-12-12T15:26:00Z">
+        <w:rPr>
+          <w:ins w:id="454" w:author="UG-Rai, Neeraj" w:date="2021-12-12T15:26:00Z"/>
+          <w:rFonts w:ascii="Arial" w:hAnsi="Arial" w:cs="Arial"/>
+          <w:rPrChange w:id="455" w:author="максим малиновский" w:date="2021-12-25T16:54:00Z">
+            <w:rPr>
+              <w:ins w:id="456" w:author="UG-Rai, Neeraj" w:date="2021-12-12T15:26:00Z"/>
+            </w:rPr>
+          </w:rPrChange>
+        </w:rPr>
+      </w:pPr>
+      <w:proofErr w:type="spellStart"/>
+      <w:ins w:id="457" w:author="UG-Rai, Neeraj" w:date="2021-12-12T15:27:00Z">
+        <w:r>
+          <w:rPr>
+            <w:rFonts w:ascii="Arial" w:hAnsi="Arial" w:cs="Arial"/>
+            <w:rPrChange w:id="458" w:author="максим малиновский" w:date="2021-12-25T16:54:00Z">
+              <w:rPr/>
+            </w:rPrChange>
+          </w:rPr>
+          <w:t>X</w:t>
+        </w:r>
+      </w:ins>
+      <w:ins w:id="459" w:author="UG-Rai, Neeraj" w:date="2021-12-12T15:26:00Z">
+        <w:r>
+          <w:rPr>
+            <w:rFonts w:ascii="Arial" w:hAnsi="Arial" w:cs="Arial"/>
+            <w:rPrChange w:id="460" w:author="максим малиновский" w:date="2021-12-25T16:54:00Z">
+              <w:rPr/>
+            </w:rPrChange>
+          </w:rPr>
+          <w:t>GBoost</w:t>
+        </w:r>
+        <w:proofErr w:type="spellEnd"/>
+      </w:ins>
+    </w:p>
+    <w:p>
+      <w:pPr>
+        <w:pStyle w:val="ListParagraph"/>
+        <w:numPr>
+          <w:ilvl w:val="0"/>
+          <w:numId w:val="2"/>
+        </w:numPr>
+        <w:rPr>
+          <w:ins w:id="461" w:author="UG-Rai, Neeraj" w:date="2021-12-12T15:27:00Z"/>
+          <w:rFonts w:ascii="Arial" w:hAnsi="Arial" w:cs="Arial"/>
+          <w:rPrChange w:id="462" w:author="максим малиновский" w:date="2021-12-25T16:54:00Z">
+            <w:rPr>
+              <w:ins w:id="463" w:author="UG-Rai, Neeraj" w:date="2021-12-12T15:27:00Z"/>
+            </w:rPr>
+          </w:rPrChange>
+        </w:rPr>
+      </w:pPr>
+      <w:ins w:id="464" w:author="UG-Rai, Neeraj" w:date="2021-12-12T15:26:00Z">
+        <w:r>
+          <w:rPr>
+            <w:rFonts w:ascii="Arial" w:hAnsi="Arial" w:cs="Arial"/>
+            <w:rPrChange w:id="465" w:author="максим малиновский" w:date="2021-12-25T16:54:00Z">
+              <w:rPr/>
+            </w:rPrChange>
+          </w:rPr>
+          <w:t>Linear Regression</w:t>
+        </w:r>
+      </w:ins>
+    </w:p>
+    <w:p>
+      <w:pPr>
+        <w:pStyle w:val="ListParagraph"/>
+        <w:numPr>
+          <w:ilvl w:val="0"/>
+          <w:numId w:val="2"/>
+        </w:numPr>
+        <w:rPr>
+          <w:ins w:id="466" w:author="максим малиновский" w:date="2021-12-25T16:09:00Z"/>
+          <w:rFonts w:ascii="Arial" w:hAnsi="Arial" w:cs="Arial"/>
+          <w:rPrChange w:id="467" w:author="максим малиновский" w:date="2021-12-25T16:54:00Z">
+            <w:rPr>
+              <w:ins w:id="468" w:author="максим малиновский" w:date="2021-12-25T16:09:00Z"/>
+            </w:rPr>
+          </w:rPrChange>
+        </w:rPr>
+      </w:pPr>
+      <w:ins w:id="469" w:author="UG-Rai, Neeraj" w:date="2021-12-12T15:27:00Z">
+        <w:r>
+          <w:rPr>
+            <w:rFonts w:ascii="Arial" w:hAnsi="Arial" w:cs="Arial"/>
+            <w:rPrChange w:id="470" w:author="максим малиновский" w:date="2021-12-25T16:54:00Z">
+              <w:rPr/>
+            </w:rPrChange>
+          </w:rPr>
+          <w:t>Cluster analysis</w:t>
+        </w:r>
+      </w:ins>
+    </w:p>
+    <w:p>
+      <w:pPr>
+        <w:pStyle w:val="ListParagraph"/>
+        <w:numPr>
+          <w:ilvl w:val="0"/>
+          <w:numId w:val="2"/>
+        </w:numPr>
+        <w:rPr>
+          <w:ins w:id="471" w:author="максим малиновский" w:date="2021-12-25T16:09:00Z"/>
+          <w:rFonts w:ascii="Arial" w:hAnsi="Arial" w:cs="Arial"/>
+          <w:rPrChange w:id="472" w:author="максим малиновский" w:date="2021-12-25T16:54:00Z">
+            <w:rPr>
+              <w:ins w:id="473" w:author="максим малиновский" w:date="2021-12-25T16:09:00Z"/>
+            </w:rPr>
+          </w:rPrChange>
+        </w:rPr>
+      </w:pPr>
+      <w:ins w:id="474" w:author="максим малиновский" w:date="2021-12-25T16:09:00Z">
+        <w:r>
+          <w:rPr>
+            <w:rFonts w:ascii="Arial" w:hAnsi="Arial" w:cs="Arial"/>
+            <w:rPrChange w:id="475" w:author="максим малиновский" w:date="2021-12-25T16:54:00Z">
+              <w:rPr/>
+            </w:rPrChange>
+          </w:rPr>
+          <w:t>SVR</w:t>
+        </w:r>
+      </w:ins>
+    </w:p>
+    <w:p>
+      <w:pPr>
+        <w:pStyle w:val="ListParagraph"/>
+        <w:numPr>
+          <w:ilvl w:val="0"/>
+          <w:numId w:val="2"/>
+        </w:numPr>
+        <w:rPr>
+          <w:rFonts w:ascii="Arial" w:hAnsi="Arial" w:cs="Arial"/>
+          <w:rPrChange w:id="476" w:author="максим малиновский" w:date="2021-12-25T16:54:00Z">
+            <w:rPr/>
+          </w:rPrChange>
+        </w:rPr>
+        <w:pPrChange w:id="477" w:author="UG-Rai, Neeraj" w:date="2021-12-12T15:26:00Z">
           <w:pPr/>
         </w:pPrChange>
       </w:pPr>
-      <w:ins w:id="138" w:author="UG-Rai, Neeraj" w:date="2021-12-12T15:27:00Z">
-        <w:r>
-          <w:t>Cluster analysis</w:t>
+      <w:ins w:id="478" w:author="максим малиновский" w:date="2021-12-25T16:09:00Z">
+        <w:r>
+          <w:rPr>
+            <w:rFonts w:ascii="Arial" w:hAnsi="Arial" w:cs="Arial"/>
+            <w:rPrChange w:id="479" w:author="максим малиновский" w:date="2021-12-25T16:54:00Z">
+              <w:rPr/>
+            </w:rPrChange>
+          </w:rPr>
+          <w:t>Random</w:t>
+        </w:r>
+      </w:ins>
+      <w:ins w:id="480" w:author="максим малиновский" w:date="2021-12-25T16:10:00Z">
+        <w:r>
+          <w:rPr>
+            <w:rFonts w:ascii="Arial" w:hAnsi="Arial" w:cs="Arial"/>
+            <w:rPrChange w:id="481" w:author="максим малиновский" w:date="2021-12-25T16:54:00Z">
+              <w:rPr/>
+            </w:rPrChange>
+          </w:rPr>
+          <w:t xml:space="preserve"> Forest Regressor</w:t>
         </w:r>
       </w:ins>
     </w:p>
     <w:p>
       <w:pPr>
         <w:pStyle w:val="Heading2"/>
-        <w:pPrChange w:id="139" w:author="UG-Rai, Neeraj" w:date="2021-12-11T17:49:00Z">
+        <w:rPr>
+          <w:rFonts w:ascii="Arial" w:hAnsi="Arial" w:cs="Arial"/>
+          <w:rPrChange w:id="482" w:author="максим малиновский" w:date="2021-12-25T16:54:00Z">
+            <w:rPr/>
+          </w:rPrChange>
+        </w:rPr>
+        <w:pPrChange w:id="483" w:author="UG-Rai, Neeraj" w:date="2021-12-11T17:49:00Z">
           <w:pPr/>
         </w:pPrChange>
       </w:pPr>
       <w:r>
+        <w:rPr>
+          <w:rFonts w:ascii="Arial" w:hAnsi="Arial" w:cs="Arial"/>
+          <w:rPrChange w:id="484" w:author="максим малиновский" w:date="2021-12-25T16:54:00Z">
+            <w:rPr/>
+          </w:rPrChange>
+        </w:rPr>
         <w:t>How did you encode the input variables?</w:t>
       </w:r>
     </w:p>
     <w:p>
       <w:pPr>
         <w:pStyle w:val="Heading2"/>
-        <w:pPrChange w:id="140" w:author="UG-Rai, Neeraj" w:date="2021-12-11T17:49:00Z">
+        <w:rPr>
+          <w:rFonts w:ascii="Arial" w:hAnsi="Arial" w:cs="Arial"/>
+          <w:rPrChange w:id="485" w:author="максим малиновский" w:date="2021-12-25T16:54:00Z">
+            <w:rPr/>
+          </w:rPrChange>
+        </w:rPr>
+        <w:pPrChange w:id="486" w:author="UG-Rai, Neeraj" w:date="2021-12-11T17:49:00Z">
           <w:pPr/>
         </w:pPrChange>
       </w:pPr>
       <w:r>
+        <w:rPr>
+          <w:rFonts w:ascii="Arial" w:hAnsi="Arial" w:cs="Arial"/>
+          <w:rPrChange w:id="487" w:author="максим малиновский" w:date="2021-12-25T16:54:00Z">
+            <w:rPr/>
+          </w:rPrChange>
+        </w:rPr>
         <w:t xml:space="preserve">What are the criteria for selecting model performance evaluation tools? </w:t>
       </w:r>
     </w:p>
     <w:p>
       <w:pPr>
         <w:pStyle w:val="Heading2"/>
-        <w:pPrChange w:id="141" w:author="UG-Rai, Neeraj" w:date="2021-12-11T17:49:00Z">
+        <w:rPr>
+          <w:rFonts w:ascii="Arial" w:hAnsi="Arial" w:cs="Arial"/>
+          <w:rPrChange w:id="488" w:author="максим малиновский" w:date="2021-12-25T16:54:00Z">
+            <w:rPr/>
+          </w:rPrChange>
+        </w:rPr>
+        <w:pPrChange w:id="489" w:author="UG-Rai, Neeraj" w:date="2021-12-11T17:49:00Z">
           <w:pPr/>
         </w:pPrChange>
       </w:pPr>
       <w:r>
+        <w:rPr>
+          <w:rFonts w:ascii="Arial" w:hAnsi="Arial" w:cs="Arial"/>
+          <w:rPrChange w:id="490" w:author="максим малиновский" w:date="2021-12-25T16:54:00Z">
+            <w:rPr/>
+          </w:rPrChange>
+        </w:rPr>
         <w:t>What were your outputs?</w:t>
       </w:r>
     </w:p>
     <w:p>
       <w:pPr>
         <w:pStyle w:val="Heading2"/>
-        <w:pPrChange w:id="142" w:author="UG-Rai, Neeraj" w:date="2021-12-11T17:49:00Z">
+        <w:pPrChange w:id="491" w:author="UG-Rai, Neeraj" w:date="2021-12-11T17:49:00Z">
           <w:pPr/>
         </w:pPrChange>
       </w:pPr>
       <w:r>
-        <w:t>Did you have any problems or difficulties working with the dataset?</w:t>
+        <w:rPr>
+          <w:rFonts w:ascii="Arial" w:hAnsi="Arial" w:cs="Arial"/>
+          <w:rPrChange w:id="492" w:author="максим малиновский" w:date="2021-12-25T16:54:00Z">
+            <w:rPr/>
+          </w:rPrChange>
+        </w:rPr>
+        <w:t xml:space="preserve">Did you have any problems or difficulties </w:t>
+      </w:r>
+      <w:r>
+        <w:t>working with the dataset?</w:t>
       </w:r>
     </w:p>
     <w:sectPr>
@@ -1564,7 +3549,7 @@
 
 <file path=word/comments.xml><?xml version="1.0" encoding="utf-8"?>
 <w:comments xmlns:wpc="http://schemas.microsoft.com/office/word/2010/wordprocessingCanvas" xmlns:cx="http://schemas.microsoft.com/office/drawing/2014/chartex" xmlns:cx1="http://schemas.microsoft.com/office/drawing/2015/9/8/chartex" xmlns:cx2="http://schemas.microsoft.com/office/drawing/2015/10/21/chartex" xmlns:cx3="http://schemas.microsoft.com/office/drawing/2016/5/9/chartex" xmlns:cx4="http://schemas.microsoft.com/office/drawing/2016/5/10/chartex" xmlns:cx5="http://schemas.microsoft.com/office/drawing/2016/5/11/chartex" xmlns:cx6="http://schemas.microsoft.com/office/drawing/2016/5/12/chartex" xmlns:cx7="http://schemas.microsoft.com/office/drawing/2016/5/13/chartex" xmlns:cx8="http://schemas.microsoft.com/office/drawing/2016/5/14/chartex" xmlns:mc="http://schemas.openxmlformats.org/markup-compatibility/2006" xmlns:aink="http://schemas.microsoft.com/office/drawing/2016/ink" xmlns:am3d="http://schemas.microsoft.com/office/drawing/2017/model3d" xmlns:o="urn:schemas-microsoft-com:office:office" xmlns:r="http://schemas.openxmlformats.org/officeDocument/2006/relationships" xmlns:m="http://schemas.openxmlformats.org/officeDocument/2006/math" xmlns:v="urn:schemas-microsoft-com:vml" xmlns:wp14="http://schemas.microsoft.com/office/word/2010/wordprocessingDrawing" xmlns:wp="http://schemas.openxmlformats.org/drawingml/2006/wordprocessingDrawing" xmlns:w10="urn:schemas-microsoft-com:office:word" xmlns:w="http://schemas.openxmlformats.org/wordprocessingml/2006/main" xmlns:w14="http://schemas.microsoft.com/office/word/2010/wordml" xmlns:w15="http://schemas.microsoft.com/office/word/2012/wordml" xmlns:w16cex="http://schemas.microsoft.com/office/word/2018/wordml/cex" xmlns:w16cid="http://schemas.microsoft.com/office/word/2016/wordml/cid" xmlns:w16="http://schemas.microsoft.com/office/word/2018/wordml" xmlns:w16sdtdh="http://schemas.microsoft.com/office/word/2020/wordml/sdtdatahash" xmlns:w16se="http://schemas.microsoft.com/office/word/2015/wordml/symex" xmlns:wpg="http://schemas.microsoft.com/office/word/2010/wordprocessingGroup" xmlns:wpi="http://schemas.microsoft.com/office/word/2010/wordprocessingInk" xmlns:wne="http://schemas.microsoft.com/office/word/2006/wordml" xmlns:wps="http://schemas.microsoft.com/office/word/2010/wordprocessingShape" mc:Ignorable="w14 w15 w16se w16cid w16 w16cex w16sdtdh wp14">
-  <w:comment w:id="105" w:author="UG-Rai, Neeraj" w:date="2021-12-11T17:55:00Z" w:initials="URN">
+  <w:comment w:id="301" w:author="UG-Rai, Neeraj" w:date="2021-12-11T17:55:00Z" w:initials="URN">
     <w:p>
       <w:pPr>
         <w:pStyle w:val="CommentText"/>
@@ -1716,9 +3701,457 @@
     </w:lvl>
   </w:abstractNum>
   <w:abstractNum w:abstractNumId="1" w15:restartNumberingAfterBreak="0">
+    <w:nsid w:val="0B2C4B2B"/>
+    <w:multiLevelType w:val="hybridMultilevel"/>
+    <w:tmpl w:val="DF9AA7D6"/>
+    <w:lvl w:ilvl="0" w:tplc="D2D4C4A4">
+      <w:numFmt w:val="bullet"/>
+      <w:lvlText w:val="-"/>
+      <w:lvlJc w:val="left"/>
+      <w:pPr>
+        <w:ind w:left="360" w:hanging="360"/>
+      </w:pPr>
+      <w:rPr>
+        <w:rFonts w:ascii="Calibri" w:eastAsiaTheme="minorHAnsi" w:hAnsi="Calibri" w:cs="Calibri" w:hint="default"/>
+      </w:rPr>
+    </w:lvl>
+    <w:lvl w:ilvl="1" w:tplc="08090003" w:tentative="1">
+      <w:start w:val="1"/>
+      <w:numFmt w:val="bullet"/>
+      <w:lvlText w:val="o"/>
+      <w:lvlJc w:val="left"/>
+      <w:pPr>
+        <w:ind w:left="1080" w:hanging="360"/>
+      </w:pPr>
+      <w:rPr>
+        <w:rFonts w:ascii="Courier New" w:hAnsi="Courier New" w:cs="Courier New" w:hint="default"/>
+      </w:rPr>
+    </w:lvl>
+    <w:lvl w:ilvl="2" w:tplc="08090005" w:tentative="1">
+      <w:start w:val="1"/>
+      <w:numFmt w:val="bullet"/>
+      <w:lvlText w:val=""/>
+      <w:lvlJc w:val="left"/>
+      <w:pPr>
+        <w:ind w:left="1800" w:hanging="360"/>
+      </w:pPr>
+      <w:rPr>
+        <w:rFonts w:ascii="Wingdings" w:hAnsi="Wingdings" w:hint="default"/>
+      </w:rPr>
+    </w:lvl>
+    <w:lvl w:ilvl="3" w:tplc="08090001" w:tentative="1">
+      <w:start w:val="1"/>
+      <w:numFmt w:val="bullet"/>
+      <w:lvlText w:val=""/>
+      <w:lvlJc w:val="left"/>
+      <w:pPr>
+        <w:ind w:left="2520" w:hanging="360"/>
+      </w:pPr>
+      <w:rPr>
+        <w:rFonts w:ascii="Symbol" w:hAnsi="Symbol" w:hint="default"/>
+      </w:rPr>
+    </w:lvl>
+    <w:lvl w:ilvl="4" w:tplc="08090003" w:tentative="1">
+      <w:start w:val="1"/>
+      <w:numFmt w:val="bullet"/>
+      <w:lvlText w:val="o"/>
+      <w:lvlJc w:val="left"/>
+      <w:pPr>
+        <w:ind w:left="3240" w:hanging="360"/>
+      </w:pPr>
+      <w:rPr>
+        <w:rFonts w:ascii="Courier New" w:hAnsi="Courier New" w:cs="Courier New" w:hint="default"/>
+      </w:rPr>
+    </w:lvl>
+    <w:lvl w:ilvl="5" w:tplc="08090005" w:tentative="1">
+      <w:start w:val="1"/>
+      <w:numFmt w:val="bullet"/>
+      <w:lvlText w:val=""/>
+      <w:lvlJc w:val="left"/>
+      <w:pPr>
+        <w:ind w:left="3960" w:hanging="360"/>
+      </w:pPr>
+      <w:rPr>
+        <w:rFonts w:ascii="Wingdings" w:hAnsi="Wingdings" w:hint="default"/>
+      </w:rPr>
+    </w:lvl>
+    <w:lvl w:ilvl="6" w:tplc="08090001" w:tentative="1">
+      <w:start w:val="1"/>
+      <w:numFmt w:val="bullet"/>
+      <w:lvlText w:val=""/>
+      <w:lvlJc w:val="left"/>
+      <w:pPr>
+        <w:ind w:left="4680" w:hanging="360"/>
+      </w:pPr>
+      <w:rPr>
+        <w:rFonts w:ascii="Symbol" w:hAnsi="Symbol" w:hint="default"/>
+      </w:rPr>
+    </w:lvl>
+    <w:lvl w:ilvl="7" w:tplc="08090003" w:tentative="1">
+      <w:start w:val="1"/>
+      <w:numFmt w:val="bullet"/>
+      <w:lvlText w:val="o"/>
+      <w:lvlJc w:val="left"/>
+      <w:pPr>
+        <w:ind w:left="5400" w:hanging="360"/>
+      </w:pPr>
+      <w:rPr>
+        <w:rFonts w:ascii="Courier New" w:hAnsi="Courier New" w:cs="Courier New" w:hint="default"/>
+      </w:rPr>
+    </w:lvl>
+    <w:lvl w:ilvl="8" w:tplc="08090005" w:tentative="1">
+      <w:start w:val="1"/>
+      <w:numFmt w:val="bullet"/>
+      <w:lvlText w:val=""/>
+      <w:lvlJc w:val="left"/>
+      <w:pPr>
+        <w:ind w:left="6120" w:hanging="360"/>
+      </w:pPr>
+      <w:rPr>
+        <w:rFonts w:ascii="Wingdings" w:hAnsi="Wingdings" w:hint="default"/>
+      </w:rPr>
+    </w:lvl>
+  </w:abstractNum>
+  <w:abstractNum w:abstractNumId="2" w15:restartNumberingAfterBreak="0">
     <w:nsid w:val="36F056A5"/>
     <w:multiLevelType w:val="hybridMultilevel"/>
-    <w:tmpl w:val="623E4522"/>
+    <w:tmpl w:val="CE9262DC"/>
+    <w:lvl w:ilvl="0" w:tplc="D2D4C4A4">
+      <w:numFmt w:val="bullet"/>
+      <w:lvlText w:val="-"/>
+      <w:lvlJc w:val="left"/>
+      <w:pPr>
+        <w:ind w:left="720" w:hanging="360"/>
+      </w:pPr>
+      <w:rPr>
+        <w:rFonts w:ascii="Calibri" w:eastAsiaTheme="minorHAnsi" w:hAnsi="Calibri" w:cs="Calibri" w:hint="default"/>
+      </w:rPr>
+    </w:lvl>
+    <w:lvl w:ilvl="1" w:tplc="08090003" w:tentative="1">
+      <w:start w:val="1"/>
+      <w:numFmt w:val="bullet"/>
+      <w:lvlText w:val="o"/>
+      <w:lvlJc w:val="left"/>
+      <w:pPr>
+        <w:ind w:left="1440" w:hanging="360"/>
+      </w:pPr>
+      <w:rPr>
+        <w:rFonts w:ascii="Courier New" w:hAnsi="Courier New" w:cs="Courier New" w:hint="default"/>
+      </w:rPr>
+    </w:lvl>
+    <w:lvl w:ilvl="2" w:tplc="08090005" w:tentative="1">
+      <w:start w:val="1"/>
+      <w:numFmt w:val="bullet"/>
+      <w:lvlText w:val=""/>
+      <w:lvlJc w:val="left"/>
+      <w:pPr>
+        <w:ind w:left="2160" w:hanging="360"/>
+      </w:pPr>
+      <w:rPr>
+        <w:rFonts w:ascii="Wingdings" w:hAnsi="Wingdings" w:hint="default"/>
+      </w:rPr>
+    </w:lvl>
+    <w:lvl w:ilvl="3" w:tplc="08090001" w:tentative="1">
+      <w:start w:val="1"/>
+      <w:numFmt w:val="bullet"/>
+      <w:lvlText w:val=""/>
+      <w:lvlJc w:val="left"/>
+      <w:pPr>
+        <w:ind w:left="2880" w:hanging="360"/>
+      </w:pPr>
+      <w:rPr>
+        <w:rFonts w:ascii="Symbol" w:hAnsi="Symbol" w:hint="default"/>
+      </w:rPr>
+    </w:lvl>
+    <w:lvl w:ilvl="4" w:tplc="08090003" w:tentative="1">
+      <w:start w:val="1"/>
+      <w:numFmt w:val="bullet"/>
+      <w:lvlText w:val="o"/>
+      <w:lvlJc w:val="left"/>
+      <w:pPr>
+        <w:ind w:left="3600" w:hanging="360"/>
+      </w:pPr>
+      <w:rPr>
+        <w:rFonts w:ascii="Courier New" w:hAnsi="Courier New" w:cs="Courier New" w:hint="default"/>
+      </w:rPr>
+    </w:lvl>
+    <w:lvl w:ilvl="5" w:tplc="08090005" w:tentative="1">
+      <w:start w:val="1"/>
+      <w:numFmt w:val="bullet"/>
+      <w:lvlText w:val=""/>
+      <w:lvlJc w:val="left"/>
+      <w:pPr>
+        <w:ind w:left="4320" w:hanging="360"/>
+      </w:pPr>
+      <w:rPr>
+        <w:rFonts w:ascii="Wingdings" w:hAnsi="Wingdings" w:hint="default"/>
+      </w:rPr>
+    </w:lvl>
+    <w:lvl w:ilvl="6" w:tplc="08090001" w:tentative="1">
+      <w:start w:val="1"/>
+      <w:numFmt w:val="bullet"/>
+      <w:lvlText w:val=""/>
+      <w:lvlJc w:val="left"/>
+      <w:pPr>
+        <w:ind w:left="5040" w:hanging="360"/>
+      </w:pPr>
+      <w:rPr>
+        <w:rFonts w:ascii="Symbol" w:hAnsi="Symbol" w:hint="default"/>
+      </w:rPr>
+    </w:lvl>
+    <w:lvl w:ilvl="7" w:tplc="08090003" w:tentative="1">
+      <w:start w:val="1"/>
+      <w:numFmt w:val="bullet"/>
+      <w:lvlText w:val="o"/>
+      <w:lvlJc w:val="left"/>
+      <w:pPr>
+        <w:ind w:left="5760" w:hanging="360"/>
+      </w:pPr>
+      <w:rPr>
+        <w:rFonts w:ascii="Courier New" w:hAnsi="Courier New" w:cs="Courier New" w:hint="default"/>
+      </w:rPr>
+    </w:lvl>
+    <w:lvl w:ilvl="8" w:tplc="08090005" w:tentative="1">
+      <w:start w:val="1"/>
+      <w:numFmt w:val="bullet"/>
+      <w:lvlText w:val=""/>
+      <w:lvlJc w:val="left"/>
+      <w:pPr>
+        <w:ind w:left="6480" w:hanging="360"/>
+      </w:pPr>
+      <w:rPr>
+        <w:rFonts w:ascii="Wingdings" w:hAnsi="Wingdings" w:hint="default"/>
+      </w:rPr>
+    </w:lvl>
+  </w:abstractNum>
+  <w:abstractNum w:abstractNumId="3" w15:restartNumberingAfterBreak="0">
+    <w:nsid w:val="3CBE113A"/>
+    <w:multiLevelType w:val="hybridMultilevel"/>
+    <w:tmpl w:val="0B72784C"/>
+    <w:lvl w:ilvl="0" w:tplc="D2D4C4A4">
+      <w:numFmt w:val="bullet"/>
+      <w:lvlText w:val="-"/>
+      <w:lvlJc w:val="left"/>
+      <w:pPr>
+        <w:ind w:left="1080" w:hanging="360"/>
+      </w:pPr>
+      <w:rPr>
+        <w:rFonts w:ascii="Calibri" w:eastAsiaTheme="minorHAnsi" w:hAnsi="Calibri" w:cs="Calibri" w:hint="default"/>
+      </w:rPr>
+    </w:lvl>
+    <w:lvl w:ilvl="1" w:tplc="08090003" w:tentative="1">
+      <w:start w:val="1"/>
+      <w:numFmt w:val="bullet"/>
+      <w:lvlText w:val="o"/>
+      <w:lvlJc w:val="left"/>
+      <w:pPr>
+        <w:ind w:left="1800" w:hanging="360"/>
+      </w:pPr>
+      <w:rPr>
+        <w:rFonts w:ascii="Courier New" w:hAnsi="Courier New" w:cs="Courier New" w:hint="default"/>
+      </w:rPr>
+    </w:lvl>
+    <w:lvl w:ilvl="2" w:tplc="08090005" w:tentative="1">
+      <w:start w:val="1"/>
+      <w:numFmt w:val="bullet"/>
+      <w:lvlText w:val=""/>
+      <w:lvlJc w:val="left"/>
+      <w:pPr>
+        <w:ind w:left="2520" w:hanging="360"/>
+      </w:pPr>
+      <w:rPr>
+        <w:rFonts w:ascii="Wingdings" w:hAnsi="Wingdings" w:hint="default"/>
+      </w:rPr>
+    </w:lvl>
+    <w:lvl w:ilvl="3" w:tplc="08090001" w:tentative="1">
+      <w:start w:val="1"/>
+      <w:numFmt w:val="bullet"/>
+      <w:lvlText w:val=""/>
+      <w:lvlJc w:val="left"/>
+      <w:pPr>
+        <w:ind w:left="3240" w:hanging="360"/>
+      </w:pPr>
+      <w:rPr>
+        <w:rFonts w:ascii="Symbol" w:hAnsi="Symbol" w:hint="default"/>
+      </w:rPr>
+    </w:lvl>
+    <w:lvl w:ilvl="4" w:tplc="08090003" w:tentative="1">
+      <w:start w:val="1"/>
+      <w:numFmt w:val="bullet"/>
+      <w:lvlText w:val="o"/>
+      <w:lvlJc w:val="left"/>
+      <w:pPr>
+        <w:ind w:left="3960" w:hanging="360"/>
+      </w:pPr>
+      <w:rPr>
+        <w:rFonts w:ascii="Courier New" w:hAnsi="Courier New" w:cs="Courier New" w:hint="default"/>
+      </w:rPr>
+    </w:lvl>
+    <w:lvl w:ilvl="5" w:tplc="08090005" w:tentative="1">
+      <w:start w:val="1"/>
+      <w:numFmt w:val="bullet"/>
+      <w:lvlText w:val=""/>
+      <w:lvlJc w:val="left"/>
+      <w:pPr>
+        <w:ind w:left="4680" w:hanging="360"/>
+      </w:pPr>
+      <w:rPr>
+        <w:rFonts w:ascii="Wingdings" w:hAnsi="Wingdings" w:hint="default"/>
+      </w:rPr>
+    </w:lvl>
+    <w:lvl w:ilvl="6" w:tplc="08090001" w:tentative="1">
+      <w:start w:val="1"/>
+      <w:numFmt w:val="bullet"/>
+      <w:lvlText w:val=""/>
+      <w:lvlJc w:val="left"/>
+      <w:pPr>
+        <w:ind w:left="5400" w:hanging="360"/>
+      </w:pPr>
+      <w:rPr>
+        <w:rFonts w:ascii="Symbol" w:hAnsi="Symbol" w:hint="default"/>
+      </w:rPr>
+    </w:lvl>
+    <w:lvl w:ilvl="7" w:tplc="08090003" w:tentative="1">
+      <w:start w:val="1"/>
+      <w:numFmt w:val="bullet"/>
+      <w:lvlText w:val="o"/>
+      <w:lvlJc w:val="left"/>
+      <w:pPr>
+        <w:ind w:left="6120" w:hanging="360"/>
+      </w:pPr>
+      <w:rPr>
+        <w:rFonts w:ascii="Courier New" w:hAnsi="Courier New" w:cs="Courier New" w:hint="default"/>
+      </w:rPr>
+    </w:lvl>
+    <w:lvl w:ilvl="8" w:tplc="08090005" w:tentative="1">
+      <w:start w:val="1"/>
+      <w:numFmt w:val="bullet"/>
+      <w:lvlText w:val=""/>
+      <w:lvlJc w:val="left"/>
+      <w:pPr>
+        <w:ind w:left="6840" w:hanging="360"/>
+      </w:pPr>
+      <w:rPr>
+        <w:rFonts w:ascii="Wingdings" w:hAnsi="Wingdings" w:hint="default"/>
+      </w:rPr>
+    </w:lvl>
+  </w:abstractNum>
+  <w:abstractNum w:abstractNumId="4" w15:restartNumberingAfterBreak="0">
+    <w:nsid w:val="75493DC1"/>
+    <w:multiLevelType w:val="hybridMultilevel"/>
+    <w:tmpl w:val="CF56C7C4"/>
+    <w:lvl w:ilvl="0" w:tplc="D2D4C4A4">
+      <w:numFmt w:val="bullet"/>
+      <w:lvlText w:val="-"/>
+      <w:lvlJc w:val="left"/>
+      <w:pPr>
+        <w:ind w:left="720" w:hanging="360"/>
+      </w:pPr>
+      <w:rPr>
+        <w:rFonts w:ascii="Calibri" w:eastAsiaTheme="minorHAnsi" w:hAnsi="Calibri" w:cs="Calibri" w:hint="default"/>
+      </w:rPr>
+    </w:lvl>
+    <w:lvl w:ilvl="1" w:tplc="08090003" w:tentative="1">
+      <w:start w:val="1"/>
+      <w:numFmt w:val="bullet"/>
+      <w:lvlText w:val="o"/>
+      <w:lvlJc w:val="left"/>
+      <w:pPr>
+        <w:ind w:left="1440" w:hanging="360"/>
+      </w:pPr>
+      <w:rPr>
+        <w:rFonts w:ascii="Courier New" w:hAnsi="Courier New" w:cs="Courier New" w:hint="default"/>
+      </w:rPr>
+    </w:lvl>
+    <w:lvl w:ilvl="2" w:tplc="08090005" w:tentative="1">
+      <w:start w:val="1"/>
+      <w:numFmt w:val="bullet"/>
+      <w:lvlText w:val=""/>
+      <w:lvlJc w:val="left"/>
+      <w:pPr>
+        <w:ind w:left="2160" w:hanging="360"/>
+      </w:pPr>
+      <w:rPr>
+        <w:rFonts w:ascii="Wingdings" w:hAnsi="Wingdings" w:hint="default"/>
+      </w:rPr>
+    </w:lvl>
+    <w:lvl w:ilvl="3" w:tplc="08090001" w:tentative="1">
+      <w:start w:val="1"/>
+      <w:numFmt w:val="bullet"/>
+      <w:lvlText w:val=""/>
+      <w:lvlJc w:val="left"/>
+      <w:pPr>
+        <w:ind w:left="2880" w:hanging="360"/>
+      </w:pPr>
+      <w:rPr>
+        <w:rFonts w:ascii="Symbol" w:hAnsi="Symbol" w:hint="default"/>
+      </w:rPr>
+    </w:lvl>
+    <w:lvl w:ilvl="4" w:tplc="08090003" w:tentative="1">
+      <w:start w:val="1"/>
+      <w:numFmt w:val="bullet"/>
+      <w:lvlText w:val="o"/>
+      <w:lvlJc w:val="left"/>
+      <w:pPr>
+        <w:ind w:left="3600" w:hanging="360"/>
+      </w:pPr>
+      <w:rPr>
+        <w:rFonts w:ascii="Courier New" w:hAnsi="Courier New" w:cs="Courier New" w:hint="default"/>
+      </w:rPr>
+    </w:lvl>
+    <w:lvl w:ilvl="5" w:tplc="08090005" w:tentative="1">
+      <w:start w:val="1"/>
+      <w:numFmt w:val="bullet"/>
+      <w:lvlText w:val=""/>
+      <w:lvlJc w:val="left"/>
+      <w:pPr>
+        <w:ind w:left="4320" w:hanging="360"/>
+      </w:pPr>
+      <w:rPr>
+        <w:rFonts w:ascii="Wingdings" w:hAnsi="Wingdings" w:hint="default"/>
+      </w:rPr>
+    </w:lvl>
+    <w:lvl w:ilvl="6" w:tplc="08090001" w:tentative="1">
+      <w:start w:val="1"/>
+      <w:numFmt w:val="bullet"/>
+      <w:lvlText w:val=""/>
+      <w:lvlJc w:val="left"/>
+      <w:pPr>
+        <w:ind w:left="5040" w:hanging="360"/>
+      </w:pPr>
+      <w:rPr>
+        <w:rFonts w:ascii="Symbol" w:hAnsi="Symbol" w:hint="default"/>
+      </w:rPr>
+    </w:lvl>
+    <w:lvl w:ilvl="7" w:tplc="08090003" w:tentative="1">
+      <w:start w:val="1"/>
+      <w:numFmt w:val="bullet"/>
+      <w:lvlText w:val="o"/>
+      <w:lvlJc w:val="left"/>
+      <w:pPr>
+        <w:ind w:left="5760" w:hanging="360"/>
+      </w:pPr>
+      <w:rPr>
+        <w:rFonts w:ascii="Courier New" w:hAnsi="Courier New" w:cs="Courier New" w:hint="default"/>
+      </w:rPr>
+    </w:lvl>
+    <w:lvl w:ilvl="8" w:tplc="08090005" w:tentative="1">
+      <w:start w:val="1"/>
+      <w:numFmt w:val="bullet"/>
+      <w:lvlText w:val=""/>
+      <w:lvlJc w:val="left"/>
+      <w:pPr>
+        <w:ind w:left="6480" w:hanging="360"/>
+      </w:pPr>
+      <w:rPr>
+        <w:rFonts w:ascii="Wingdings" w:hAnsi="Wingdings" w:hint="default"/>
+      </w:rPr>
+    </w:lvl>
+  </w:abstractNum>
+  <w:abstractNum w:abstractNumId="5" w15:restartNumberingAfterBreak="0">
+    <w:nsid w:val="7BF006EF"/>
+    <w:multiLevelType w:val="hybridMultilevel"/>
+    <w:tmpl w:val="5B1EFEFE"/>
     <w:lvl w:ilvl="0" w:tplc="D2D4C4A4">
       <w:numFmt w:val="bullet"/>
       <w:lvlText w:val="-"/>
@@ -1831,7 +4264,19 @@
     <w:abstractNumId w:val="0"/>
   </w:num>
   <w:num w:numId="2">
+    <w:abstractNumId w:val="2"/>
+  </w:num>
+  <w:num w:numId="3">
+    <w:abstractNumId w:val="3"/>
+  </w:num>
+  <w:num w:numId="4">
+    <w:abstractNumId w:val="5"/>
+  </w:num>
+  <w:num w:numId="5">
     <w:abstractNumId w:val="1"/>
+  </w:num>
+  <w:num w:numId="6">
+    <w:abstractNumId w:val="4"/>
   </w:num>
 </w:numbering>
 </file>
@@ -1840,6 +4285,9 @@
 <w15:people xmlns:wpc="http://schemas.microsoft.com/office/word/2010/wordprocessingCanvas" xmlns:cx="http://schemas.microsoft.com/office/drawing/2014/chartex" xmlns:cx1="http://schemas.microsoft.com/office/drawing/2015/9/8/chartex" xmlns:cx2="http://schemas.microsoft.com/office/drawing/2015/10/21/chartex" xmlns:cx3="http://schemas.microsoft.com/office/drawing/2016/5/9/chartex" xmlns:cx4="http://schemas.microsoft.com/office/drawing/2016/5/10/chartex" xmlns:cx5="http://schemas.microsoft.com/office/drawing/2016/5/11/chartex" xmlns:cx6="http://schemas.microsoft.com/office/drawing/2016/5/12/chartex" xmlns:cx7="http://schemas.microsoft.com/office/drawing/2016/5/13/chartex" xmlns:cx8="http://schemas.microsoft.com/office/drawing/2016/5/14/chartex" xmlns:mc="http://schemas.openxmlformats.org/markup-compatibility/2006" xmlns:aink="http://schemas.microsoft.com/office/drawing/2016/ink" xmlns:am3d="http://schemas.microsoft.com/office/drawing/2017/model3d" xmlns:o="urn:schemas-microsoft-com:office:office" xmlns:r="http://schemas.openxmlformats.org/officeDocument/2006/relationships" xmlns:m="http://schemas.openxmlformats.org/officeDocument/2006/math" xmlns:v="urn:schemas-microsoft-com:vml" xmlns:wp14="http://schemas.microsoft.com/office/word/2010/wordprocessingDrawing" xmlns:wp="http://schemas.openxmlformats.org/drawingml/2006/wordprocessingDrawing" xmlns:w10="urn:schemas-microsoft-com:office:word" xmlns:w="http://schemas.openxmlformats.org/wordprocessingml/2006/main" xmlns:w14="http://schemas.microsoft.com/office/word/2010/wordml" xmlns:w15="http://schemas.microsoft.com/office/word/2012/wordml" xmlns:w16cex="http://schemas.microsoft.com/office/word/2018/wordml/cex" xmlns:w16cid="http://schemas.microsoft.com/office/word/2016/wordml/cid" xmlns:w16="http://schemas.microsoft.com/office/word/2018/wordml" xmlns:w16sdtdh="http://schemas.microsoft.com/office/word/2020/wordml/sdtdatahash" xmlns:w16se="http://schemas.microsoft.com/office/word/2015/wordml/symex" xmlns:wpg="http://schemas.microsoft.com/office/word/2010/wordprocessingGroup" xmlns:wpi="http://schemas.microsoft.com/office/word/2010/wordprocessingInk" xmlns:wne="http://schemas.microsoft.com/office/word/2006/wordml" xmlns:wps="http://schemas.microsoft.com/office/word/2010/wordprocessingShape" mc:Ignorable="w14 w15 w16se w16cid w16 w16cex w16sdtdh wp14">
   <w15:person w15:author="UG-Rai, Neeraj">
     <w15:presenceInfo w15:providerId="None" w15:userId="UG-Rai, Neeraj"/>
+  </w15:person>
+  <w15:person w15:author="максим малиновский">
+    <w15:presenceInfo w15:providerId="Windows Live" w15:userId="989277dadd3646cd"/>
   </w15:person>
 </w15:people>
 </file>

</xml_diff>